<commit_message>
edits from AS comments; next figs and then re-edit wording
</commit_message>
<xml_diff>
--- a/van_der_Waals_Paper/draft_v3.docx
+++ b/van_der_Waals_Paper/draft_v3.docx
@@ -596,7 +596,23 @@
           <w:sz w:val="22"/>
           <w:szCs w:val="22"/>
         </w:rPr>
-        <w:t xml:space="preserve">The contribution of van der Waals packing to membrane protein folding can be broken down into three distinct interactions: lipid-lipid packing, lipid-protein packing, and protein-protein packing. Protein-protein (or sidechain) packing, is a technically feasible starting point because of the ability to manipulate sequences and determine changes in stability due to mutation. Previous research has demonstrated that disruption of packing within the core of bacteriorhodopsin destabilizes protein structure </w:t>
+        <w:t>The contribution of van der Waals packing to membrane protein folding can be broken down into three distinct interactions: lipid-lipid packing, lipid-protein packing, and protein-protein packing. Protein-protein (or sidechain) packing, is a technically feasible starting point because of the ability to manipulate sequences and determine changes in stability due to mutation. Previous research has demonstrated that disruption of packing within the core of bacteriorhodopsin destabilizes protein structure</w:t>
+      </w:r>
+      <w:r>
+        <w:rPr>
+          <w:rFonts w:asciiTheme="minorHAnsi" w:hAnsiTheme="minorHAnsi" w:cstheme="minorHAnsi"/>
+          <w:sz w:val="22"/>
+          <w:szCs w:val="22"/>
+        </w:rPr>
+        <w:t>, suggesting that it is a necessary force for proteins to reach optimal stability</w:t>
+      </w:r>
+      <w:r>
+        <w:rPr>
+          <w:rFonts w:asciiTheme="minorHAnsi" w:hAnsiTheme="minorHAnsi" w:cstheme="minorHAnsi"/>
+          <w:sz w:val="22"/>
+          <w:szCs w:val="22"/>
+        </w:rPr>
+        <w:t xml:space="preserve"> </w:t>
       </w:r>
       <w:r>
         <w:rPr>
@@ -805,7 +821,23 @@
           <w:sz w:val="22"/>
           <w:szCs w:val="22"/>
         </w:rPr>
-        <w:t xml:space="preserve">. In addition, a recent study using membrane protein design has shown that optimized sidechain packing can stabilize the folded state of </w:t>
+        <w:t xml:space="preserve">. </w:t>
+      </w:r>
+      <w:r>
+        <w:rPr>
+          <w:rFonts w:asciiTheme="minorHAnsi" w:hAnsiTheme="minorHAnsi" w:cstheme="minorHAnsi"/>
+          <w:sz w:val="22"/>
+          <w:szCs w:val="22"/>
+        </w:rPr>
+        <w:t>Additionally</w:t>
+      </w:r>
+      <w:r>
+        <w:rPr>
+          <w:rFonts w:asciiTheme="minorHAnsi" w:hAnsiTheme="minorHAnsi" w:cstheme="minorHAnsi"/>
+          <w:sz w:val="22"/>
+          <w:szCs w:val="22"/>
+        </w:rPr>
+        <w:t xml:space="preserve">, a recent study using membrane protein design has shown that optimized sidechain packing can stabilize the folded state of </w:t>
       </w:r>
       <w:proofErr w:type="spellStart"/>
       <w:r>
@@ -817,6 +849,14 @@
         <w:t>phospholamban</w:t>
       </w:r>
       <w:proofErr w:type="spellEnd"/>
+      <w:r>
+        <w:rPr>
+          <w:rFonts w:asciiTheme="minorHAnsi" w:hAnsiTheme="minorHAnsi" w:cstheme="minorHAnsi"/>
+          <w:sz w:val="22"/>
+          <w:szCs w:val="22"/>
+        </w:rPr>
+        <w:t>, demonstrating that packing can drive protein stability</w:t>
+      </w:r>
       <w:r>
         <w:rPr>
           <w:rFonts w:asciiTheme="minorHAnsi" w:hAnsiTheme="minorHAnsi" w:cstheme="minorHAnsi"/>
@@ -992,7 +1032,39 @@
           <w:sz w:val="22"/>
           <w:szCs w:val="22"/>
         </w:rPr>
-        <w:t>. Although it is known that sidechain packing plays a role in stabilizing membrane protein structure in these individual systems, the energetic contribution of sidechain packing to the folded state of membrane proteins more generally has not yet been determined</w:t>
+        <w:t xml:space="preserve">. Although </w:t>
+      </w:r>
+      <w:r>
+        <w:rPr>
+          <w:rFonts w:asciiTheme="minorHAnsi" w:hAnsiTheme="minorHAnsi" w:cstheme="minorHAnsi"/>
+          <w:sz w:val="22"/>
+          <w:szCs w:val="22"/>
+        </w:rPr>
+        <w:t xml:space="preserve">these studies show that </w:t>
+      </w:r>
+      <w:r>
+        <w:rPr>
+          <w:rFonts w:asciiTheme="minorHAnsi" w:hAnsiTheme="minorHAnsi" w:cstheme="minorHAnsi"/>
+          <w:sz w:val="22"/>
+          <w:szCs w:val="22"/>
+        </w:rPr>
+        <w:t xml:space="preserve">sidechain packing plays a </w:t>
+      </w:r>
+      <w:r>
+        <w:rPr>
+          <w:rFonts w:asciiTheme="minorHAnsi" w:hAnsiTheme="minorHAnsi" w:cstheme="minorHAnsi"/>
+          <w:sz w:val="22"/>
+          <w:szCs w:val="22"/>
+        </w:rPr>
+        <w:t xml:space="preserve">crucial </w:t>
+      </w:r>
+      <w:r>
+        <w:rPr>
+          <w:rFonts w:asciiTheme="minorHAnsi" w:hAnsiTheme="minorHAnsi" w:cstheme="minorHAnsi"/>
+          <w:sz w:val="22"/>
+          <w:szCs w:val="22"/>
+        </w:rPr>
+        <w:t>role in stabilizing membrane protein structure in individual systems, the energetic contribution of sidechain packing to the folded state of membrane proteins more generally has not yet been determined</w:t>
       </w:r>
       <w:r>
         <w:rPr>
@@ -1419,7 +1491,16 @@
           <w:sz w:val="22"/>
           <w:szCs w:val="22"/>
         </w:rPr>
-        <w:t>. Using a large-scale computational design on common dimeric backbone geometries found within the PDB paired with a complementary high throughput method to measure transmembrane (TM) association, we have determined that sidechain packing is a weak driving force involved in TM association.</w:t>
+        <w:t xml:space="preserve">. Using a large-scale computational design on common dimeric backbone geometries found within the PDB paired with a complementary high throughput method to measure </w:t>
+      </w:r>
+      <w:r>
+        <w:rPr>
+          <w:rFonts w:asciiTheme="minorHAnsi" w:hAnsiTheme="minorHAnsi" w:cstheme="minorHAnsi"/>
+          <w:sz w:val="22"/>
+          <w:szCs w:val="22"/>
+        </w:rPr>
+        <w:lastRenderedPageBreak/>
+        <w:t>transmembrane (TM) association, we have determined that sidechain packing is a weak driving force involved in TM association.</w:t>
       </w:r>
     </w:p>
     <w:p>
@@ -1442,7 +1523,6 @@
           <w:sz w:val="22"/>
           <w:szCs w:val="22"/>
         </w:rPr>
-        <w:lastRenderedPageBreak/>
         <w:t>Results</w:t>
       </w:r>
     </w:p>
@@ -1628,88 +1708,7 @@
     <w:p>
       <w:pPr>
         <w:pStyle w:val="Standard"/>
-        <w:ind w:firstLine="720"/>
         <w:jc w:val="both"/>
-        <w:rPr>
-          <w:rFonts w:asciiTheme="minorHAnsi" w:hAnsiTheme="minorHAnsi" w:cstheme="minorHAnsi"/>
-          <w:sz w:val="22"/>
-          <w:szCs w:val="22"/>
-        </w:rPr>
-      </w:pPr>
-      <w:r>
-        <w:rPr>
-          <w:rFonts w:asciiTheme="minorHAnsi" w:hAnsiTheme="minorHAnsi" w:cstheme="minorHAnsi"/>
-          <w:sz w:val="22"/>
-          <w:szCs w:val="22"/>
-        </w:rPr>
-        <w:t>We began by analyzing membrane protein structures found in the PDB. To do so, we extracted all membrane protein structures solved through x-ray crystallography and cryo-EM found in the Orientations of Proteins in Membranes (OPM) database in September 2019. Each of these structures was input into the molecular software library (MSL) and any two helices in close contact were extracted as a helical pair (</w:t>
-      </w:r>
-      <w:r>
-        <w:rPr>
-          <w:rFonts w:asciiTheme="minorHAnsi" w:hAnsiTheme="minorHAnsi" w:cstheme="minorHAnsi"/>
-          <w:sz w:val="22"/>
-          <w:szCs w:val="22"/>
-        </w:rPr>
-        <w:t>Methods</w:t>
-      </w:r>
-      <w:r>
-        <w:rPr>
-          <w:rFonts w:asciiTheme="minorHAnsi" w:hAnsiTheme="minorHAnsi" w:cstheme="minorHAnsi"/>
-          <w:sz w:val="22"/>
-          <w:szCs w:val="22"/>
-        </w:rPr>
-        <w:t xml:space="preserve">) </w:t>
-      </w:r>
-      <w:r>
-        <w:rPr>
-          <w:rFonts w:asciiTheme="minorHAnsi" w:hAnsiTheme="minorHAnsi" w:cstheme="minorHAnsi"/>
-          <w:sz w:val="22"/>
-          <w:szCs w:val="22"/>
-        </w:rPr>
-        <w:fldChar w:fldCharType="begin"/>
-      </w:r>
-      <w:r>
-        <w:rPr>
-          <w:rFonts w:asciiTheme="minorHAnsi" w:hAnsiTheme="minorHAnsi" w:cstheme="minorHAnsi"/>
-          <w:sz w:val="22"/>
-          <w:szCs w:val="22"/>
-        </w:rPr>
-        <w:instrText xml:space="preserve"> ADDIN EN.CITE &lt;EndNote&gt;&lt;Cite&gt;&lt;Author&gt;Kulp&lt;/Author&gt;&lt;Year&gt;2012&lt;/Year&gt;&lt;IDText&gt;Structural informatics, modeling, and design with an open-source Molecular Software Library (MSL)&lt;/IDText&gt;&lt;DisplayText&gt;(Kulp et al., 2012)&lt;/DisplayText&gt;&lt;record&gt;&lt;dates&gt;&lt;pub-dates&gt;&lt;date&gt;Jul 30&lt;/date&gt;&lt;/pub-dates&gt;&lt;year&gt;2012&lt;/year&gt;&lt;/dates&gt;&lt;keywords&gt;&lt;keyword&gt;Algorithms&lt;/keyword&gt;&lt;keyword&gt;Computational Biology&lt;/keyword&gt;&lt;keyword&gt;Databases, Protein&lt;/keyword&gt;&lt;keyword&gt;Models, Molecular&lt;/keyword&gt;&lt;keyword&gt;Protein Conformation&lt;/keyword&gt;&lt;keyword&gt;Proteins&lt;/keyword&gt;&lt;keyword&gt;Software&lt;/keyword&gt;&lt;keyword&gt;Thermodynamics&lt;/keyword&gt;&lt;/keywords&gt;&lt;urls&gt;&lt;related-urls&gt;&lt;url&gt;https://www.ncbi.nlm.nih.gov/pubmed/22565567&lt;/url&gt;&lt;/related-urls&gt;&lt;/urls&gt;&lt;isbn&gt;1096-987X&lt;/isbn&gt;&lt;custom2&gt;PMC3432414&lt;/custom2&gt;&lt;titles&gt;&lt;title&gt;Structural informatics, modeling, and design with an open-source Molecular Software Library (MSL)&lt;/title&gt;&lt;secondary-title&gt;J Comput Chem&lt;/secondary-title&gt;&lt;/titles&gt;&lt;pages&gt;1645-61&lt;/pages&gt;&lt;number&gt;20&lt;/number&gt;&lt;contributors&gt;&lt;authors&gt;&lt;author&gt;Kulp, D. W.&lt;/author&gt;&lt;author&gt;Subramaniam, S.&lt;/author&gt;&lt;author&gt;Donald, J. E.&lt;/author&gt;&lt;author&gt;Hannigan, B. T.&lt;/author&gt;&lt;author&gt;Mueller, B. K.&lt;/author&gt;&lt;author&gt;Grigoryan, G.&lt;/author&gt;&lt;author&gt;Senes, A.&lt;/author&gt;&lt;/authors&gt;&lt;/contributors&gt;&lt;edition&gt;20120508&lt;/edition&gt;&lt;language&gt;eng&lt;/language&gt;&lt;added-date format="utc"&gt;1705532904&lt;/added-date&gt;&lt;ref-type name="Journal Article"&gt;17&lt;/ref-type&gt;&lt;auth-address&gt;IAVI, Scripps Research Institute, La Jolla, San Diego, California, USA.&lt;/auth-address&gt;&lt;rec-number&gt;22&lt;/rec-number&gt;&lt;last-updated-date format="utc"&gt;1705532904&lt;/last-updated-date&gt;&lt;accession-num&gt;22565567&lt;/accession-num&gt;&lt;electronic-resource-num&gt;10.1002/jcc.22968&lt;/electronic-resource-num&gt;&lt;volume&gt;33&lt;/volume&gt;&lt;/record&gt;&lt;/Cite&gt;&lt;/EndNote&gt;</w:instrText>
-      </w:r>
-      <w:r>
-        <w:rPr>
-          <w:rFonts w:asciiTheme="minorHAnsi" w:hAnsiTheme="minorHAnsi" w:cstheme="minorHAnsi"/>
-          <w:sz w:val="22"/>
-          <w:szCs w:val="22"/>
-        </w:rPr>
-        <w:fldChar w:fldCharType="separate"/>
-      </w:r>
-      <w:r>
-        <w:rPr>
-          <w:rFonts w:asciiTheme="minorHAnsi" w:hAnsiTheme="minorHAnsi" w:cstheme="minorHAnsi"/>
-          <w:noProof/>
-          <w:sz w:val="22"/>
-          <w:szCs w:val="22"/>
-        </w:rPr>
-        <w:t>(Kulp et al., 2012)</w:t>
-      </w:r>
-      <w:r>
-        <w:rPr>
-          <w:rFonts w:asciiTheme="minorHAnsi" w:hAnsiTheme="minorHAnsi" w:cstheme="minorHAnsi"/>
-          <w:sz w:val="22"/>
-          <w:szCs w:val="22"/>
-        </w:rPr>
-        <w:fldChar w:fldCharType="end"/>
-      </w:r>
-      <w:r>
-        <w:rPr>
-          <w:rFonts w:asciiTheme="minorHAnsi" w:hAnsiTheme="minorHAnsi" w:cstheme="minorHAnsi"/>
-          <w:sz w:val="22"/>
-          <w:szCs w:val="22"/>
-        </w:rPr>
-        <w:t>. The geometric parameters for each of these pairs were extracted and plotted as a scatterplot that was used to determine the density distribution in geometric space between two parameters: distance and crossing angle (</w:t>
-      </w:r>
-      <w:r>
         <w:rPr>
           <w:rFonts w:asciiTheme="minorHAnsi" w:hAnsiTheme="minorHAnsi" w:cstheme="minorHAnsi"/>
           <w:b/>
@@ -1717,9 +1716,7 @@
           <w:sz w:val="22"/>
           <w:szCs w:val="22"/>
         </w:rPr>
-        <w:t xml:space="preserve">Figure </w:t>
-      </w:r>
-      <w:proofErr w:type="spellStart"/>
+      </w:pPr>
       <w:r>
         <w:rPr>
           <w:rFonts w:asciiTheme="minorHAnsi" w:hAnsiTheme="minorHAnsi" w:cstheme="minorHAnsi"/>
@@ -1728,114 +1725,7 @@
           <w:sz w:val="22"/>
           <w:szCs w:val="22"/>
         </w:rPr>
-        <w:t>MP_design</w:t>
-      </w:r>
-      <w:proofErr w:type="spellEnd"/>
-      <w:r>
-        <w:rPr>
-          <w:rFonts w:asciiTheme="minorHAnsi" w:hAnsiTheme="minorHAnsi" w:cstheme="minorHAnsi"/>
-          <w:b/>
-          <w:bCs/>
-          <w:sz w:val="22"/>
-          <w:szCs w:val="22"/>
-        </w:rPr>
-        <w:t xml:space="preserve"> A</w:t>
-      </w:r>
-      <w:r>
-        <w:rPr>
-          <w:rFonts w:asciiTheme="minorHAnsi" w:hAnsiTheme="minorHAnsi" w:cstheme="minorHAnsi"/>
-          <w:sz w:val="22"/>
-          <w:szCs w:val="22"/>
-        </w:rPr>
-        <w:t>).</w:t>
-      </w:r>
-      <w:r>
-        <w:rPr>
-          <w:rFonts w:asciiTheme="minorHAnsi" w:hAnsiTheme="minorHAnsi" w:cstheme="minorHAnsi"/>
-          <w:sz w:val="22"/>
-          <w:szCs w:val="22"/>
-        </w:rPr>
-        <w:t xml:space="preserve"> W</w:t>
-      </w:r>
-      <w:r>
-        <w:rPr>
-          <w:rFonts w:asciiTheme="minorHAnsi" w:hAnsiTheme="minorHAnsi" w:cstheme="minorHAnsi"/>
-          <w:sz w:val="22"/>
-          <w:szCs w:val="22"/>
-        </w:rPr>
-        <w:t>e found three</w:t>
-      </w:r>
-      <w:r>
-        <w:rPr>
-          <w:rFonts w:asciiTheme="minorHAnsi" w:hAnsiTheme="minorHAnsi" w:cstheme="minorHAnsi"/>
-          <w:sz w:val="22"/>
-          <w:szCs w:val="22"/>
-        </w:rPr>
-        <w:t xml:space="preserve"> separate</w:t>
-      </w:r>
-      <w:r>
-        <w:rPr>
-          <w:rFonts w:asciiTheme="minorHAnsi" w:hAnsiTheme="minorHAnsi" w:cstheme="minorHAnsi"/>
-          <w:sz w:val="22"/>
-          <w:szCs w:val="22"/>
-        </w:rPr>
-        <w:t xml:space="preserve"> </w:t>
-      </w:r>
-      <w:r>
-        <w:rPr>
-          <w:rFonts w:asciiTheme="minorHAnsi" w:hAnsiTheme="minorHAnsi" w:cstheme="minorHAnsi"/>
-          <w:sz w:val="22"/>
-          <w:szCs w:val="22"/>
-        </w:rPr>
-        <w:t>high-density</w:t>
-      </w:r>
-      <w:r>
-        <w:rPr>
-          <w:rFonts w:asciiTheme="minorHAnsi" w:hAnsiTheme="minorHAnsi" w:cstheme="minorHAnsi"/>
-          <w:sz w:val="22"/>
-          <w:szCs w:val="22"/>
-        </w:rPr>
-        <w:t xml:space="preserve"> regions</w:t>
-      </w:r>
-      <w:r>
-        <w:rPr>
-          <w:rFonts w:asciiTheme="minorHAnsi" w:hAnsiTheme="minorHAnsi" w:cstheme="minorHAnsi"/>
-          <w:sz w:val="22"/>
-          <w:szCs w:val="22"/>
-        </w:rPr>
-        <w:t xml:space="preserve"> </w:t>
-      </w:r>
-      <w:r>
-        <w:rPr>
-          <w:rFonts w:asciiTheme="minorHAnsi" w:hAnsiTheme="minorHAnsi" w:cstheme="minorHAnsi"/>
-          <w:sz w:val="22"/>
-          <w:szCs w:val="22"/>
-        </w:rPr>
-        <w:t>most shared</w:t>
-      </w:r>
-      <w:r>
-        <w:rPr>
-          <w:rFonts w:asciiTheme="minorHAnsi" w:hAnsiTheme="minorHAnsi" w:cstheme="minorHAnsi"/>
-          <w:sz w:val="22"/>
-          <w:szCs w:val="22"/>
-        </w:rPr>
-        <w:t xml:space="preserve"> between these helical pairs from membrane protein structures. </w:t>
-      </w:r>
-      <w:r>
-        <w:rPr>
-          <w:rFonts w:asciiTheme="minorHAnsi" w:hAnsiTheme="minorHAnsi" w:cstheme="minorHAnsi"/>
-          <w:sz w:val="22"/>
-          <w:szCs w:val="22"/>
-        </w:rPr>
-        <w:t xml:space="preserve"> Each of </w:t>
-      </w:r>
-      <w:r>
-        <w:rPr>
-          <w:rFonts w:asciiTheme="minorHAnsi" w:hAnsiTheme="minorHAnsi" w:cstheme="minorHAnsi"/>
-          <w:sz w:val="22"/>
-          <w:szCs w:val="22"/>
-        </w:rPr>
-        <w:t>these geometric regions were used as inputs for computational design, with the expectation that these common regions would be most amenable for protein design.</w:t>
+        <w:t>Extracting membrane protein geometries from the Protein Databank (PDB)</w:t>
       </w:r>
     </w:p>
     <w:p>
@@ -1855,7 +1745,321 @@
           <w:sz w:val="22"/>
           <w:szCs w:val="22"/>
         </w:rPr>
-        <w:t xml:space="preserve">Previous research has shown that mutating positions along a polyleucine transmembrane helix influences its ability to dimerize </w:t>
+        <w:t>We began by analyzing membrane protein structures found in the PDB. To do so, we extracted all membrane protein structures solved through x-ray crystallography and cryo-EM found in the Orientations of Proteins in Membranes (OPM) database in September 2019</w:t>
+      </w:r>
+      <w:r>
+        <w:rPr>
+          <w:rFonts w:asciiTheme="minorHAnsi" w:hAnsiTheme="minorHAnsi" w:cstheme="minorHAnsi"/>
+          <w:sz w:val="22"/>
+          <w:szCs w:val="22"/>
+        </w:rPr>
+        <w:t xml:space="preserve"> </w:t>
+      </w:r>
+      <w:r>
+        <w:rPr>
+          <w:rFonts w:asciiTheme="minorHAnsi" w:hAnsiTheme="minorHAnsi" w:cstheme="minorHAnsi"/>
+          <w:sz w:val="22"/>
+          <w:szCs w:val="22"/>
+        </w:rPr>
+        <w:t>and any two helices in close contact were extracted as a helical pair</w:t>
+      </w:r>
+      <w:r>
+        <w:rPr>
+          <w:rFonts w:asciiTheme="minorHAnsi" w:hAnsiTheme="minorHAnsi" w:cstheme="minorHAnsi"/>
+          <w:sz w:val="22"/>
+          <w:szCs w:val="22"/>
+        </w:rPr>
+        <w:t>.</w:t>
+      </w:r>
+      <w:r>
+        <w:rPr>
+          <w:rFonts w:asciiTheme="minorHAnsi" w:hAnsiTheme="minorHAnsi" w:cstheme="minorHAnsi"/>
+          <w:sz w:val="22"/>
+          <w:szCs w:val="22"/>
+        </w:rPr>
+        <w:t xml:space="preserve"> The geometric parameters for each of these pairs were extracted and plotted as a scatterplot that was used to determine the density distribution in geometric space between two parameters: distance and crossing angle (</w:t>
+      </w:r>
+      <w:r>
+        <w:rPr>
+          <w:rFonts w:asciiTheme="minorHAnsi" w:hAnsiTheme="minorHAnsi" w:cstheme="minorHAnsi"/>
+          <w:b/>
+          <w:bCs/>
+          <w:sz w:val="22"/>
+          <w:szCs w:val="22"/>
+        </w:rPr>
+        <w:t xml:space="preserve">Figure </w:t>
+      </w:r>
+      <w:proofErr w:type="spellStart"/>
+      <w:r>
+        <w:rPr>
+          <w:rFonts w:asciiTheme="minorHAnsi" w:hAnsiTheme="minorHAnsi" w:cstheme="minorHAnsi"/>
+          <w:b/>
+          <w:bCs/>
+          <w:sz w:val="22"/>
+          <w:szCs w:val="22"/>
+        </w:rPr>
+        <w:t>MP_design</w:t>
+      </w:r>
+      <w:proofErr w:type="spellEnd"/>
+      <w:r>
+        <w:rPr>
+          <w:rFonts w:asciiTheme="minorHAnsi" w:hAnsiTheme="minorHAnsi" w:cstheme="minorHAnsi"/>
+          <w:b/>
+          <w:bCs/>
+          <w:sz w:val="22"/>
+          <w:szCs w:val="22"/>
+        </w:rPr>
+        <w:t xml:space="preserve"> A</w:t>
+      </w:r>
+      <w:r>
+        <w:rPr>
+          <w:rFonts w:asciiTheme="minorHAnsi" w:hAnsiTheme="minorHAnsi" w:cstheme="minorHAnsi"/>
+          <w:sz w:val="22"/>
+          <w:szCs w:val="22"/>
+        </w:rPr>
+        <w:t>).</w:t>
+      </w:r>
+      <w:r>
+        <w:rPr>
+          <w:rFonts w:asciiTheme="minorHAnsi" w:hAnsiTheme="minorHAnsi" w:cstheme="minorHAnsi"/>
+          <w:sz w:val="22"/>
+          <w:szCs w:val="22"/>
+        </w:rPr>
+        <w:t xml:space="preserve"> We were able to identify </w:t>
+      </w:r>
+      <w:r>
+        <w:rPr>
+          <w:rFonts w:asciiTheme="minorHAnsi" w:hAnsiTheme="minorHAnsi" w:cstheme="minorHAnsi"/>
+          <w:sz w:val="22"/>
+          <w:szCs w:val="22"/>
+        </w:rPr>
+        <w:t>three</w:t>
+      </w:r>
+      <w:r>
+        <w:rPr>
+          <w:rFonts w:asciiTheme="minorHAnsi" w:hAnsiTheme="minorHAnsi" w:cstheme="minorHAnsi"/>
+          <w:sz w:val="22"/>
+          <w:szCs w:val="22"/>
+        </w:rPr>
+        <w:t xml:space="preserve"> high-density regions</w:t>
+      </w:r>
+      <w:r>
+        <w:rPr>
+          <w:rFonts w:asciiTheme="minorHAnsi" w:hAnsiTheme="minorHAnsi" w:cstheme="minorHAnsi"/>
+          <w:sz w:val="22"/>
+          <w:szCs w:val="22"/>
+        </w:rPr>
+        <w:t xml:space="preserve">: </w:t>
+      </w:r>
+      <w:r>
+        <w:rPr>
+          <w:rFonts w:asciiTheme="minorHAnsi" w:hAnsiTheme="minorHAnsi" w:cstheme="minorHAnsi"/>
+          <w:sz w:val="22"/>
+          <w:szCs w:val="22"/>
+        </w:rPr>
+        <w:t>between 8.5 and 10.5 angstroms in distance with a left-handed crossing angle from 20 to 40</w:t>
+      </w:r>
+      <w:r>
+        <w:rPr>
+          <w:rFonts w:asciiTheme="minorHAnsi" w:hAnsiTheme="minorHAnsi" w:cstheme="minorHAnsi"/>
+          <w:sz w:val="22"/>
+          <w:szCs w:val="22"/>
+        </w:rPr>
+        <w:t>, between 8.5 and 10.5 angstroms with a right-handed crossing angle between -30 and -60, and between 6.5 and 7.5 angstroms in distance with a right-handed crossing angle between -25 and -55. This third region</w:t>
+      </w:r>
+      <w:r>
+        <w:rPr>
+          <w:rFonts w:asciiTheme="minorHAnsi" w:hAnsiTheme="minorHAnsi" w:cstheme="minorHAnsi"/>
+          <w:sz w:val="22"/>
+          <w:szCs w:val="22"/>
+        </w:rPr>
+        <w:t xml:space="preserve"> is known as </w:t>
+      </w:r>
+      <w:proofErr w:type="spellStart"/>
+      <w:r>
+        <w:rPr>
+          <w:rFonts w:asciiTheme="minorHAnsi" w:hAnsiTheme="minorHAnsi" w:cstheme="minorHAnsi"/>
+          <w:sz w:val="22"/>
+          <w:szCs w:val="22"/>
+        </w:rPr>
+        <w:t>GASright</w:t>
+      </w:r>
+      <w:proofErr w:type="spellEnd"/>
+      <w:r>
+        <w:rPr>
+          <w:rFonts w:asciiTheme="minorHAnsi" w:hAnsiTheme="minorHAnsi" w:cstheme="minorHAnsi"/>
+          <w:sz w:val="22"/>
+          <w:szCs w:val="22"/>
+        </w:rPr>
+        <w:t>, which is known to be stabilized by a combination of sidechain packing and hydrogen bonding (cite).</w:t>
+      </w:r>
+      <w:r>
+        <w:rPr>
+          <w:rFonts w:asciiTheme="minorHAnsi" w:hAnsiTheme="minorHAnsi" w:cstheme="minorHAnsi"/>
+          <w:sz w:val="22"/>
+          <w:szCs w:val="22"/>
+        </w:rPr>
+        <w:t xml:space="preserve"> </w:t>
+      </w:r>
+      <w:r>
+        <w:rPr>
+          <w:rFonts w:asciiTheme="minorHAnsi" w:hAnsiTheme="minorHAnsi" w:cstheme="minorHAnsi"/>
+          <w:sz w:val="22"/>
+          <w:szCs w:val="22"/>
+        </w:rPr>
+        <w:t xml:space="preserve">To investigate the impact of sidechain packing in the absence of other forces, we decided to use </w:t>
+      </w:r>
+      <w:proofErr w:type="spellStart"/>
+      <w:r>
+        <w:rPr>
+          <w:rFonts w:asciiTheme="minorHAnsi" w:hAnsiTheme="minorHAnsi" w:cstheme="minorHAnsi"/>
+          <w:sz w:val="22"/>
+          <w:szCs w:val="22"/>
+        </w:rPr>
+        <w:t>GASright</w:t>
+      </w:r>
+      <w:proofErr w:type="spellEnd"/>
+      <w:r>
+        <w:rPr>
+          <w:rFonts w:asciiTheme="minorHAnsi" w:hAnsiTheme="minorHAnsi" w:cstheme="minorHAnsi"/>
+          <w:sz w:val="22"/>
+          <w:szCs w:val="22"/>
+        </w:rPr>
+        <w:t xml:space="preserve"> as a control region where we can compare the impact of the additional stability included from hydrogen bonding. </w:t>
+      </w:r>
+      <w:r>
+        <w:rPr>
+          <w:rFonts w:asciiTheme="minorHAnsi" w:hAnsiTheme="minorHAnsi" w:cstheme="minorHAnsi"/>
+          <w:sz w:val="22"/>
+          <w:szCs w:val="22"/>
+        </w:rPr>
+        <w:t xml:space="preserve">For the rest of this study these regions will be referred to as </w:t>
+      </w:r>
+      <w:proofErr w:type="spellStart"/>
+      <w:r>
+        <w:rPr>
+          <w:rFonts w:asciiTheme="minorHAnsi" w:hAnsiTheme="minorHAnsi" w:cstheme="minorHAnsi"/>
+          <w:sz w:val="22"/>
+          <w:szCs w:val="22"/>
+        </w:rPr>
+        <w:t>GASright</w:t>
+      </w:r>
+      <w:proofErr w:type="spellEnd"/>
+      <w:r>
+        <w:rPr>
+          <w:rFonts w:asciiTheme="minorHAnsi" w:hAnsiTheme="minorHAnsi" w:cstheme="minorHAnsi"/>
+          <w:sz w:val="22"/>
+          <w:szCs w:val="22"/>
+        </w:rPr>
+        <w:t>, Left, and Right.</w:t>
+      </w:r>
+      <w:r>
+        <w:rPr>
+          <w:rFonts w:asciiTheme="minorHAnsi" w:hAnsiTheme="minorHAnsi" w:cstheme="minorHAnsi"/>
+          <w:sz w:val="22"/>
+          <w:szCs w:val="22"/>
+        </w:rPr>
+        <w:t xml:space="preserve"> </w:t>
+      </w:r>
+      <w:r>
+        <w:rPr>
+          <w:rFonts w:asciiTheme="minorHAnsi" w:hAnsiTheme="minorHAnsi" w:cstheme="minorHAnsi"/>
+          <w:sz w:val="22"/>
+          <w:szCs w:val="22"/>
+        </w:rPr>
+        <w:t xml:space="preserve"> Each of </w:t>
+      </w:r>
+      <w:r>
+        <w:rPr>
+          <w:rFonts w:asciiTheme="minorHAnsi" w:hAnsiTheme="minorHAnsi" w:cstheme="minorHAnsi"/>
+          <w:sz w:val="22"/>
+          <w:szCs w:val="22"/>
+        </w:rPr>
+        <w:t>these geometric regions were used as inputs for computational design, with the expectation that these common regions would be most amenable for protein design.</w:t>
+      </w:r>
+    </w:p>
+    <w:p>
+      <w:pPr>
+        <w:pStyle w:val="Standard"/>
+        <w:jc w:val="both"/>
+        <w:rPr>
+          <w:rFonts w:asciiTheme="minorHAnsi" w:hAnsiTheme="minorHAnsi" w:cstheme="minorHAnsi"/>
+          <w:b/>
+          <w:bCs/>
+          <w:sz w:val="22"/>
+          <w:szCs w:val="22"/>
+        </w:rPr>
+      </w:pPr>
+    </w:p>
+    <w:p>
+      <w:pPr>
+        <w:pStyle w:val="Standard"/>
+        <w:jc w:val="both"/>
+        <w:rPr>
+          <w:rFonts w:asciiTheme="minorHAnsi" w:hAnsiTheme="minorHAnsi" w:cstheme="minorHAnsi"/>
+          <w:b/>
+          <w:bCs/>
+          <w:sz w:val="22"/>
+          <w:szCs w:val="22"/>
+        </w:rPr>
+      </w:pPr>
+      <w:r>
+        <w:rPr>
+          <w:rFonts w:asciiTheme="minorHAnsi" w:hAnsiTheme="minorHAnsi" w:cstheme="minorHAnsi"/>
+          <w:b/>
+          <w:bCs/>
+          <w:sz w:val="22"/>
+          <w:szCs w:val="22"/>
+        </w:rPr>
+        <w:t>Computational Design</w:t>
+      </w:r>
+      <w:r>
+        <w:rPr>
+          <w:rFonts w:asciiTheme="minorHAnsi" w:hAnsiTheme="minorHAnsi" w:cstheme="minorHAnsi"/>
+          <w:b/>
+          <w:bCs/>
+          <w:sz w:val="22"/>
+          <w:szCs w:val="22"/>
+        </w:rPr>
+        <w:t xml:space="preserve"> </w:t>
+      </w:r>
+      <w:r>
+        <w:rPr>
+          <w:rFonts w:asciiTheme="minorHAnsi" w:hAnsiTheme="minorHAnsi" w:cstheme="minorHAnsi"/>
+          <w:b/>
+          <w:bCs/>
+          <w:sz w:val="22"/>
+          <w:szCs w:val="22"/>
+        </w:rPr>
+        <w:t>Strategy</w:t>
+      </w:r>
+    </w:p>
+    <w:p>
+      <w:pPr>
+        <w:pStyle w:val="Standard"/>
+        <w:ind w:firstLine="720"/>
+        <w:jc w:val="both"/>
+        <w:rPr>
+          <w:rFonts w:asciiTheme="minorHAnsi" w:hAnsiTheme="minorHAnsi" w:cstheme="minorHAnsi"/>
+          <w:sz w:val="22"/>
+          <w:szCs w:val="22"/>
+        </w:rPr>
+      </w:pPr>
+      <w:r>
+        <w:rPr>
+          <w:rFonts w:asciiTheme="minorHAnsi" w:hAnsiTheme="minorHAnsi" w:cstheme="minorHAnsi"/>
+          <w:sz w:val="22"/>
+          <w:szCs w:val="22"/>
+        </w:rPr>
+        <w:t>In order to reduce heterogeneity of our sequences, we have chosen to design sequences using a poly-Leu backbone sequence</w:t>
+      </w:r>
+      <w:r>
+        <w:rPr>
+          <w:rFonts w:asciiTheme="minorHAnsi" w:hAnsiTheme="minorHAnsi" w:cstheme="minorHAnsi"/>
+          <w:sz w:val="22"/>
+          <w:szCs w:val="22"/>
+        </w:rPr>
+        <w:t xml:space="preserve"> </w:t>
       </w:r>
       <w:r>
         <w:rPr>
@@ -2054,7 +2258,7 @@
           <w:sz w:val="22"/>
           <w:szCs w:val="22"/>
         </w:rPr>
-        <w:t>(Anderson et al., 2017; Zhou et al., 2001)</w:t>
+        <w:t>(Zhou et al., 2001)</w:t>
       </w:r>
       <w:r>
         <w:rPr>
@@ -2070,7 +2274,32 @@
           <w:sz w:val="22"/>
           <w:szCs w:val="22"/>
         </w:rPr>
-        <w:t xml:space="preserve">. This has been implemented successfully in the past to determine the dimerization propensity of </w:t>
+        <w:t xml:space="preserve">. This strategy ensures that all designs have the same TM domain length, </w:t>
+      </w:r>
+      <w:r>
+        <w:rPr>
+          <w:rFonts w:asciiTheme="minorHAnsi" w:hAnsiTheme="minorHAnsi" w:cstheme="minorHAnsi"/>
+          <w:sz w:val="22"/>
+          <w:szCs w:val="22"/>
+        </w:rPr>
+        <w:t xml:space="preserve">reduces variability in hydrophobicity, and aims to normalize expression for each of these designs. For each of the geometric regions, </w:t>
+      </w:r>
+      <w:r>
+        <w:rPr>
+          <w:rFonts w:asciiTheme="minorHAnsi" w:hAnsiTheme="minorHAnsi" w:cstheme="minorHAnsi"/>
+          <w:sz w:val="22"/>
+          <w:szCs w:val="22"/>
+        </w:rPr>
+        <w:lastRenderedPageBreak/>
+        <w:t xml:space="preserve">we identified 8 interfacial positions at the helix-helix interface for design. </w:t>
+      </w:r>
+      <w:r>
+        <w:rPr>
+          <w:rFonts w:asciiTheme="minorHAnsi" w:hAnsiTheme="minorHAnsi" w:cstheme="minorHAnsi"/>
+          <w:sz w:val="22"/>
+          <w:szCs w:val="22"/>
+        </w:rPr>
+        <w:t xml:space="preserve">This has been implemented successfully in the past to determine the dimerization propensity of </w:t>
       </w:r>
       <w:proofErr w:type="spellStart"/>
       <w:r>
@@ -2137,7 +2366,7 @@
           <w:sz w:val="22"/>
           <w:szCs w:val="22"/>
         </w:rPr>
-        <w:t xml:space="preserve">, but not for the left and right design regions. </w:t>
+        <w:t xml:space="preserve">. </w:t>
       </w:r>
       <w:r>
         <w:rPr>
@@ -2197,33 +2426,63 @@
           <w:sz w:val="22"/>
           <w:szCs w:val="22"/>
         </w:rPr>
-        <w:t xml:space="preserve">. For the </w:t>
-      </w:r>
-      <w:proofErr w:type="gramStart"/>
-      <w:r>
-        <w:rPr>
-          <w:rFonts w:asciiTheme="minorHAnsi" w:hAnsiTheme="minorHAnsi" w:cstheme="minorHAnsi"/>
-          <w:sz w:val="22"/>
-          <w:szCs w:val="22"/>
-        </w:rPr>
-        <w:t>right handed</w:t>
-      </w:r>
-      <w:proofErr w:type="gramEnd"/>
-      <w:r>
-        <w:rPr>
-          <w:rFonts w:asciiTheme="minorHAnsi" w:hAnsiTheme="minorHAnsi" w:cstheme="minorHAnsi"/>
-          <w:sz w:val="22"/>
-          <w:szCs w:val="22"/>
-        </w:rPr>
-        <w:t xml:space="preserve"> design region</w:t>
-      </w:r>
-      <w:r>
-        <w:rPr>
-          <w:rFonts w:asciiTheme="minorHAnsi" w:hAnsiTheme="minorHAnsi" w:cstheme="minorHAnsi"/>
-          <w:sz w:val="22"/>
-          <w:szCs w:val="22"/>
-        </w:rPr>
-        <w:t>, we used the same set of interfacial positions</w:t>
+        <w:t xml:space="preserve">. </w:t>
+      </w:r>
+      <w:r>
+        <w:rPr>
+          <w:rFonts w:asciiTheme="minorHAnsi" w:hAnsiTheme="minorHAnsi" w:cstheme="minorHAnsi"/>
+          <w:sz w:val="22"/>
+          <w:szCs w:val="22"/>
+        </w:rPr>
+        <w:t xml:space="preserve">This set of interfacial positions ensures that the designed interface is centered in the middle of the membrane. </w:t>
+      </w:r>
+      <w:r>
+        <w:rPr>
+          <w:rFonts w:asciiTheme="minorHAnsi" w:hAnsiTheme="minorHAnsi" w:cstheme="minorHAnsi"/>
+          <w:sz w:val="22"/>
+          <w:szCs w:val="22"/>
+        </w:rPr>
+        <w:t>For the right</w:t>
+      </w:r>
+      <w:r>
+        <w:rPr>
+          <w:rFonts w:asciiTheme="minorHAnsi" w:hAnsiTheme="minorHAnsi" w:cstheme="minorHAnsi"/>
+          <w:sz w:val="22"/>
+          <w:szCs w:val="22"/>
+        </w:rPr>
+        <w:t>-</w:t>
+      </w:r>
+      <w:r>
+        <w:rPr>
+          <w:rFonts w:asciiTheme="minorHAnsi" w:hAnsiTheme="minorHAnsi" w:cstheme="minorHAnsi"/>
+          <w:sz w:val="22"/>
+          <w:szCs w:val="22"/>
+        </w:rPr>
+        <w:t>handed design region</w:t>
+      </w:r>
+      <w:r>
+        <w:rPr>
+          <w:rFonts w:asciiTheme="minorHAnsi" w:hAnsiTheme="minorHAnsi" w:cstheme="minorHAnsi"/>
+          <w:sz w:val="22"/>
+          <w:szCs w:val="22"/>
+        </w:rPr>
+        <w:t xml:space="preserve">, we </w:t>
+      </w:r>
+      <w:r>
+        <w:rPr>
+          <w:rFonts w:asciiTheme="minorHAnsi" w:hAnsiTheme="minorHAnsi" w:cstheme="minorHAnsi"/>
+          <w:sz w:val="22"/>
+          <w:szCs w:val="22"/>
+        </w:rPr>
+        <w:t>were able to use</w:t>
+      </w:r>
+      <w:r>
+        <w:rPr>
+          <w:rFonts w:asciiTheme="minorHAnsi" w:hAnsiTheme="minorHAnsi" w:cstheme="minorHAnsi"/>
+          <w:sz w:val="22"/>
+          <w:szCs w:val="22"/>
+        </w:rPr>
+        <w:t xml:space="preserve"> the same set of interfacial positions</w:t>
       </w:r>
       <w:r>
         <w:rPr>
@@ -2265,25 +2524,103 @@
           <w:sz w:val="22"/>
           <w:szCs w:val="22"/>
         </w:rPr>
-        <w:t xml:space="preserve"> design. For the </w:t>
-      </w:r>
-      <w:proofErr w:type="gramStart"/>
-      <w:r>
-        <w:rPr>
-          <w:rFonts w:asciiTheme="minorHAnsi" w:hAnsiTheme="minorHAnsi" w:cstheme="minorHAnsi"/>
-          <w:sz w:val="22"/>
-          <w:szCs w:val="22"/>
-        </w:rPr>
-        <w:t>left handed</w:t>
-      </w:r>
-      <w:proofErr w:type="gramEnd"/>
-      <w:r>
-        <w:rPr>
-          <w:rFonts w:asciiTheme="minorHAnsi" w:hAnsiTheme="minorHAnsi" w:cstheme="minorHAnsi"/>
-          <w:sz w:val="22"/>
-          <w:szCs w:val="22"/>
-        </w:rPr>
-        <w:t xml:space="preserve"> design region, we chose three different patterns for the interface to accommodate for potential knobs-into-holes packing and leucine zippers typically found in left handed coiled coils (cite).</w:t>
+        <w:t xml:space="preserve"> design. </w:t>
+      </w:r>
+      <w:r>
+        <w:rPr>
+          <w:rFonts w:asciiTheme="minorHAnsi" w:hAnsiTheme="minorHAnsi" w:cstheme="minorHAnsi"/>
+          <w:sz w:val="22"/>
+          <w:szCs w:val="22"/>
+        </w:rPr>
+        <w:t>However, f</w:t>
+      </w:r>
+      <w:r>
+        <w:rPr>
+          <w:rFonts w:asciiTheme="minorHAnsi" w:hAnsiTheme="minorHAnsi" w:cstheme="minorHAnsi"/>
+          <w:sz w:val="22"/>
+          <w:szCs w:val="22"/>
+        </w:rPr>
+        <w:t>or the left</w:t>
+      </w:r>
+      <w:r>
+        <w:rPr>
+          <w:rFonts w:asciiTheme="minorHAnsi" w:hAnsiTheme="minorHAnsi" w:cstheme="minorHAnsi"/>
+          <w:sz w:val="22"/>
+          <w:szCs w:val="22"/>
+        </w:rPr>
+        <w:t>-</w:t>
+      </w:r>
+      <w:r>
+        <w:rPr>
+          <w:rFonts w:asciiTheme="minorHAnsi" w:hAnsiTheme="minorHAnsi" w:cstheme="minorHAnsi"/>
+          <w:sz w:val="22"/>
+          <w:szCs w:val="22"/>
+        </w:rPr>
+        <w:t xml:space="preserve">handed design region, </w:t>
+      </w:r>
+      <w:r>
+        <w:rPr>
+          <w:rFonts w:asciiTheme="minorHAnsi" w:hAnsiTheme="minorHAnsi" w:cstheme="minorHAnsi"/>
+          <w:sz w:val="22"/>
+          <w:szCs w:val="22"/>
+        </w:rPr>
+        <w:t>we found that alternating the crossing angle resulted</w:t>
+      </w:r>
+      <w:r>
+        <w:rPr>
+          <w:rFonts w:asciiTheme="minorHAnsi" w:hAnsiTheme="minorHAnsi" w:cstheme="minorHAnsi"/>
+          <w:sz w:val="22"/>
+          <w:szCs w:val="22"/>
+        </w:rPr>
+        <w:t xml:space="preserve"> in different interfacial positions. W</w:t>
+      </w:r>
+      <w:r>
+        <w:rPr>
+          <w:rFonts w:asciiTheme="minorHAnsi" w:hAnsiTheme="minorHAnsi" w:cstheme="minorHAnsi"/>
+          <w:sz w:val="22"/>
+          <w:szCs w:val="22"/>
+        </w:rPr>
+        <w:t xml:space="preserve">e chose three different patterns for the </w:t>
+      </w:r>
+      <w:r>
+        <w:rPr>
+          <w:rFonts w:asciiTheme="minorHAnsi" w:hAnsiTheme="minorHAnsi" w:cstheme="minorHAnsi"/>
+          <w:sz w:val="22"/>
+          <w:szCs w:val="22"/>
+        </w:rPr>
+        <w:t xml:space="preserve">left-handed </w:t>
+      </w:r>
+      <w:r>
+        <w:rPr>
+          <w:rFonts w:asciiTheme="minorHAnsi" w:hAnsiTheme="minorHAnsi" w:cstheme="minorHAnsi"/>
+          <w:sz w:val="22"/>
+          <w:szCs w:val="22"/>
+        </w:rPr>
+        <w:t>interface</w:t>
+      </w:r>
+      <w:r>
+        <w:rPr>
+          <w:rFonts w:asciiTheme="minorHAnsi" w:hAnsiTheme="minorHAnsi" w:cstheme="minorHAnsi"/>
+          <w:sz w:val="22"/>
+          <w:szCs w:val="22"/>
+        </w:rPr>
+        <w:t xml:space="preserve">, </w:t>
+      </w:r>
+      <w:r>
+        <w:rPr>
+          <w:rFonts w:asciiTheme="minorHAnsi" w:hAnsiTheme="minorHAnsi" w:cstheme="minorHAnsi"/>
+          <w:sz w:val="22"/>
+          <w:szCs w:val="22"/>
+        </w:rPr>
+        <w:t>accommodat</w:t>
+      </w:r>
+      <w:r>
+        <w:rPr>
+          <w:rFonts w:asciiTheme="minorHAnsi" w:hAnsiTheme="minorHAnsi" w:cstheme="minorHAnsi"/>
+          <w:sz w:val="22"/>
+          <w:szCs w:val="22"/>
+        </w:rPr>
+        <w:t>ing</w:t>
       </w:r>
       <w:r>
         <w:rPr>
@@ -2299,31 +2636,87 @@
           <w:sz w:val="22"/>
           <w:szCs w:val="22"/>
         </w:rPr>
-        <w:t>W</w:t>
-      </w:r>
-      <w:r>
-        <w:rPr>
-          <w:rFonts w:asciiTheme="minorHAnsi" w:hAnsiTheme="minorHAnsi" w:cstheme="minorHAnsi"/>
-          <w:sz w:val="22"/>
-          <w:szCs w:val="22"/>
-        </w:rPr>
-        <w:t>e randomly generated</w:t>
-      </w:r>
-      <w:r>
-        <w:rPr>
-          <w:rFonts w:asciiTheme="minorHAnsi" w:hAnsiTheme="minorHAnsi" w:cstheme="minorHAnsi"/>
-          <w:sz w:val="22"/>
-          <w:szCs w:val="22"/>
-        </w:rPr>
-        <w:t xml:space="preserve"> 10000</w:t>
-      </w:r>
-      <w:r>
-        <w:rPr>
-          <w:rFonts w:asciiTheme="minorHAnsi" w:hAnsiTheme="minorHAnsi" w:cstheme="minorHAnsi"/>
-          <w:sz w:val="22"/>
-          <w:szCs w:val="22"/>
-        </w:rPr>
-        <w:t xml:space="preserve"> geometries as inputs for our design algorithm (Methods). To ensure that we designed sequences that would insert properly into the membrane, we used a library of the most prevalent amino acids found in membrane proteins</w:t>
+        <w:t>fo</w:t>
+      </w:r>
+      <w:r>
+        <w:rPr>
+          <w:rFonts w:asciiTheme="minorHAnsi" w:hAnsiTheme="minorHAnsi" w:cstheme="minorHAnsi"/>
+          <w:sz w:val="22"/>
+          <w:szCs w:val="22"/>
+        </w:rPr>
+        <w:t>r</w:t>
+      </w:r>
+      <w:r>
+        <w:rPr>
+          <w:rFonts w:asciiTheme="minorHAnsi" w:hAnsiTheme="minorHAnsi" w:cstheme="minorHAnsi"/>
+          <w:sz w:val="22"/>
+          <w:szCs w:val="22"/>
+        </w:rPr>
+        <w:t xml:space="preserve"> interfaces typically found in</w:t>
+      </w:r>
+      <w:r>
+        <w:rPr>
+          <w:rFonts w:asciiTheme="minorHAnsi" w:hAnsiTheme="minorHAnsi" w:cstheme="minorHAnsi"/>
+          <w:sz w:val="22"/>
+          <w:szCs w:val="22"/>
+        </w:rPr>
+        <w:t xml:space="preserve"> knobs-into-holes packing and leucine zippers</w:t>
+      </w:r>
+      <w:r>
+        <w:rPr>
+          <w:rFonts w:asciiTheme="minorHAnsi" w:hAnsiTheme="minorHAnsi" w:cstheme="minorHAnsi"/>
+          <w:sz w:val="22"/>
+          <w:szCs w:val="22"/>
+        </w:rPr>
+        <w:t xml:space="preserve"> </w:t>
+      </w:r>
+      <w:r>
+        <w:rPr>
+          <w:rFonts w:asciiTheme="minorHAnsi" w:hAnsiTheme="minorHAnsi" w:cstheme="minorHAnsi"/>
+          <w:sz w:val="22"/>
+          <w:szCs w:val="22"/>
+        </w:rPr>
+        <w:t>found in left</w:t>
+      </w:r>
+      <w:r>
+        <w:rPr>
+          <w:rFonts w:asciiTheme="minorHAnsi" w:hAnsiTheme="minorHAnsi" w:cstheme="minorHAnsi"/>
+          <w:sz w:val="22"/>
+          <w:szCs w:val="22"/>
+        </w:rPr>
+        <w:t>-</w:t>
+      </w:r>
+      <w:r>
+        <w:rPr>
+          <w:rFonts w:asciiTheme="minorHAnsi" w:hAnsiTheme="minorHAnsi" w:cstheme="minorHAnsi"/>
+          <w:sz w:val="22"/>
+          <w:szCs w:val="22"/>
+        </w:rPr>
+        <w:t>handed coiled coils (cite).</w:t>
+      </w:r>
+      <w:r>
+        <w:rPr>
+          <w:rFonts w:asciiTheme="minorHAnsi" w:hAnsiTheme="minorHAnsi" w:cstheme="minorHAnsi"/>
+          <w:sz w:val="22"/>
+          <w:szCs w:val="22"/>
+        </w:rPr>
+        <w:t xml:space="preserve"> </w:t>
+      </w:r>
+      <w:r>
+        <w:rPr>
+          <w:rFonts w:asciiTheme="minorHAnsi" w:hAnsiTheme="minorHAnsi" w:cstheme="minorHAnsi"/>
+          <w:sz w:val="22"/>
+          <w:szCs w:val="22"/>
+        </w:rPr>
+        <w:t>T</w:t>
+      </w:r>
+      <w:r>
+        <w:rPr>
+          <w:rFonts w:asciiTheme="minorHAnsi" w:hAnsiTheme="minorHAnsi" w:cstheme="minorHAnsi"/>
+          <w:sz w:val="22"/>
+          <w:szCs w:val="22"/>
+        </w:rPr>
+        <w:t>o ensure that we designed sequences that would insert properly into the membrane, we used a library of the most prevalent amino acids found in membrane proteins</w:t>
       </w:r>
       <w:r>
         <w:rPr>
@@ -2406,7 +2799,15 @@
           <w:sz w:val="22"/>
           <w:szCs w:val="22"/>
         </w:rPr>
-        <w:t xml:space="preserve"> sequences to prevent from designing GAS sequences in the other regions</w:t>
+        <w:t xml:space="preserve"> sequences to prevent from designing</w:t>
+      </w:r>
+      <w:r>
+        <w:rPr>
+          <w:rFonts w:asciiTheme="minorHAnsi" w:hAnsiTheme="minorHAnsi" w:cstheme="minorHAnsi"/>
+          <w:sz w:val="22"/>
+          <w:szCs w:val="22"/>
+        </w:rPr>
+        <w:t xml:space="preserve"> sequences with interhelical hydrogen bonding in the other regions</w:t>
       </w:r>
       <w:r>
         <w:rPr>
@@ -2434,7 +2835,6 @@
           <w:sz w:val="22"/>
           <w:szCs w:val="22"/>
         </w:rPr>
-        <w:lastRenderedPageBreak/>
         <w:t xml:space="preserve">To computationally design our dimers of interest, we utilized a combination of fixed backbone design with iterative backbone refinement </w:t>
       </w:r>
       <w:r>
@@ -2882,23 +3282,121 @@
           <w:sz w:val="22"/>
           <w:szCs w:val="22"/>
         </w:rPr>
-        <w:t xml:space="preserve">. </w:t>
-      </w:r>
-      <w:r>
-        <w:rPr>
-          <w:rFonts w:asciiTheme="minorHAnsi" w:hAnsiTheme="minorHAnsi" w:cstheme="minorHAnsi"/>
-          <w:sz w:val="22"/>
-          <w:szCs w:val="22"/>
-        </w:rPr>
-        <w:t xml:space="preserve">A random geometry from the high-density region was used as the fixed backbone input, and positions on the interface were allowed to mutate between all amino acids in the given library. These mutations were </w:t>
-      </w:r>
-      <w:r>
-        <w:rPr>
-          <w:rFonts w:asciiTheme="minorHAnsi" w:hAnsiTheme="minorHAnsi" w:cstheme="minorHAnsi"/>
-          <w:sz w:val="22"/>
-          <w:szCs w:val="22"/>
-        </w:rPr>
-        <w:t>evaluated using a combination of van der Waals packing, hydrogen bonding, and implicit solvation</w:t>
+        <w:t>.</w:t>
+      </w:r>
+      <w:r>
+        <w:rPr>
+          <w:rFonts w:asciiTheme="minorHAnsi" w:hAnsiTheme="minorHAnsi" w:cstheme="minorHAnsi"/>
+          <w:sz w:val="22"/>
+          <w:szCs w:val="22"/>
+        </w:rPr>
+        <w:t xml:space="preserve"> </w:t>
+      </w:r>
+      <w:r>
+        <w:rPr>
+          <w:rFonts w:asciiTheme="minorHAnsi" w:hAnsiTheme="minorHAnsi" w:cstheme="minorHAnsi"/>
+          <w:sz w:val="22"/>
+          <w:szCs w:val="22"/>
+        </w:rPr>
+        <w:t xml:space="preserve">We randomly generated 10000 geometries </w:t>
+      </w:r>
+      <w:r>
+        <w:rPr>
+          <w:rFonts w:asciiTheme="minorHAnsi" w:hAnsiTheme="minorHAnsi" w:cstheme="minorHAnsi"/>
+          <w:sz w:val="22"/>
+          <w:szCs w:val="22"/>
+        </w:rPr>
+        <w:t>within the high-density regions (</w:t>
+      </w:r>
+      <w:proofErr w:type="spellStart"/>
+      <w:r>
+        <w:rPr>
+          <w:rFonts w:asciiTheme="minorHAnsi" w:hAnsiTheme="minorHAnsi" w:cstheme="minorHAnsi"/>
+          <w:sz w:val="22"/>
+          <w:szCs w:val="22"/>
+        </w:rPr>
+        <w:t>MP_design</w:t>
+      </w:r>
+      <w:proofErr w:type="spellEnd"/>
+      <w:r>
+        <w:rPr>
+          <w:rFonts w:asciiTheme="minorHAnsi" w:hAnsiTheme="minorHAnsi" w:cstheme="minorHAnsi"/>
+          <w:sz w:val="22"/>
+          <w:szCs w:val="22"/>
+        </w:rPr>
+        <w:t xml:space="preserve"> A) </w:t>
+      </w:r>
+      <w:r>
+        <w:rPr>
+          <w:rFonts w:asciiTheme="minorHAnsi" w:hAnsiTheme="minorHAnsi" w:cstheme="minorHAnsi"/>
+          <w:sz w:val="22"/>
+          <w:szCs w:val="22"/>
+        </w:rPr>
+        <w:t>as inputs for our design algorithm (Methods).</w:t>
+      </w:r>
+      <w:r>
+        <w:rPr>
+          <w:rFonts w:asciiTheme="minorHAnsi" w:hAnsiTheme="minorHAnsi" w:cstheme="minorHAnsi"/>
+          <w:sz w:val="22"/>
+          <w:szCs w:val="22"/>
+        </w:rPr>
+        <w:t xml:space="preserve"> </w:t>
+      </w:r>
+      <w:r>
+        <w:rPr>
+          <w:rFonts w:asciiTheme="minorHAnsi" w:hAnsiTheme="minorHAnsi" w:cstheme="minorHAnsi"/>
+          <w:sz w:val="22"/>
+          <w:szCs w:val="22"/>
+        </w:rPr>
+        <w:t>A random geometry was used as the fixed backbone input</w:t>
+      </w:r>
+      <w:r>
+        <w:rPr>
+          <w:rFonts w:asciiTheme="minorHAnsi" w:hAnsiTheme="minorHAnsi" w:cstheme="minorHAnsi"/>
+          <w:sz w:val="22"/>
+          <w:szCs w:val="22"/>
+        </w:rPr>
+        <w:t xml:space="preserve"> for each design</w:t>
+      </w:r>
+      <w:r>
+        <w:rPr>
+          <w:rFonts w:asciiTheme="minorHAnsi" w:hAnsiTheme="minorHAnsi" w:cstheme="minorHAnsi"/>
+          <w:sz w:val="22"/>
+          <w:szCs w:val="22"/>
+        </w:rPr>
+        <w:t>, and positions on the</w:t>
+      </w:r>
+      <w:r>
+        <w:rPr>
+          <w:rFonts w:asciiTheme="minorHAnsi" w:hAnsiTheme="minorHAnsi" w:cstheme="minorHAnsi"/>
+          <w:sz w:val="22"/>
+          <w:szCs w:val="22"/>
+        </w:rPr>
+        <w:t xml:space="preserve"> defined</w:t>
+      </w:r>
+      <w:r>
+        <w:rPr>
+          <w:rFonts w:asciiTheme="minorHAnsi" w:hAnsiTheme="minorHAnsi" w:cstheme="minorHAnsi"/>
+          <w:sz w:val="22"/>
+          <w:szCs w:val="22"/>
+        </w:rPr>
+        <w:t xml:space="preserve"> interface were allowed to mutate between all amino acids in the given library</w:t>
+      </w:r>
+      <w:r>
+        <w:rPr>
+          <w:rFonts w:asciiTheme="minorHAnsi" w:hAnsiTheme="minorHAnsi" w:cstheme="minorHAnsi"/>
+          <w:sz w:val="22"/>
+          <w:szCs w:val="22"/>
+        </w:rPr>
+        <w:t>. Each sequence was evaluated by a simple set of energetic terms that make up our design energy score:</w:t>
+      </w:r>
+      <w:r>
+        <w:rPr>
+          <w:rFonts w:asciiTheme="minorHAnsi" w:hAnsiTheme="minorHAnsi" w:cstheme="minorHAnsi"/>
+          <w:sz w:val="22"/>
+          <w:szCs w:val="22"/>
+        </w:rPr>
+        <w:t xml:space="preserve"> van der Waals packing, hydrogen bonding, and implicit solvation</w:t>
       </w:r>
       <w:r>
         <w:rPr>
@@ -3193,31 +3691,63 @@
           <w:sz w:val="22"/>
           <w:szCs w:val="22"/>
         </w:rPr>
-        <w:t xml:space="preserve">. To reduce computational expense, we developed a baseline energetic term that functioned as an estimate for the energy of the monomeric state, allowing us to accept sequences with the best stability between the dimer-monomer state. </w:t>
-      </w:r>
-      <w:r>
-        <w:rPr>
-          <w:rFonts w:asciiTheme="minorHAnsi" w:hAnsiTheme="minorHAnsi" w:cstheme="minorHAnsi"/>
-          <w:sz w:val="22"/>
-          <w:szCs w:val="22"/>
-        </w:rPr>
-        <w:t>The</w:t>
-      </w:r>
-      <w:r>
-        <w:rPr>
-          <w:rFonts w:asciiTheme="minorHAnsi" w:hAnsiTheme="minorHAnsi" w:cstheme="minorHAnsi"/>
-          <w:sz w:val="22"/>
-          <w:szCs w:val="22"/>
-        </w:rPr>
-        <w:t>se</w:t>
-      </w:r>
-      <w:r>
-        <w:rPr>
-          <w:rFonts w:asciiTheme="minorHAnsi" w:hAnsiTheme="minorHAnsi" w:cstheme="minorHAnsi"/>
-          <w:sz w:val="22"/>
-          <w:szCs w:val="22"/>
-        </w:rPr>
-        <w:t xml:space="preserve"> sequences then undergo a local backbone minimization to find the most stable structure using our energy terms. </w:t>
+        <w:t xml:space="preserve">. </w:t>
+      </w:r>
+      <w:r>
+        <w:rPr>
+          <w:rFonts w:asciiTheme="minorHAnsi" w:hAnsiTheme="minorHAnsi" w:cstheme="minorHAnsi"/>
+          <w:sz w:val="22"/>
+          <w:szCs w:val="22"/>
+        </w:rPr>
+        <w:t>The sequence</w:t>
+      </w:r>
+      <w:r>
+        <w:rPr>
+          <w:rFonts w:asciiTheme="minorHAnsi" w:hAnsiTheme="minorHAnsi" w:cstheme="minorHAnsi"/>
+          <w:sz w:val="22"/>
+          <w:szCs w:val="22"/>
+        </w:rPr>
+        <w:t xml:space="preserve"> with the lowest energy score</w:t>
+      </w:r>
+      <w:r>
+        <w:rPr>
+          <w:rFonts w:asciiTheme="minorHAnsi" w:hAnsiTheme="minorHAnsi" w:cstheme="minorHAnsi"/>
+          <w:sz w:val="22"/>
+          <w:szCs w:val="22"/>
+        </w:rPr>
+        <w:t xml:space="preserve"> then under</w:t>
+      </w:r>
+      <w:r>
+        <w:rPr>
+          <w:rFonts w:asciiTheme="minorHAnsi" w:hAnsiTheme="minorHAnsi" w:cstheme="minorHAnsi"/>
+          <w:sz w:val="22"/>
+          <w:szCs w:val="22"/>
+        </w:rPr>
+        <w:t>went</w:t>
+      </w:r>
+      <w:r>
+        <w:rPr>
+          <w:rFonts w:asciiTheme="minorHAnsi" w:hAnsiTheme="minorHAnsi" w:cstheme="minorHAnsi"/>
+          <w:sz w:val="22"/>
+          <w:szCs w:val="22"/>
+        </w:rPr>
+        <w:t xml:space="preserve"> a local backbone minimization to find the most stable structure</w:t>
+      </w:r>
+      <w:r>
+        <w:rPr>
+          <w:rFonts w:asciiTheme="minorHAnsi" w:hAnsiTheme="minorHAnsi" w:cstheme="minorHAnsi"/>
+          <w:sz w:val="22"/>
+          <w:szCs w:val="22"/>
+        </w:rPr>
+        <w:t xml:space="preserve"> for the designed sequence</w:t>
+      </w:r>
+      <w:r>
+        <w:rPr>
+          <w:rFonts w:asciiTheme="minorHAnsi" w:hAnsiTheme="minorHAnsi" w:cstheme="minorHAnsi"/>
+          <w:sz w:val="22"/>
+          <w:szCs w:val="22"/>
+        </w:rPr>
+        <w:t xml:space="preserve">. </w:t>
       </w:r>
       <w:r>
         <w:rPr>
@@ -3325,202 +3855,7 @@
           <w:sz w:val="22"/>
           <w:szCs w:val="22"/>
         </w:rPr>
-        <w:t xml:space="preserve">In order to determine success of designed proteins, groups typically aim to structurally characterize their designs using either crystallography or </w:t>
-      </w:r>
-      <w:proofErr w:type="spellStart"/>
-      <w:r>
-        <w:rPr>
-          <w:rFonts w:asciiTheme="minorHAnsi" w:hAnsiTheme="minorHAnsi" w:cstheme="minorHAnsi"/>
-          <w:sz w:val="22"/>
-          <w:szCs w:val="22"/>
-        </w:rPr>
-        <w:t>cyro</w:t>
-      </w:r>
-      <w:proofErr w:type="spellEnd"/>
-      <w:r>
-        <w:rPr>
-          <w:rFonts w:asciiTheme="minorHAnsi" w:hAnsiTheme="minorHAnsi" w:cstheme="minorHAnsi"/>
-          <w:sz w:val="22"/>
-          <w:szCs w:val="22"/>
-        </w:rPr>
-        <w:t>-EM</w:t>
-      </w:r>
-      <w:r>
-        <w:rPr>
-          <w:rFonts w:asciiTheme="minorHAnsi" w:hAnsiTheme="minorHAnsi" w:cstheme="minorHAnsi"/>
-          <w:sz w:val="22"/>
-          <w:szCs w:val="22"/>
-        </w:rPr>
-        <w:t xml:space="preserve"> </w:t>
-      </w:r>
-      <w:r>
-        <w:rPr>
-          <w:rFonts w:asciiTheme="minorHAnsi" w:hAnsiTheme="minorHAnsi" w:cstheme="minorHAnsi"/>
-          <w:sz w:val="22"/>
-          <w:szCs w:val="22"/>
-        </w:rPr>
-        <w:fldChar w:fldCharType="begin">
-          <w:fldData xml:space="preserve">PEVuZE5vdGU+PENpdGU+PEF1dGhvcj5NcmF2aWM8L0F1dGhvcj48WWVhcj4yMDE5PC9ZZWFyPjxJ
-RFRleHQ+UGFja2luZyBvZiBhcG9sYXIgc2lkZSBjaGFpbnMgZW5hYmxlcyBhY2N1cmF0ZSBkZXNp
-Z24gb2YgaGlnaGx5IHN0YWJsZSBtZW1icmFuZSBwcm90ZWluczwvSURUZXh0PjxEaXNwbGF5VGV4
-dD4oTXJhdmljIGV0IGFsLiwgMjAxOSk8L0Rpc3BsYXlUZXh0PjxyZWNvcmQ+PGRhdGVzPjxwdWIt
-ZGF0ZXM+PGRhdGU+TWFyIDI5PC9kYXRlPjwvcHViLWRhdGVzPjx5ZWFyPjIwMTk8L3llYXI+PC9k
-YXRlcz48a2V5d29yZHM+PGtleXdvcmQ+QW1pbm8gQWNpZCBTZXF1ZW5jZTwva2V5d29yZD48a2V5
-d29yZD5DYWxjaXVtLUJpbmRpbmcgUHJvdGVpbnM8L2tleXdvcmQ+PGtleXdvcmQ+SHlkcm9waG9i
-aWMgYW5kIEh5ZHJvcGhpbGljIEludGVyYWN0aW9uczwva2V5d29yZD48a2V5d29yZD5NZW1icmFu
-ZSBQcm90ZWluczwva2V5d29yZD48a2V5d29yZD5Nb2RlbHMsIE1vbGVjdWxhcjwva2V5d29yZD48
-a2V5d29yZD5Nb2xlY3VsYXIgRHluYW1pY3MgU2ltdWxhdGlvbjwva2V5d29yZD48a2V5d29yZD5Q
-cm90ZWluIEVuZ2luZWVyaW5nPC9rZXl3b3JkPjxrZXl3b3JkPlByb3RlaW4gRm9sZGluZzwva2V5
-d29yZD48a2V5d29yZD5Qcm90ZWluIFN0YWJpbGl0eTwva2V5d29yZD48a2V5d29yZD5Qcm90ZWlu
-IFN0cnVjdHVyZSwgU2Vjb25kYXJ5PC9rZXl3b3JkPjwva2V5d29yZHM+PHVybHM+PHJlbGF0ZWQt
-dXJscz48dXJsPmh0dHBzOi8vd3d3Lm5jYmkubmxtLm5paC5nb3YvcHVibWVkLzMwOTIzMjE2PC91
-cmw+PC9yZWxhdGVkLXVybHM+PC91cmxzPjxpc2JuPjEwOTUtOTIwMzwvaXNibj48Y3VzdG9tMj5Q
-TUM3MzgwNjgzPC9jdXN0b20yPjx0aXRsZXM+PHRpdGxlPlBhY2tpbmcgb2YgYXBvbGFyIHNpZGUg
-Y2hhaW5zIGVuYWJsZXMgYWNjdXJhdGUgZGVzaWduIG9mIGhpZ2hseSBzdGFibGUgbWVtYnJhbmUg
-cHJvdGVpbnM8L3RpdGxlPjxzZWNvbmRhcnktdGl0bGU+U2NpZW5jZTwvc2Vjb25kYXJ5LXRpdGxl
-PjwvdGl0bGVzPjxwYWdlcz4xNDE4LTE0MjM8L3BhZ2VzPjxudW1iZXI+NjQzNDwvbnVtYmVyPjxj
-b250cmlidXRvcnM+PGF1dGhvcnM+PGF1dGhvcj5NcmF2aWMsIE0uPC9hdXRob3I+PGF1dGhvcj5U
-aG9tYXN0b24sIEouIEwuPC9hdXRob3I+PGF1dGhvcj5UdWNrZXIsIE0uPC9hdXRob3I+PGF1dGhv
-cj5Tb2xvbW9uLCBQLiBFLjwvYXV0aG9yPjxhdXRob3I+TGl1LCBMLjwvYXV0aG9yPjxhdXRob3I+
-RGVHcmFkbywgVy4gRi48L2F1dGhvcj48L2F1dGhvcnM+PC9jb250cmlidXRvcnM+PGxhbmd1YWdl
-PmVuZzwvbGFuZ3VhZ2U+PGFkZGVkLWRhdGUgZm9ybWF0PSJ1dGMiPjE3MDU1MzI1NzU8L2FkZGVk
-LWRhdGU+PHJlZi10eXBlIG5hbWU9IkpvdXJuYWwgQXJ0aWNsZSI+MTc8L3JlZi10eXBlPjxhdXRo
-LWFkZHJlc3M+RGVwYXJ0bWVudCBvZiBQaGFybWFjZXV0aWNhbCBDaGVtaXN0cnksIFVuaXZlcnNp
-dHkgb2YgQ2FsaWZvcm5pYSwgU2FuIEZyYW5jaXNjbywgU2FuIEZyYW5jaXNjbywgQ0EgOTQxNTgs
-IFVTQS4gU3RhdGUgS2V5IExhYm9yYXRvcnkgb2YgQ2hlbWljYWwgT25jb2dlbm9taWNzLCBQZWtp
-bmcgVW5pdmVyc2l0eSBTaGVuemhlbiBHcmFkdWF0ZSBTY2hvb2wsIFNoZW56aGVuIDUxODA1NSwg
-Q2hpbmEuIGxpanVubGl1a3NAZ21haWwuY29tIHdpbGxpYW0uZGVncmFkb0B1Y3NmLmVkdS4gRExY
-IFNjaWVudGlmaWMsIExhd3JlbmNlLCBLUyA2NjA0OSwgVVNBLiBEZXBhcnRtZW50IG9mIFBoYXJt
-YWNldXRpY2FsIENoZW1pc3RyeSwgVW5pdmVyc2l0eSBvZiBDYWxpZm9ybmlhLCBTYW4gRnJhbmNp
-c2NvLCBTYW4gRnJhbmNpc2NvLCBDQSA5NDE1OCwgVVNBLiBsaWp1bmxpdWtzQGdtYWlsLmNvbSB3
-aWxsaWFtLmRlZ3JhZG9AdWNzZi5lZHUuPC9hdXRoLWFkZHJlc3M+PHJlYy1udW1iZXI+MTk8L3Jl
-Yy1udW1iZXI+PGxhc3QtdXBkYXRlZC1kYXRlIGZvcm1hdD0idXRjIj4xNzA1NTMyNTc1PC9sYXN0
-LXVwZGF0ZWQtZGF0ZT48YWNjZXNzaW9uLW51bT4zMDkyMzIxNjwvYWNjZXNzaW9uLW51bT48ZWxl
-Y3Ryb25pYy1yZXNvdXJjZS1udW0+MTAuMTEyNi9zY2llbmNlLmFhdjc1NDE8L2VsZWN0cm9uaWMt
-cmVzb3VyY2UtbnVtPjx2b2x1bWU+MzYzPC92b2x1bWU+PC9yZWNvcmQ+PC9DaXRlPjwvRW5kTm90
-ZT5=
-</w:fldData>
-        </w:fldChar>
-      </w:r>
-      <w:r>
-        <w:rPr>
-          <w:rFonts w:asciiTheme="minorHAnsi" w:hAnsiTheme="minorHAnsi" w:cstheme="minorHAnsi"/>
-          <w:sz w:val="22"/>
-          <w:szCs w:val="22"/>
-        </w:rPr>
-        <w:instrText xml:space="preserve"> ADDIN EN.CITE </w:instrText>
-      </w:r>
-      <w:r>
-        <w:rPr>
-          <w:rFonts w:asciiTheme="minorHAnsi" w:hAnsiTheme="minorHAnsi" w:cstheme="minorHAnsi"/>
-          <w:sz w:val="22"/>
-          <w:szCs w:val="22"/>
-        </w:rPr>
-        <w:fldChar w:fldCharType="begin">
-          <w:fldData xml:space="preserve">PEVuZE5vdGU+PENpdGU+PEF1dGhvcj5NcmF2aWM8L0F1dGhvcj48WWVhcj4yMDE5PC9ZZWFyPjxJ
-RFRleHQ+UGFja2luZyBvZiBhcG9sYXIgc2lkZSBjaGFpbnMgZW5hYmxlcyBhY2N1cmF0ZSBkZXNp
-Z24gb2YgaGlnaGx5IHN0YWJsZSBtZW1icmFuZSBwcm90ZWluczwvSURUZXh0PjxEaXNwbGF5VGV4
-dD4oTXJhdmljIGV0IGFsLiwgMjAxOSk8L0Rpc3BsYXlUZXh0PjxyZWNvcmQ+PGRhdGVzPjxwdWIt
-ZGF0ZXM+PGRhdGU+TWFyIDI5PC9kYXRlPjwvcHViLWRhdGVzPjx5ZWFyPjIwMTk8L3llYXI+PC9k
-YXRlcz48a2V5d29yZHM+PGtleXdvcmQ+QW1pbm8gQWNpZCBTZXF1ZW5jZTwva2V5d29yZD48a2V5
-d29yZD5DYWxjaXVtLUJpbmRpbmcgUHJvdGVpbnM8L2tleXdvcmQ+PGtleXdvcmQ+SHlkcm9waG9i
-aWMgYW5kIEh5ZHJvcGhpbGljIEludGVyYWN0aW9uczwva2V5d29yZD48a2V5d29yZD5NZW1icmFu
-ZSBQcm90ZWluczwva2V5d29yZD48a2V5d29yZD5Nb2RlbHMsIE1vbGVjdWxhcjwva2V5d29yZD48
-a2V5d29yZD5Nb2xlY3VsYXIgRHluYW1pY3MgU2ltdWxhdGlvbjwva2V5d29yZD48a2V5d29yZD5Q
-cm90ZWluIEVuZ2luZWVyaW5nPC9rZXl3b3JkPjxrZXl3b3JkPlByb3RlaW4gRm9sZGluZzwva2V5
-d29yZD48a2V5d29yZD5Qcm90ZWluIFN0YWJpbGl0eTwva2V5d29yZD48a2V5d29yZD5Qcm90ZWlu
-IFN0cnVjdHVyZSwgU2Vjb25kYXJ5PC9rZXl3b3JkPjwva2V5d29yZHM+PHVybHM+PHJlbGF0ZWQt
-dXJscz48dXJsPmh0dHBzOi8vd3d3Lm5jYmkubmxtLm5paC5nb3YvcHVibWVkLzMwOTIzMjE2PC91
-cmw+PC9yZWxhdGVkLXVybHM+PC91cmxzPjxpc2JuPjEwOTUtOTIwMzwvaXNibj48Y3VzdG9tMj5Q
-TUM3MzgwNjgzPC9jdXN0b20yPjx0aXRsZXM+PHRpdGxlPlBhY2tpbmcgb2YgYXBvbGFyIHNpZGUg
-Y2hhaW5zIGVuYWJsZXMgYWNjdXJhdGUgZGVzaWduIG9mIGhpZ2hseSBzdGFibGUgbWVtYnJhbmUg
-cHJvdGVpbnM8L3RpdGxlPjxzZWNvbmRhcnktdGl0bGU+U2NpZW5jZTwvc2Vjb25kYXJ5LXRpdGxl
-PjwvdGl0bGVzPjxwYWdlcz4xNDE4LTE0MjM8L3BhZ2VzPjxudW1iZXI+NjQzNDwvbnVtYmVyPjxj
-b250cmlidXRvcnM+PGF1dGhvcnM+PGF1dGhvcj5NcmF2aWMsIE0uPC9hdXRob3I+PGF1dGhvcj5U
-aG9tYXN0b24sIEouIEwuPC9hdXRob3I+PGF1dGhvcj5UdWNrZXIsIE0uPC9hdXRob3I+PGF1dGhv
-cj5Tb2xvbW9uLCBQLiBFLjwvYXV0aG9yPjxhdXRob3I+TGl1LCBMLjwvYXV0aG9yPjxhdXRob3I+
-RGVHcmFkbywgVy4gRi48L2F1dGhvcj48L2F1dGhvcnM+PC9jb250cmlidXRvcnM+PGxhbmd1YWdl
-PmVuZzwvbGFuZ3VhZ2U+PGFkZGVkLWRhdGUgZm9ybWF0PSJ1dGMiPjE3MDU1MzI1NzU8L2FkZGVk
-LWRhdGU+PHJlZi10eXBlIG5hbWU9IkpvdXJuYWwgQXJ0aWNsZSI+MTc8L3JlZi10eXBlPjxhdXRo
-LWFkZHJlc3M+RGVwYXJ0bWVudCBvZiBQaGFybWFjZXV0aWNhbCBDaGVtaXN0cnksIFVuaXZlcnNp
-dHkgb2YgQ2FsaWZvcm5pYSwgU2FuIEZyYW5jaXNjbywgU2FuIEZyYW5jaXNjbywgQ0EgOTQxNTgs
-IFVTQS4gU3RhdGUgS2V5IExhYm9yYXRvcnkgb2YgQ2hlbWljYWwgT25jb2dlbm9taWNzLCBQZWtp
-bmcgVW5pdmVyc2l0eSBTaGVuemhlbiBHcmFkdWF0ZSBTY2hvb2wsIFNoZW56aGVuIDUxODA1NSwg
-Q2hpbmEuIGxpanVubGl1a3NAZ21haWwuY29tIHdpbGxpYW0uZGVncmFkb0B1Y3NmLmVkdS4gRExY
-IFNjaWVudGlmaWMsIExhd3JlbmNlLCBLUyA2NjA0OSwgVVNBLiBEZXBhcnRtZW50IG9mIFBoYXJt
-YWNldXRpY2FsIENoZW1pc3RyeSwgVW5pdmVyc2l0eSBvZiBDYWxpZm9ybmlhLCBTYW4gRnJhbmNp
-c2NvLCBTYW4gRnJhbmNpc2NvLCBDQSA5NDE1OCwgVVNBLiBsaWp1bmxpdWtzQGdtYWlsLmNvbSB3
-aWxsaWFtLmRlZ3JhZG9AdWNzZi5lZHUuPC9hdXRoLWFkZHJlc3M+PHJlYy1udW1iZXI+MTk8L3Jl
-Yy1udW1iZXI+PGxhc3QtdXBkYXRlZC1kYXRlIGZvcm1hdD0idXRjIj4xNzA1NTMyNTc1PC9sYXN0
-LXVwZGF0ZWQtZGF0ZT48YWNjZXNzaW9uLW51bT4zMDkyMzIxNjwvYWNjZXNzaW9uLW51bT48ZWxl
-Y3Ryb25pYy1yZXNvdXJjZS1udW0+MTAuMTEyNi9zY2llbmNlLmFhdjc1NDE8L2VsZWN0cm9uaWMt
-cmVzb3VyY2UtbnVtPjx2b2x1bWU+MzYzPC92b2x1bWU+PC9yZWNvcmQ+PC9DaXRlPjwvRW5kTm90
-ZT5=
-</w:fldData>
-        </w:fldChar>
-      </w:r>
-      <w:r>
-        <w:rPr>
-          <w:rFonts w:asciiTheme="minorHAnsi" w:hAnsiTheme="minorHAnsi" w:cstheme="minorHAnsi"/>
-          <w:sz w:val="22"/>
-          <w:szCs w:val="22"/>
-        </w:rPr>
-        <w:instrText xml:space="preserve"> ADDIN EN.CITE.DATA </w:instrText>
-      </w:r>
-      <w:r>
-        <w:rPr>
-          <w:rFonts w:asciiTheme="minorHAnsi" w:hAnsiTheme="minorHAnsi" w:cstheme="minorHAnsi"/>
-          <w:sz w:val="22"/>
-          <w:szCs w:val="22"/>
-        </w:rPr>
-      </w:r>
-      <w:r>
-        <w:rPr>
-          <w:rFonts w:asciiTheme="minorHAnsi" w:hAnsiTheme="minorHAnsi" w:cstheme="minorHAnsi"/>
-          <w:sz w:val="22"/>
-          <w:szCs w:val="22"/>
-        </w:rPr>
-        <w:fldChar w:fldCharType="end"/>
-      </w:r>
-      <w:r>
-        <w:rPr>
-          <w:rFonts w:asciiTheme="minorHAnsi" w:hAnsiTheme="minorHAnsi" w:cstheme="minorHAnsi"/>
-          <w:sz w:val="22"/>
-          <w:szCs w:val="22"/>
-        </w:rPr>
-      </w:r>
-      <w:r>
-        <w:rPr>
-          <w:rFonts w:asciiTheme="minorHAnsi" w:hAnsiTheme="minorHAnsi" w:cstheme="minorHAnsi"/>
-          <w:sz w:val="22"/>
-          <w:szCs w:val="22"/>
-        </w:rPr>
-        <w:fldChar w:fldCharType="separate"/>
-      </w:r>
-      <w:r>
-        <w:rPr>
-          <w:rFonts w:asciiTheme="minorHAnsi" w:hAnsiTheme="minorHAnsi" w:cstheme="minorHAnsi"/>
-          <w:noProof/>
-          <w:sz w:val="22"/>
-          <w:szCs w:val="22"/>
-        </w:rPr>
-        <w:t>(Mravic et al., 2019)</w:t>
-      </w:r>
-      <w:r>
-        <w:rPr>
-          <w:rFonts w:asciiTheme="minorHAnsi" w:hAnsiTheme="minorHAnsi" w:cstheme="minorHAnsi"/>
-          <w:sz w:val="22"/>
-          <w:szCs w:val="22"/>
-        </w:rPr>
-        <w:fldChar w:fldCharType="end"/>
-      </w:r>
-      <w:r>
-        <w:rPr>
-          <w:rFonts w:asciiTheme="minorHAnsi" w:hAnsiTheme="minorHAnsi" w:cstheme="minorHAnsi"/>
-          <w:sz w:val="22"/>
-          <w:szCs w:val="22"/>
-        </w:rPr>
-        <w:t xml:space="preserve">. However, due to the large scale of this study it would be difficult to determine the success of our design algorithm using these methods. As an alternative, </w:t>
+        <w:t xml:space="preserve">However, due to the large scale of this study it would be difficult to determine the success of our design algorithm using these methods. As an alternative, </w:t>
       </w:r>
       <w:r>
         <w:rPr>
@@ -3554,7 +3889,23 @@
           <w:sz w:val="22"/>
           <w:szCs w:val="22"/>
         </w:rPr>
-        <w:t>The clashing mutations result in a significant overlap between atoms in our structures, while void mutants result in a large void at the helix-helix interface. Each of these mutations is expected to result in a significant decrease in the dimerization propensity, allowing us to filter for sequences with structures that associate as expected by our design principles.</w:t>
+        <w:t xml:space="preserve">The clashing mutations result in a significant overlap between atoms in our structures, while void mutants result in a large </w:t>
+      </w:r>
+      <w:r>
+        <w:rPr>
+          <w:rFonts w:asciiTheme="minorHAnsi" w:hAnsiTheme="minorHAnsi" w:cstheme="minorHAnsi"/>
+          <w:sz w:val="22"/>
+          <w:szCs w:val="22"/>
+        </w:rPr>
+        <w:t>hole</w:t>
+      </w:r>
+      <w:r>
+        <w:rPr>
+          <w:rFonts w:asciiTheme="minorHAnsi" w:hAnsiTheme="minorHAnsi" w:cstheme="minorHAnsi"/>
+          <w:sz w:val="22"/>
+          <w:szCs w:val="22"/>
+        </w:rPr>
+        <w:t xml:space="preserve"> at the helix-helix interface. Each of these mutations is expected to result in a significant decrease in the dimerization propensity, allowing us to filter for sequences with structures that associate as expected by our design principles.</w:t>
       </w:r>
     </w:p>
     <w:p>
@@ -3736,7 +4087,6 @@
     <w:p>
       <w:pPr>
         <w:pStyle w:val="Standard"/>
-        <w:ind w:firstLine="720"/>
         <w:jc w:val="both"/>
         <w:rPr>
           <w:rFonts w:asciiTheme="minorHAnsi" w:hAnsiTheme="minorHAnsi" w:cstheme="minorHAnsi"/>
@@ -3744,23 +4094,11 @@
           <w:szCs w:val="22"/>
         </w:rPr>
       </w:pPr>
-      <w:r>
-        <w:rPr>
-          <w:rFonts w:asciiTheme="minorHAnsi" w:hAnsiTheme="minorHAnsi" w:cstheme="minorHAnsi"/>
-          <w:sz w:val="22"/>
-          <w:szCs w:val="22"/>
-        </w:rPr>
-        <w:t>To</w:t>
-      </w:r>
-      <w:r>
-        <w:rPr>
-          <w:rFonts w:asciiTheme="minorHAnsi" w:hAnsiTheme="minorHAnsi" w:cstheme="minorHAnsi"/>
-          <w:sz w:val="22"/>
-          <w:szCs w:val="22"/>
-        </w:rPr>
-        <w:t xml:space="preserve"> assess the dimerization propensity of our designs, we used sort-seq (</w:t>
-      </w:r>
-      <w:r>
+    </w:p>
+    <w:p>
+      <w:pPr>
+        <w:pStyle w:val="Standard"/>
+        <w:jc w:val="both"/>
         <w:rPr>
           <w:rFonts w:asciiTheme="minorHAnsi" w:hAnsiTheme="minorHAnsi" w:cstheme="minorHAnsi"/>
           <w:b/>
@@ -3768,74 +4106,7 @@
           <w:sz w:val="22"/>
           <w:szCs w:val="22"/>
         </w:rPr>
-        <w:t>cite sort-seq</w:t>
-      </w:r>
-      <w:r>
-        <w:rPr>
-          <w:rFonts w:asciiTheme="minorHAnsi" w:hAnsiTheme="minorHAnsi" w:cstheme="minorHAnsi"/>
-          <w:sz w:val="22"/>
-          <w:szCs w:val="22"/>
-        </w:rPr>
-        <w:t xml:space="preserve">). </w:t>
-      </w:r>
-      <w:r>
-        <w:rPr>
-          <w:rFonts w:asciiTheme="minorHAnsi" w:hAnsiTheme="minorHAnsi" w:cstheme="minorHAnsi"/>
-          <w:sz w:val="22"/>
-          <w:szCs w:val="22"/>
-        </w:rPr>
-        <w:t>This</w:t>
-      </w:r>
-      <w:r>
-        <w:rPr>
-          <w:rFonts w:asciiTheme="minorHAnsi" w:hAnsiTheme="minorHAnsi" w:cstheme="minorHAnsi"/>
-          <w:sz w:val="22"/>
-          <w:szCs w:val="22"/>
-        </w:rPr>
-        <w:t xml:space="preserve"> high throughput</w:t>
-      </w:r>
-      <w:r>
-        <w:rPr>
-          <w:rFonts w:asciiTheme="minorHAnsi" w:hAnsiTheme="minorHAnsi" w:cstheme="minorHAnsi"/>
-          <w:sz w:val="22"/>
-          <w:szCs w:val="22"/>
-        </w:rPr>
-        <w:t xml:space="preserve"> assay utilizes a combination of fluorescent activated cell sorting (FACS) and next generation sequencing (NGS) to determine the fluorescence profile of a library of </w:t>
-      </w:r>
-      <w:r>
-        <w:rPr>
-          <w:rFonts w:asciiTheme="minorHAnsi" w:hAnsiTheme="minorHAnsi" w:cstheme="minorHAnsi"/>
-          <w:sz w:val="22"/>
-          <w:szCs w:val="22"/>
-        </w:rPr>
-        <w:t>plasmids coding for our designs</w:t>
-      </w:r>
-      <w:r>
-        <w:rPr>
-          <w:rFonts w:asciiTheme="minorHAnsi" w:hAnsiTheme="minorHAnsi" w:cstheme="minorHAnsi"/>
-          <w:sz w:val="22"/>
-          <w:szCs w:val="22"/>
-        </w:rPr>
-        <w:t xml:space="preserve"> cloned into </w:t>
-      </w:r>
-      <w:r>
-        <w:rPr>
-          <w:rFonts w:asciiTheme="minorHAnsi" w:hAnsiTheme="minorHAnsi" w:cstheme="minorHAnsi"/>
-          <w:i/>
-          <w:iCs/>
-          <w:sz w:val="22"/>
-          <w:szCs w:val="22"/>
-        </w:rPr>
-        <w:t>E. coli</w:t>
-      </w:r>
-      <w:r>
-        <w:rPr>
-          <w:rFonts w:asciiTheme="minorHAnsi" w:hAnsiTheme="minorHAnsi" w:cstheme="minorHAnsi"/>
-          <w:sz w:val="22"/>
-          <w:szCs w:val="22"/>
-        </w:rPr>
-        <w:t xml:space="preserve"> (</w:t>
-      </w:r>
+      </w:pPr>
       <w:r>
         <w:rPr>
           <w:rFonts w:asciiTheme="minorHAnsi" w:hAnsiTheme="minorHAnsi" w:cstheme="minorHAnsi"/>
@@ -3844,94 +4115,7 @@
           <w:sz w:val="22"/>
           <w:szCs w:val="22"/>
         </w:rPr>
-        <w:t xml:space="preserve">Figure </w:t>
-      </w:r>
-      <w:proofErr w:type="spellStart"/>
-      <w:r>
-        <w:rPr>
-          <w:rFonts w:asciiTheme="minorHAnsi" w:hAnsiTheme="minorHAnsi" w:cstheme="minorHAnsi"/>
-          <w:b/>
-          <w:bCs/>
-          <w:sz w:val="22"/>
-          <w:szCs w:val="22"/>
-        </w:rPr>
-        <w:t>exp_method</w:t>
-      </w:r>
-      <w:proofErr w:type="spellEnd"/>
-      <w:r>
-        <w:rPr>
-          <w:rFonts w:asciiTheme="minorHAnsi" w:hAnsiTheme="minorHAnsi" w:cstheme="minorHAnsi"/>
-          <w:b/>
-          <w:bCs/>
-          <w:sz w:val="22"/>
-          <w:szCs w:val="22"/>
-        </w:rPr>
-        <w:t xml:space="preserve"> high throughput</w:t>
-      </w:r>
-      <w:r>
-        <w:rPr>
-          <w:rFonts w:asciiTheme="minorHAnsi" w:hAnsiTheme="minorHAnsi" w:cstheme="minorHAnsi"/>
-          <w:sz w:val="22"/>
-          <w:szCs w:val="22"/>
-        </w:rPr>
-        <w:t xml:space="preserve">). To evaluate the dimerization propensity of our designs, we use a linear transformation using a set of controls </w:t>
-      </w:r>
-      <w:r>
-        <w:rPr>
-          <w:rFonts w:asciiTheme="minorHAnsi" w:hAnsiTheme="minorHAnsi" w:cstheme="minorHAnsi"/>
-          <w:sz w:val="22"/>
-          <w:szCs w:val="22"/>
-        </w:rPr>
-        <w:lastRenderedPageBreak/>
-        <w:t>and individual clones from our libraries to the values found in TOXGREEN (</w:t>
-      </w:r>
-      <w:r>
-        <w:rPr>
-          <w:rFonts w:asciiTheme="minorHAnsi" w:hAnsiTheme="minorHAnsi" w:cstheme="minorHAnsi"/>
-          <w:b/>
-          <w:bCs/>
-          <w:sz w:val="22"/>
-          <w:szCs w:val="22"/>
-        </w:rPr>
-        <w:t xml:space="preserve">Figure </w:t>
-      </w:r>
-      <w:proofErr w:type="spellStart"/>
-      <w:r>
-        <w:rPr>
-          <w:rFonts w:asciiTheme="minorHAnsi" w:hAnsiTheme="minorHAnsi" w:cstheme="minorHAnsi"/>
-          <w:b/>
-          <w:bCs/>
-          <w:sz w:val="22"/>
-          <w:szCs w:val="22"/>
-        </w:rPr>
-        <w:t>exp_method</w:t>
-      </w:r>
-      <w:proofErr w:type="spellEnd"/>
-      <w:r>
-        <w:rPr>
-          <w:rFonts w:asciiTheme="minorHAnsi" w:hAnsiTheme="minorHAnsi" w:cstheme="minorHAnsi"/>
-          <w:b/>
-          <w:bCs/>
-          <w:sz w:val="22"/>
-          <w:szCs w:val="22"/>
-        </w:rPr>
-        <w:t xml:space="preserve"> low throughput</w:t>
-      </w:r>
-      <w:r>
-        <w:rPr>
-          <w:rFonts w:asciiTheme="minorHAnsi" w:hAnsiTheme="minorHAnsi" w:cstheme="minorHAnsi"/>
-          <w:sz w:val="22"/>
-          <w:szCs w:val="22"/>
-        </w:rPr>
-        <w:t xml:space="preserve">). </w:t>
-      </w:r>
-      <w:r>
-        <w:rPr>
-          <w:rFonts w:asciiTheme="minorHAnsi" w:hAnsiTheme="minorHAnsi" w:cstheme="minorHAnsi"/>
-          <w:sz w:val="22"/>
-          <w:szCs w:val="22"/>
-        </w:rPr>
-        <w:t>This transformation normalizes the association strength for each of our libraries, allowing us to compare their association strength.</w:t>
+        <w:t>Determining the dataset with experiment and filtering</w:t>
       </w:r>
     </w:p>
     <w:p>
@@ -3951,7 +4135,15 @@
           <w:sz w:val="22"/>
           <w:szCs w:val="22"/>
         </w:rPr>
-        <w:t>After running each of the libraries through sort-seq in triplicate, sequences are filtered for proper insertion in the membrane by their ability to survive in maltose media (</w:t>
+        <w:t>To</w:t>
+      </w:r>
+      <w:r>
+        <w:rPr>
+          <w:rFonts w:asciiTheme="minorHAnsi" w:hAnsiTheme="minorHAnsi" w:cstheme="minorHAnsi"/>
+          <w:sz w:val="22"/>
+          <w:szCs w:val="22"/>
+        </w:rPr>
+        <w:t xml:space="preserve"> assess the dimerization propensity of our designs, we used sort-seq (</w:t>
       </w:r>
       <w:r>
         <w:rPr>
@@ -3969,23 +4161,74 @@
           <w:sz w:val="22"/>
           <w:szCs w:val="22"/>
         </w:rPr>
-        <w:t>).</w:t>
-      </w:r>
-      <w:r>
-        <w:rPr>
-          <w:rFonts w:asciiTheme="minorHAnsi" w:hAnsiTheme="minorHAnsi" w:cstheme="minorHAnsi"/>
-          <w:sz w:val="22"/>
-          <w:szCs w:val="22"/>
-        </w:rPr>
-        <w:t xml:space="preserve"> The maltose test recovered x sequences</w:t>
-      </w:r>
-      <w:r>
-        <w:rPr>
-          <w:rFonts w:asciiTheme="minorHAnsi" w:hAnsiTheme="minorHAnsi" w:cstheme="minorHAnsi"/>
-          <w:sz w:val="22"/>
-          <w:szCs w:val="22"/>
-        </w:rPr>
-        <w:t xml:space="preserve"> </w:t>
+        <w:t xml:space="preserve">). </w:t>
+      </w:r>
+      <w:r>
+        <w:rPr>
+          <w:rFonts w:asciiTheme="minorHAnsi" w:hAnsiTheme="minorHAnsi" w:cstheme="minorHAnsi"/>
+          <w:sz w:val="22"/>
+          <w:szCs w:val="22"/>
+        </w:rPr>
+        <w:t>This</w:t>
+      </w:r>
+      <w:r>
+        <w:rPr>
+          <w:rFonts w:asciiTheme="minorHAnsi" w:hAnsiTheme="minorHAnsi" w:cstheme="minorHAnsi"/>
+          <w:sz w:val="22"/>
+          <w:szCs w:val="22"/>
+        </w:rPr>
+        <w:t xml:space="preserve"> high throughput</w:t>
+      </w:r>
+      <w:r>
+        <w:rPr>
+          <w:rFonts w:asciiTheme="minorHAnsi" w:hAnsiTheme="minorHAnsi" w:cstheme="minorHAnsi"/>
+          <w:sz w:val="22"/>
+          <w:szCs w:val="22"/>
+        </w:rPr>
+        <w:t xml:space="preserve"> assay utilizes a combination of fluorescent activated cell sorting (FACS) and next generation sequencing (NGS) to determine the </w:t>
+      </w:r>
+      <w:r>
+        <w:rPr>
+          <w:rFonts w:asciiTheme="minorHAnsi" w:hAnsiTheme="minorHAnsi" w:cstheme="minorHAnsi"/>
+          <w:sz w:val="22"/>
+          <w:szCs w:val="22"/>
+        </w:rPr>
+        <w:lastRenderedPageBreak/>
+        <w:t xml:space="preserve">fluorescence profile of a library of </w:t>
+      </w:r>
+      <w:r>
+        <w:rPr>
+          <w:rFonts w:asciiTheme="minorHAnsi" w:hAnsiTheme="minorHAnsi" w:cstheme="minorHAnsi"/>
+          <w:sz w:val="22"/>
+          <w:szCs w:val="22"/>
+        </w:rPr>
+        <w:t>plasmids coding for our designs</w:t>
+      </w:r>
+      <w:r>
+        <w:rPr>
+          <w:rFonts w:asciiTheme="minorHAnsi" w:hAnsiTheme="minorHAnsi" w:cstheme="minorHAnsi"/>
+          <w:sz w:val="22"/>
+          <w:szCs w:val="22"/>
+        </w:rPr>
+        <w:t xml:space="preserve"> cloned into </w:t>
+      </w:r>
+      <w:r>
+        <w:rPr>
+          <w:rFonts w:asciiTheme="minorHAnsi" w:hAnsiTheme="minorHAnsi" w:cstheme="minorHAnsi"/>
+          <w:i/>
+          <w:iCs/>
+          <w:sz w:val="22"/>
+          <w:szCs w:val="22"/>
+        </w:rPr>
+        <w:t>E. coli</w:t>
+      </w:r>
+      <w:r>
+        <w:rPr>
+          <w:rFonts w:asciiTheme="minorHAnsi" w:hAnsiTheme="minorHAnsi" w:cstheme="minorHAnsi"/>
+          <w:sz w:val="22"/>
+          <w:szCs w:val="22"/>
+        </w:rPr>
+        <w:t xml:space="preserve"> (</w:t>
       </w:r>
       <w:r>
         <w:rPr>
@@ -3995,7 +4238,85 @@
           <w:sz w:val="22"/>
           <w:szCs w:val="22"/>
         </w:rPr>
-        <w:t>…maltose detail here after results come back…</w:t>
+        <w:t xml:space="preserve">Figure </w:t>
+      </w:r>
+      <w:proofErr w:type="spellStart"/>
+      <w:r>
+        <w:rPr>
+          <w:rFonts w:asciiTheme="minorHAnsi" w:hAnsiTheme="minorHAnsi" w:cstheme="minorHAnsi"/>
+          <w:b/>
+          <w:bCs/>
+          <w:sz w:val="22"/>
+          <w:szCs w:val="22"/>
+        </w:rPr>
+        <w:t>exp_method</w:t>
+      </w:r>
+      <w:proofErr w:type="spellEnd"/>
+      <w:r>
+        <w:rPr>
+          <w:rFonts w:asciiTheme="minorHAnsi" w:hAnsiTheme="minorHAnsi" w:cstheme="minorHAnsi"/>
+          <w:b/>
+          <w:bCs/>
+          <w:sz w:val="22"/>
+          <w:szCs w:val="22"/>
+        </w:rPr>
+        <w:t xml:space="preserve"> high throughput</w:t>
+      </w:r>
+      <w:r>
+        <w:rPr>
+          <w:rFonts w:asciiTheme="minorHAnsi" w:hAnsiTheme="minorHAnsi" w:cstheme="minorHAnsi"/>
+          <w:sz w:val="22"/>
+          <w:szCs w:val="22"/>
+        </w:rPr>
+        <w:t>). To evaluate the dimerization propensity of our designs, we use a linear transformation using a set of controls and individual clones from our libraries to the values found in TOXGREEN (</w:t>
+      </w:r>
+      <w:r>
+        <w:rPr>
+          <w:rFonts w:asciiTheme="minorHAnsi" w:hAnsiTheme="minorHAnsi" w:cstheme="minorHAnsi"/>
+          <w:b/>
+          <w:bCs/>
+          <w:sz w:val="22"/>
+          <w:szCs w:val="22"/>
+        </w:rPr>
+        <w:t xml:space="preserve">Figure </w:t>
+      </w:r>
+      <w:proofErr w:type="spellStart"/>
+      <w:r>
+        <w:rPr>
+          <w:rFonts w:asciiTheme="minorHAnsi" w:hAnsiTheme="minorHAnsi" w:cstheme="minorHAnsi"/>
+          <w:b/>
+          <w:bCs/>
+          <w:sz w:val="22"/>
+          <w:szCs w:val="22"/>
+        </w:rPr>
+        <w:t>exp_method</w:t>
+      </w:r>
+      <w:proofErr w:type="spellEnd"/>
+      <w:r>
+        <w:rPr>
+          <w:rFonts w:asciiTheme="minorHAnsi" w:hAnsiTheme="minorHAnsi" w:cstheme="minorHAnsi"/>
+          <w:b/>
+          <w:bCs/>
+          <w:sz w:val="22"/>
+          <w:szCs w:val="22"/>
+        </w:rPr>
+        <w:t xml:space="preserve"> low throughput</w:t>
+      </w:r>
+      <w:r>
+        <w:rPr>
+          <w:rFonts w:asciiTheme="minorHAnsi" w:hAnsiTheme="minorHAnsi" w:cstheme="minorHAnsi"/>
+          <w:sz w:val="22"/>
+          <w:szCs w:val="22"/>
+        </w:rPr>
+        <w:t xml:space="preserve">). </w:t>
+      </w:r>
+      <w:r>
+        <w:rPr>
+          <w:rFonts w:asciiTheme="minorHAnsi" w:hAnsiTheme="minorHAnsi" w:cstheme="minorHAnsi"/>
+          <w:sz w:val="22"/>
+          <w:szCs w:val="22"/>
+        </w:rPr>
+        <w:t>This transformation normalizes the association strength for each of our libraries, allowing us to compare their association strength.</w:t>
       </w:r>
     </w:p>
     <w:p>
@@ -4005,27 +4326,51 @@
         <w:jc w:val="both"/>
         <w:rPr>
           <w:rFonts w:asciiTheme="minorHAnsi" w:hAnsiTheme="minorHAnsi" w:cstheme="minorHAnsi"/>
+          <w:sz w:val="22"/>
+          <w:szCs w:val="22"/>
+        </w:rPr>
+      </w:pPr>
+      <w:r>
+        <w:rPr>
+          <w:rFonts w:asciiTheme="minorHAnsi" w:hAnsiTheme="minorHAnsi" w:cstheme="minorHAnsi"/>
+          <w:sz w:val="22"/>
+          <w:szCs w:val="22"/>
+        </w:rPr>
+        <w:t>After running each of the libraries through sort-seq in triplicate, sequences are filtered for proper insertion in the membrane by their ability to survive in maltose media (</w:t>
+      </w:r>
+      <w:r>
+        <w:rPr>
+          <w:rFonts w:asciiTheme="minorHAnsi" w:hAnsiTheme="minorHAnsi" w:cstheme="minorHAnsi"/>
           <w:b/>
           <w:bCs/>
           <w:sz w:val="22"/>
           <w:szCs w:val="22"/>
         </w:rPr>
-      </w:pPr>
-      <w:r>
-        <w:rPr>
-          <w:rFonts w:asciiTheme="minorHAnsi" w:hAnsiTheme="minorHAnsi" w:cstheme="minorHAnsi"/>
-          <w:sz w:val="22"/>
-          <w:szCs w:val="22"/>
-        </w:rPr>
-        <w:t>We first looked at the fluorescence distribution of the WT designs found in our libraries and compared them to each group of their respective mutants</w:t>
-      </w:r>
-      <w:r>
-        <w:rPr>
-          <w:rFonts w:asciiTheme="minorHAnsi" w:hAnsiTheme="minorHAnsi" w:cstheme="minorHAnsi"/>
-          <w:sz w:val="22"/>
-          <w:szCs w:val="22"/>
-        </w:rPr>
-        <w:t xml:space="preserve"> (</w:t>
+        <w:t>cite sort-seq</w:t>
+      </w:r>
+      <w:r>
+        <w:rPr>
+          <w:rFonts w:asciiTheme="minorHAnsi" w:hAnsiTheme="minorHAnsi" w:cstheme="minorHAnsi"/>
+          <w:sz w:val="22"/>
+          <w:szCs w:val="22"/>
+        </w:rPr>
+        <w:t>).</w:t>
+      </w:r>
+      <w:r>
+        <w:rPr>
+          <w:rFonts w:asciiTheme="minorHAnsi" w:hAnsiTheme="minorHAnsi" w:cstheme="minorHAnsi"/>
+          <w:sz w:val="22"/>
+          <w:szCs w:val="22"/>
+        </w:rPr>
+        <w:t xml:space="preserve"> The maltose test recovered x sequences</w:t>
+      </w:r>
+      <w:r>
+        <w:rPr>
+          <w:rFonts w:asciiTheme="minorHAnsi" w:hAnsiTheme="minorHAnsi" w:cstheme="minorHAnsi"/>
+          <w:sz w:val="22"/>
+          <w:szCs w:val="22"/>
+        </w:rPr>
+        <w:t xml:space="preserve"> </w:t>
       </w:r>
       <w:r>
         <w:rPr>
@@ -4035,9 +4380,14 @@
           <w:sz w:val="22"/>
           <w:szCs w:val="22"/>
         </w:rPr>
-        <w:t xml:space="preserve">Figure clash dataset </w:t>
-      </w:r>
-      <w:r>
+        <w:t>…maltose detail here after results come back…</w:t>
+      </w:r>
+    </w:p>
+    <w:p>
+      <w:pPr>
+        <w:pStyle w:val="Standard"/>
+        <w:ind w:firstLine="720"/>
+        <w:jc w:val="both"/>
         <w:rPr>
           <w:rFonts w:asciiTheme="minorHAnsi" w:hAnsiTheme="minorHAnsi" w:cstheme="minorHAnsi"/>
           <w:b/>
@@ -4045,6 +4395,41 @@
           <w:sz w:val="22"/>
           <w:szCs w:val="22"/>
         </w:rPr>
+      </w:pPr>
+      <w:r>
+        <w:rPr>
+          <w:rFonts w:asciiTheme="minorHAnsi" w:hAnsiTheme="minorHAnsi" w:cstheme="minorHAnsi"/>
+          <w:sz w:val="22"/>
+          <w:szCs w:val="22"/>
+        </w:rPr>
+        <w:t>We first looked at the fluorescence distribution of the WT designs found in our libraries and compared them to each group of their respective mutants</w:t>
+      </w:r>
+      <w:r>
+        <w:rPr>
+          <w:rFonts w:asciiTheme="minorHAnsi" w:hAnsiTheme="minorHAnsi" w:cstheme="minorHAnsi"/>
+          <w:sz w:val="22"/>
+          <w:szCs w:val="22"/>
+        </w:rPr>
+        <w:t xml:space="preserve"> (</w:t>
+      </w:r>
+      <w:r>
+        <w:rPr>
+          <w:rFonts w:asciiTheme="minorHAnsi" w:hAnsiTheme="minorHAnsi" w:cstheme="minorHAnsi"/>
+          <w:b/>
+          <w:bCs/>
+          <w:sz w:val="22"/>
+          <w:szCs w:val="22"/>
+        </w:rPr>
+        <w:t xml:space="preserve">Figure clash dataset </w:t>
+      </w:r>
+      <w:r>
+        <w:rPr>
+          <w:rFonts w:asciiTheme="minorHAnsi" w:hAnsiTheme="minorHAnsi" w:cstheme="minorHAnsi"/>
+          <w:b/>
+          <w:bCs/>
+          <w:sz w:val="22"/>
+          <w:szCs w:val="22"/>
+        </w:rPr>
         <w:t>B</w:t>
       </w:r>
       <w:r>
@@ -4069,6 +4454,66 @@
           <w:sz w:val="22"/>
           <w:szCs w:val="22"/>
         </w:rPr>
+        <w:t xml:space="preserve"> We separated the data for each design region by their classification as mutant or WT design, with the WT in dark green, void mutants in light green, and clash mutants in white. It is notable that the fluorescence of the </w:t>
+      </w:r>
+      <w:proofErr w:type="spellStart"/>
+      <w:r>
+        <w:rPr>
+          <w:rFonts w:asciiTheme="minorHAnsi" w:hAnsiTheme="minorHAnsi" w:cstheme="minorHAnsi"/>
+          <w:sz w:val="22"/>
+          <w:szCs w:val="22"/>
+        </w:rPr>
+        <w:t>GASright</w:t>
+      </w:r>
+      <w:proofErr w:type="spellEnd"/>
+      <w:r>
+        <w:rPr>
+          <w:rFonts w:asciiTheme="minorHAnsi" w:hAnsiTheme="minorHAnsi" w:cstheme="minorHAnsi"/>
+          <w:sz w:val="22"/>
+          <w:szCs w:val="22"/>
+        </w:rPr>
+        <w:t xml:space="preserve"> regions spans a larger fluorescence range than both the left- and right-handed regions, </w:t>
+      </w:r>
+      <w:r>
+        <w:rPr>
+          <w:rFonts w:asciiTheme="minorHAnsi" w:hAnsiTheme="minorHAnsi" w:cstheme="minorHAnsi"/>
+          <w:sz w:val="22"/>
+          <w:szCs w:val="22"/>
+        </w:rPr>
+        <w:t xml:space="preserve">demonstrating </w:t>
+      </w:r>
+      <w:proofErr w:type="spellStart"/>
+      <w:r>
+        <w:rPr>
+          <w:rFonts w:asciiTheme="minorHAnsi" w:hAnsiTheme="minorHAnsi" w:cstheme="minorHAnsi"/>
+          <w:sz w:val="22"/>
+          <w:szCs w:val="22"/>
+        </w:rPr>
+        <w:t>GASrights</w:t>
+      </w:r>
+      <w:proofErr w:type="spellEnd"/>
+      <w:r>
+        <w:rPr>
+          <w:rFonts w:asciiTheme="minorHAnsi" w:hAnsiTheme="minorHAnsi" w:cstheme="minorHAnsi"/>
+          <w:sz w:val="22"/>
+          <w:szCs w:val="22"/>
+        </w:rPr>
+        <w:t xml:space="preserve"> ability to self-associate with the addition of hydrogen bonding</w:t>
+      </w:r>
+      <w:r>
+        <w:rPr>
+          <w:rFonts w:asciiTheme="minorHAnsi" w:hAnsiTheme="minorHAnsi" w:cstheme="minorHAnsi"/>
+          <w:sz w:val="22"/>
+          <w:szCs w:val="22"/>
+        </w:rPr>
+        <w:t>.</w:t>
+      </w:r>
+      <w:r>
+        <w:rPr>
+          <w:rFonts w:asciiTheme="minorHAnsi" w:hAnsiTheme="minorHAnsi" w:cstheme="minorHAnsi"/>
+          <w:sz w:val="22"/>
+          <w:szCs w:val="22"/>
+        </w:rPr>
         <w:t xml:space="preserve"> </w:t>
       </w:r>
       <w:r>
@@ -4077,7 +4522,73 @@
           <w:sz w:val="22"/>
           <w:szCs w:val="22"/>
         </w:rPr>
-        <w:t xml:space="preserve">Clashing mutations significantly decrease the association of their respective WTs, as shown by their respective p-values &lt; 0.005. </w:t>
+        <w:t xml:space="preserve">However, many proteins in both the left- and right-handed designs are above the fluorescence of our monomeric control (25% </w:t>
+      </w:r>
+      <w:proofErr w:type="spellStart"/>
+      <w:r>
+        <w:rPr>
+          <w:rFonts w:asciiTheme="minorHAnsi" w:hAnsiTheme="minorHAnsi" w:cstheme="minorHAnsi"/>
+          <w:sz w:val="22"/>
+          <w:szCs w:val="22"/>
+        </w:rPr>
+        <w:t>GpA</w:t>
+      </w:r>
+      <w:proofErr w:type="spellEnd"/>
+      <w:r>
+        <w:rPr>
+          <w:rFonts w:asciiTheme="minorHAnsi" w:hAnsiTheme="minorHAnsi" w:cstheme="minorHAnsi"/>
+          <w:sz w:val="22"/>
+          <w:szCs w:val="22"/>
+        </w:rPr>
+        <w:t xml:space="preserve">), meaning that we have successfully designed sequences that associate in those regions. </w:t>
+      </w:r>
+      <w:r>
+        <w:rPr>
+          <w:rFonts w:asciiTheme="minorHAnsi" w:hAnsiTheme="minorHAnsi" w:cstheme="minorHAnsi"/>
+          <w:sz w:val="22"/>
+          <w:szCs w:val="22"/>
+        </w:rPr>
+        <w:t xml:space="preserve">We then used a t-test to calculate the significant difference between the fluorescence distributions of the WT designs against the mutant groups to determine the impact of each mutation on association. </w:t>
+      </w:r>
+      <w:r>
+        <w:rPr>
+          <w:rFonts w:asciiTheme="minorHAnsi" w:hAnsiTheme="minorHAnsi" w:cstheme="minorHAnsi"/>
+          <w:sz w:val="22"/>
+          <w:szCs w:val="22"/>
+        </w:rPr>
+        <w:t>Clashing mutations significantly decrease the association of WTs</w:t>
+      </w:r>
+      <w:r>
+        <w:rPr>
+          <w:rFonts w:asciiTheme="minorHAnsi" w:hAnsiTheme="minorHAnsi" w:cstheme="minorHAnsi"/>
+          <w:sz w:val="22"/>
+          <w:szCs w:val="22"/>
+        </w:rPr>
+        <w:t xml:space="preserve">, with a </w:t>
+      </w:r>
+      <w:r>
+        <w:rPr>
+          <w:rFonts w:asciiTheme="minorHAnsi" w:hAnsiTheme="minorHAnsi" w:cstheme="minorHAnsi"/>
+          <w:sz w:val="22"/>
+          <w:szCs w:val="22"/>
+        </w:rPr>
+        <w:t>p-value &lt; 0.005</w:t>
+      </w:r>
+      <w:r>
+        <w:rPr>
+          <w:rFonts w:asciiTheme="minorHAnsi" w:hAnsiTheme="minorHAnsi" w:cstheme="minorHAnsi"/>
+          <w:sz w:val="22"/>
+          <w:szCs w:val="22"/>
+        </w:rPr>
+        <w:t xml:space="preserve"> in each region</w:t>
+      </w:r>
+      <w:r>
+        <w:rPr>
+          <w:rFonts w:asciiTheme="minorHAnsi" w:hAnsiTheme="minorHAnsi" w:cstheme="minorHAnsi"/>
+          <w:sz w:val="22"/>
+          <w:szCs w:val="22"/>
+        </w:rPr>
+        <w:t xml:space="preserve">. </w:t>
       </w:r>
       <w:r>
         <w:rPr>
@@ -4157,15 +4668,139 @@
           <w:sz w:val="22"/>
           <w:szCs w:val="22"/>
         </w:rPr>
-        <w:t xml:space="preserve"> respective fluorescence. </w:t>
-      </w:r>
-      <w:r>
-        <w:rPr>
-          <w:rFonts w:asciiTheme="minorHAnsi" w:hAnsiTheme="minorHAnsi" w:cstheme="minorHAnsi"/>
-          <w:sz w:val="22"/>
-          <w:szCs w:val="22"/>
-        </w:rPr>
-        <w:t xml:space="preserve">We speculate that creating these voids in dimers may not necessarily be destabilizing because of the potential for these sequences to undergo dimerization with an alternative structure that fills the void, resulting in structures that are stabilized more favorably than their WTs. </w:t>
+        <w:t xml:space="preserve"> respective fluorescence</w:t>
+      </w:r>
+      <w:r>
+        <w:rPr>
+          <w:rFonts w:asciiTheme="minorHAnsi" w:hAnsiTheme="minorHAnsi" w:cstheme="minorHAnsi"/>
+          <w:sz w:val="22"/>
+          <w:szCs w:val="22"/>
+        </w:rPr>
+        <w:t>, while</w:t>
+      </w:r>
+      <w:r>
+        <w:rPr>
+          <w:rFonts w:asciiTheme="minorHAnsi" w:hAnsiTheme="minorHAnsi" w:cstheme="minorHAnsi"/>
+          <w:sz w:val="22"/>
+          <w:szCs w:val="22"/>
+        </w:rPr>
+        <w:t xml:space="preserve"> </w:t>
+      </w:r>
+      <w:r>
+        <w:rPr>
+          <w:rFonts w:asciiTheme="minorHAnsi" w:hAnsiTheme="minorHAnsi" w:cstheme="minorHAnsi"/>
+          <w:sz w:val="22"/>
+          <w:szCs w:val="22"/>
+        </w:rPr>
+        <w:t>v</w:t>
+      </w:r>
+      <w:r>
+        <w:rPr>
+          <w:rFonts w:asciiTheme="minorHAnsi" w:hAnsiTheme="minorHAnsi" w:cstheme="minorHAnsi"/>
+          <w:sz w:val="22"/>
+          <w:szCs w:val="22"/>
+        </w:rPr>
+        <w:t xml:space="preserve">oid mutations on </w:t>
+      </w:r>
+      <w:proofErr w:type="spellStart"/>
+      <w:r>
+        <w:rPr>
+          <w:rFonts w:asciiTheme="minorHAnsi" w:hAnsiTheme="minorHAnsi" w:cstheme="minorHAnsi"/>
+          <w:sz w:val="22"/>
+          <w:szCs w:val="22"/>
+        </w:rPr>
+        <w:t>GASright</w:t>
+      </w:r>
+      <w:proofErr w:type="spellEnd"/>
+      <w:r>
+        <w:rPr>
+          <w:rFonts w:asciiTheme="minorHAnsi" w:hAnsiTheme="minorHAnsi" w:cstheme="minorHAnsi"/>
+          <w:sz w:val="22"/>
+          <w:szCs w:val="22"/>
+        </w:rPr>
+        <w:t xml:space="preserve"> proteins show </w:t>
+      </w:r>
+      <w:proofErr w:type="spellStart"/>
+      <w:r>
+        <w:rPr>
+          <w:rFonts w:asciiTheme="minorHAnsi" w:hAnsiTheme="minorHAnsi" w:cstheme="minorHAnsi"/>
+          <w:sz w:val="22"/>
+          <w:szCs w:val="22"/>
+        </w:rPr>
+        <w:t>an</w:t>
+      </w:r>
+      <w:proofErr w:type="spellEnd"/>
+      <w:r>
+        <w:rPr>
+          <w:rFonts w:asciiTheme="minorHAnsi" w:hAnsiTheme="minorHAnsi" w:cstheme="minorHAnsi"/>
+          <w:sz w:val="22"/>
+          <w:szCs w:val="22"/>
+        </w:rPr>
+        <w:t xml:space="preserve"> overall decrease in fluorescence</w:t>
+      </w:r>
+      <w:r>
+        <w:rPr>
+          <w:rFonts w:asciiTheme="minorHAnsi" w:hAnsiTheme="minorHAnsi" w:cstheme="minorHAnsi"/>
+          <w:sz w:val="22"/>
+          <w:szCs w:val="22"/>
+        </w:rPr>
+        <w:t xml:space="preserve"> that is not significant.</w:t>
+      </w:r>
+      <w:r>
+        <w:rPr>
+          <w:rFonts w:asciiTheme="minorHAnsi" w:hAnsiTheme="minorHAnsi" w:cstheme="minorHAnsi"/>
+          <w:sz w:val="22"/>
+          <w:szCs w:val="22"/>
+        </w:rPr>
+        <w:t xml:space="preserve"> </w:t>
+      </w:r>
+      <w:r>
+        <w:rPr>
+          <w:rFonts w:asciiTheme="minorHAnsi" w:hAnsiTheme="minorHAnsi" w:cstheme="minorHAnsi"/>
+          <w:sz w:val="22"/>
+          <w:szCs w:val="22"/>
+        </w:rPr>
+        <w:t xml:space="preserve"> </w:t>
+      </w:r>
+      <w:r>
+        <w:rPr>
+          <w:rFonts w:asciiTheme="minorHAnsi" w:hAnsiTheme="minorHAnsi" w:cstheme="minorHAnsi"/>
+          <w:sz w:val="22"/>
+          <w:szCs w:val="22"/>
+        </w:rPr>
+        <w:t>We speculate that creating these voids in dimers may not necessarily be destabilizing because of the potential for these sequences to undergo dimerization with an alternative structure that fills the void</w:t>
+      </w:r>
+      <w:r>
+        <w:rPr>
+          <w:rFonts w:asciiTheme="minorHAnsi" w:hAnsiTheme="minorHAnsi" w:cstheme="minorHAnsi"/>
+          <w:sz w:val="22"/>
+          <w:szCs w:val="22"/>
+        </w:rPr>
+        <w:t>,</w:t>
+      </w:r>
+      <w:r>
+        <w:rPr>
+          <w:rFonts w:asciiTheme="minorHAnsi" w:hAnsiTheme="minorHAnsi" w:cstheme="minorHAnsi"/>
+          <w:sz w:val="22"/>
+          <w:szCs w:val="22"/>
+        </w:rPr>
+        <w:t xml:space="preserve"> resulting in structures that are stabilized more favorably than their WTs</w:t>
+      </w:r>
+      <w:r>
+        <w:rPr>
+          <w:rFonts w:asciiTheme="minorHAnsi" w:hAnsiTheme="minorHAnsi" w:cstheme="minorHAnsi"/>
+          <w:sz w:val="22"/>
+          <w:szCs w:val="22"/>
+        </w:rPr>
+        <w:t xml:space="preserve"> for sequences primarily stabilized by tight sidechain packing</w:t>
+      </w:r>
+      <w:r>
+        <w:rPr>
+          <w:rFonts w:asciiTheme="minorHAnsi" w:hAnsiTheme="minorHAnsi" w:cstheme="minorHAnsi"/>
+          <w:sz w:val="22"/>
+          <w:szCs w:val="22"/>
+        </w:rPr>
+        <w:t>.</w:t>
       </w:r>
     </w:p>
     <w:p>
@@ -4314,6 +4949,7 @@
           <w:b/>
           <w:bCs/>
         </w:rPr>
+        <w:lastRenderedPageBreak/>
         <w:t>Structural</w:t>
       </w:r>
       <w:r>
@@ -4455,28 +5091,7 @@
         <w:rPr>
           <w:rFonts w:cstheme="minorHAnsi"/>
         </w:rPr>
-        <w:t xml:space="preserve"> sequences expressed the most fluorescence of all three design regions, suggesting that interhelical hydrogen bonding is necessary for high level association in membrane proteins. However, many proteins in both the left- and right-handed </w:t>
-      </w:r>
-      <w:r>
-        <w:rPr>
-          <w:rFonts w:cstheme="minorHAnsi"/>
-        </w:rPr>
-        <w:lastRenderedPageBreak/>
-        <w:t xml:space="preserve">designs are above the fluorescence of our monomeric control (25% </w:t>
-      </w:r>
-      <w:proofErr w:type="spellStart"/>
-      <w:r>
-        <w:rPr>
-          <w:rFonts w:cstheme="minorHAnsi"/>
-        </w:rPr>
-        <w:t>GpA</w:t>
-      </w:r>
-      <w:proofErr w:type="spellEnd"/>
-      <w:r>
-        <w:rPr>
-          <w:rFonts w:cstheme="minorHAnsi"/>
-        </w:rPr>
-        <w:t xml:space="preserve">), meaning that we have successfully designed sequences that associate in those regions. Additionally, our design energy score expected many of the left-handed structures to be more stable than right-handed, which can be seen in Figure clash dataset B. However, it doesn’t appear that our design energy score is able to capture differences between </w:t>
+        <w:t xml:space="preserve"> sequences expressed the most fluorescence of all three design regions, suggesting that interhelical hydrogen bonding is necessary for high level association in membrane proteins. Additionally, our design energy score expected many of the left-handed structures to be more stable than right-handed, which can be seen in Figure clash dataset B. However, it doesn’t appear that our design energy score is able to capture differences between </w:t>
       </w:r>
       <w:r>
         <w:rPr>
@@ -4563,6 +5178,7 @@
         <w:rPr>
           <w:noProof/>
         </w:rPr>
+        <w:lastRenderedPageBreak/>
         <w:drawing>
           <wp:inline distT="0" distB="0" distL="0" distR="0" wp14:anchorId="55A1AA8B" wp14:editId="5F7F03C3">
             <wp:extent cx="6858000" cy="6443345"/>
@@ -4651,14 +5267,7 @@
         <w:rPr>
           <w:rFonts w:cstheme="minorHAnsi"/>
         </w:rPr>
-        <w:t xml:space="preserve">As a representation of our structures, we’ve extracted the top 5 structures from each region (figure top 5). Each of these sequences are quite well packed, with the left- and right-handed sequences having small voids at the interface </w:t>
-      </w:r>
-      <w:r>
-        <w:rPr>
-          <w:rFonts w:cstheme="minorHAnsi"/>
-        </w:rPr>
-        <w:lastRenderedPageBreak/>
-        <w:t xml:space="preserve">compared to </w:t>
+        <w:t xml:space="preserve">As a representation of our structures, we’ve extracted the top 5 structures from each region (figure top 5). Each of these sequences are quite well packed, with the left- and right-handed sequences having small voids at the interface compared to </w:t>
       </w:r>
       <w:proofErr w:type="spellStart"/>
       <w:r>
@@ -4837,6 +5446,7 @@
         <w:rPr>
           <w:noProof/>
         </w:rPr>
+        <w:lastRenderedPageBreak/>
         <w:drawing>
           <wp:inline distT="0" distB="0" distL="0" distR="0" wp14:anchorId="1AE4C197" wp14:editId="54E36EB6">
             <wp:extent cx="6858000" cy="3469640"/>
@@ -5327,7 +5937,6 @@
           <w:b/>
           <w:bCs/>
         </w:rPr>
-        <w:lastRenderedPageBreak/>
         <w:t>Other things that can be included:</w:t>
       </w:r>
     </w:p>
@@ -5343,6 +5952,7 @@
         <w:rPr>
           <w:noProof/>
         </w:rPr>
+        <w:lastRenderedPageBreak/>
         <w:drawing>
           <wp:anchor distT="0" distB="0" distL="114300" distR="114300" simplePos="0" relativeHeight="251653632" behindDoc="0" locked="0" layoutInCell="1" allowOverlap="1" wp14:anchorId="00714EF5" wp14:editId="3ED5E6FD">
             <wp:simplePos x="0" y="0"/>
@@ -6130,6 +6740,9 @@
     <w:p>
       <w:pPr>
         <w:jc w:val="both"/>
+        <w:rPr>
+          <w:rFonts w:cstheme="minorHAnsi"/>
+        </w:rPr>
       </w:pPr>
       <w:r>
         <w:rPr>
@@ -6163,6 +6776,31 @@
     <w:p>
       <w:pPr>
         <w:jc w:val="both"/>
+        <w:rPr>
+          <w:rFonts w:cstheme="minorHAnsi"/>
+        </w:rPr>
+      </w:pPr>
+      <w:r>
+        <w:rPr>
+          <w:rFonts w:cstheme="minorHAnsi"/>
+        </w:rPr>
+        <w:t>Baseline term:</w:t>
+      </w:r>
+    </w:p>
+    <w:p>
+      <w:pPr>
+        <w:jc w:val="both"/>
+      </w:pPr>
+      <w:r>
+        <w:rPr>
+          <w:rFonts w:cstheme="minorHAnsi"/>
+        </w:rPr>
+        <w:t>To reduce computational expense, we developed a baseline energetic term that functioned as an estimate for the energy of the monomeric state, allowing us to accept sequences with the best stability between the dimer-monomer state.</w:t>
+      </w:r>
+    </w:p>
+    <w:p>
+      <w:pPr>
+        <w:jc w:val="both"/>
       </w:pPr>
     </w:p>
     <w:p>
@@ -6204,7 +6842,6 @@
           <w:b/>
           <w:bCs/>
         </w:rPr>
-        <w:lastRenderedPageBreak/>
         <w:t>Delta Fluorescence Figure</w:t>
       </w:r>
     </w:p>
@@ -9349,7 +9986,6 @@
   <w:style w:type="character" w:default="1" w:styleId="DefaultParagraphFont">
     <w:name w:val="Default Paragraph Font"/>
     <w:uiPriority w:val="1"/>
-    <w:semiHidden/>
     <w:unhideWhenUsed/>
   </w:style>
   <w:style w:type="table" w:default="1" w:styleId="TableNormal">

</xml_diff>

<commit_message>
draft v3 edits & figs; finish edits tomorrow
</commit_message>
<xml_diff>
--- a/van_der_Waals_Paper/draft_v3.docx
+++ b/van_der_Waals_Paper/draft_v3.docx
@@ -1551,21 +1551,61 @@
       </w:pPr>
       <w:r>
         <w:rPr>
+          <w:rFonts w:asciiTheme="minorHAnsi" w:hAnsiTheme="minorHAnsi" w:cstheme="minorHAnsi"/>
+          <w:b/>
+          <w:bCs/>
+          <w:sz w:val="22"/>
+          <w:szCs w:val="22"/>
+        </w:rPr>
+        <w:t xml:space="preserve">Figure </w:t>
+      </w:r>
+      <w:proofErr w:type="spellStart"/>
+      <w:r>
+        <w:rPr>
+          <w:rFonts w:asciiTheme="minorHAnsi" w:hAnsiTheme="minorHAnsi" w:cstheme="minorHAnsi"/>
+          <w:b/>
+          <w:bCs/>
+          <w:sz w:val="22"/>
+          <w:szCs w:val="22"/>
+        </w:rPr>
+        <w:t>MP_design</w:t>
+      </w:r>
+      <w:proofErr w:type="spellEnd"/>
+    </w:p>
+    <w:p>
+      <w:pPr>
+        <w:pStyle w:val="Standard"/>
+        <w:jc w:val="both"/>
+        <w:rPr>
+          <w:rFonts w:asciiTheme="minorHAnsi" w:hAnsiTheme="minorHAnsi" w:cstheme="minorHAnsi"/>
+          <w:b/>
+          <w:bCs/>
+          <w:sz w:val="22"/>
+          <w:szCs w:val="22"/>
+        </w:rPr>
+      </w:pPr>
+    </w:p>
+    <w:p>
+      <w:pPr>
+        <w:pStyle w:val="Standard"/>
+        <w:jc w:val="both"/>
+        <w:rPr>
+          <w:rFonts w:asciiTheme="minorHAnsi" w:hAnsiTheme="minorHAnsi" w:cstheme="minorHAnsi"/>
+          <w:b/>
+          <w:bCs/>
+          <w:sz w:val="22"/>
+          <w:szCs w:val="22"/>
+        </w:rPr>
+      </w:pPr>
+      <w:r>
+        <w:rPr>
           <w:noProof/>
         </w:rPr>
         <w:drawing>
-          <wp:anchor distT="0" distB="0" distL="114300" distR="114300" simplePos="0" relativeHeight="251660800" behindDoc="0" locked="0" layoutInCell="1" allowOverlap="1" wp14:anchorId="0D17BB68" wp14:editId="6EDCC1FB">
-            <wp:simplePos x="0" y="0"/>
-            <wp:positionH relativeFrom="column">
-              <wp:posOffset>403860</wp:posOffset>
-            </wp:positionH>
-            <wp:positionV relativeFrom="paragraph">
-              <wp:posOffset>299085</wp:posOffset>
-            </wp:positionV>
-            <wp:extent cx="5943600" cy="3901440"/>
+          <wp:inline distT="0" distB="0" distL="0" distR="0" wp14:anchorId="5F1AB6B9" wp14:editId="4FFDAF4F">
+            <wp:extent cx="6858000" cy="3552190"/>
             <wp:effectExtent l="0" t="0" r="0" b="0"/>
-            <wp:wrapTopAndBottom/>
-            <wp:docPr id="1" name="Picture 1" descr="A diagram of a graph&#10;&#10;Description automatically generated with medium confidence"/>
+            <wp:docPr id="1697932651" name="Picture 4" descr="A screenshot of a computer&#10;&#10;Description automatically generated"/>
             <wp:cNvGraphicFramePr>
               <a:graphicFrameLocks xmlns:a="http://schemas.openxmlformats.org/drawingml/2006/main" noChangeAspect="1"/>
             </wp:cNvGraphicFramePr>
@@ -1573,19 +1613,20 @@
               <a:graphicData uri="http://schemas.openxmlformats.org/drawingml/2006/picture">
                 <pic:pic xmlns:pic="http://schemas.openxmlformats.org/drawingml/2006/picture">
                   <pic:nvPicPr>
-                    <pic:cNvPr id="1" name="Picture 1" descr="A diagram of a graph&#10;&#10;Description automatically generated with medium confidence"/>
+                    <pic:cNvPr id="1697932651" name="Picture 4" descr="A screenshot of a computer&#10;&#10;Description automatically generated"/>
                     <pic:cNvPicPr>
                       <a:picLocks noChangeAspect="1" noChangeArrowheads="1"/>
                     </pic:cNvPicPr>
                   </pic:nvPicPr>
                   <pic:blipFill>
-                    <a:blip r:embed="rId6">
+                    <a:blip r:embed="rId6" cstate="print">
                       <a:extLst>
                         <a:ext uri="{28A0092B-C50C-407E-A947-70E740481C1C}">
                           <a14:useLocalDpi xmlns:a14="http://schemas.microsoft.com/office/drawing/2010/main" val="0"/>
                         </a:ext>
                       </a:extLst>
                     </a:blip>
+                    <a:srcRect/>
                     <a:stretch>
                       <a:fillRect/>
                     </a:stretch>
@@ -1593,116 +1634,120 @@
                   <pic:spPr bwMode="auto">
                     <a:xfrm>
                       <a:off x="0" y="0"/>
-                      <a:ext cx="5943600" cy="3901440"/>
+                      <a:ext cx="6858000" cy="3552190"/>
                     </a:xfrm>
                     <a:prstGeom prst="rect">
                       <a:avLst/>
                     </a:prstGeom>
+                    <a:noFill/>
+                    <a:ln>
+                      <a:noFill/>
+                    </a:ln>
                   </pic:spPr>
                 </pic:pic>
               </a:graphicData>
             </a:graphic>
-          </wp:anchor>
+          </wp:inline>
         </w:drawing>
       </w:r>
-      <w:r>
-        <w:rPr>
-          <w:rFonts w:asciiTheme="minorHAnsi" w:hAnsiTheme="minorHAnsi" w:cstheme="minorHAnsi"/>
-          <w:b/>
-          <w:bCs/>
-          <w:sz w:val="22"/>
-          <w:szCs w:val="22"/>
-        </w:rPr>
+    </w:p>
+    <w:p>
+      <w:pPr>
+        <w:jc w:val="both"/>
+      </w:pPr>
+      <w:r>
         <w:t xml:space="preserve">Figure </w:t>
       </w:r>
       <w:proofErr w:type="spellStart"/>
       <w:r>
-        <w:rPr>
-          <w:rFonts w:asciiTheme="minorHAnsi" w:hAnsiTheme="minorHAnsi" w:cstheme="minorHAnsi"/>
-          <w:b/>
-          <w:bCs/>
-          <w:sz w:val="22"/>
-          <w:szCs w:val="22"/>
-        </w:rPr>
         <w:t>MP_design</w:t>
       </w:r>
       <w:proofErr w:type="spellEnd"/>
-    </w:p>
-    <w:p>
-      <w:pPr>
-        <w:pStyle w:val="Standard"/>
-        <w:jc w:val="both"/>
-        <w:rPr>
-          <w:rFonts w:asciiTheme="minorHAnsi" w:hAnsiTheme="minorHAnsi" w:cstheme="minorHAnsi"/>
-          <w:b/>
-          <w:bCs/>
-          <w:sz w:val="22"/>
-          <w:szCs w:val="22"/>
-        </w:rPr>
-      </w:pPr>
-    </w:p>
-    <w:p>
-      <w:pPr>
-        <w:jc w:val="both"/>
-      </w:pPr>
-      <w:r>
-        <w:t xml:space="preserve">Figure </w:t>
+      <w:r>
+        <w:t>: Membrane protein dimer design. (a) Helices within close contact were extracted from</w:t>
+      </w:r>
+      <w:r>
+        <w:t xml:space="preserve"> the Orientations of Proteins in membranes (OPM) in </w:t>
+      </w:r>
+      <w:r>
+        <w:t>September</w:t>
+      </w:r>
+      <w:r>
+        <w:t xml:space="preserve"> 20</w:t>
+      </w:r>
+      <w:r>
+        <w:t>19</w:t>
+      </w:r>
+      <w:r>
+        <w:t>. The</w:t>
+      </w:r>
+      <w:r>
+        <w:t xml:space="preserve"> </w:t>
+      </w:r>
+      <w:r>
+        <w:t>geometric terms</w:t>
+      </w:r>
+      <w:r>
+        <w:t xml:space="preserve"> were extracted and</w:t>
+      </w:r>
+      <w:r>
+        <w:t xml:space="preserve"> overlaid over the</w:t>
+      </w:r>
+      <w:r>
+        <w:t xml:space="preserve"> kernel</w:t>
+      </w:r>
+      <w:r>
+        <w:t xml:space="preserve"> density</w:t>
+      </w:r>
+      <w:r>
+        <w:t xml:space="preserve"> estimation</w:t>
+      </w:r>
+      <w:r>
+        <w:t xml:space="preserve"> of the</w:t>
+      </w:r>
+      <w:r>
+        <w:t xml:space="preserve"> membrane protein contact </w:t>
+      </w:r>
+      <w:r>
+        <w:t xml:space="preserve">space. (b) </w:t>
+      </w:r>
+      <w:r>
+        <w:t>Interfaces for designs on poly-leucine backbones</w:t>
+      </w:r>
+      <w:r>
+        <w:t xml:space="preserve">, where x is an interfacial position that can be designed using a library of the most prevalent amino acids in membrane proteins. Glycine is only used for </w:t>
       </w:r>
       <w:proofErr w:type="spellStart"/>
       <w:r>
-        <w:t>MP_design</w:t>
+        <w:t>GASright</w:t>
       </w:r>
       <w:proofErr w:type="spellEnd"/>
       <w:r>
-        <w:t>: Membrane protein dimer design. (a) Helices within close contact were extracted from</w:t>
-      </w:r>
-      <w:r>
-        <w:t xml:space="preserve"> the Orientations of Proteins in membranes (OPM) in </w:t>
-      </w:r>
-      <w:r>
-        <w:t>September</w:t>
-      </w:r>
-      <w:r>
-        <w:t xml:space="preserve"> 20</w:t>
-      </w:r>
-      <w:r>
-        <w:t>19</w:t>
-      </w:r>
-      <w:r>
-        <w:t>. The</w:t>
-      </w:r>
-      <w:r>
-        <w:t xml:space="preserve"> </w:t>
-      </w:r>
-      <w:r>
-        <w:t>geometric terms</w:t>
-      </w:r>
-      <w:r>
-        <w:t xml:space="preserve"> were extracted and</w:t>
-      </w:r>
-      <w:r>
-        <w:t xml:space="preserve"> overlaid over the</w:t>
-      </w:r>
-      <w:r>
-        <w:t xml:space="preserve"> kernel</w:t>
-      </w:r>
-      <w:r>
-        <w:t xml:space="preserve"> density</w:t>
-      </w:r>
-      <w:r>
-        <w:t xml:space="preserve"> estimation</w:t>
-      </w:r>
-      <w:r>
-        <w:t xml:space="preserve"> of the</w:t>
-      </w:r>
-      <w:r>
-        <w:t xml:space="preserve"> membrane protein contact </w:t>
-      </w:r>
-      <w:r>
-        <w:t>space. (b) Design algorithm schematic used to design structures for this study. (c) Geometries and energy score of the designed sequences</w:t>
-      </w:r>
-      <w:r>
-        <w:t xml:space="preserve"> overlaid on the membrane protein contact space.</w:t>
+        <w:t xml:space="preserve"> designs. </w:t>
+      </w:r>
+      <w:r>
+        <w:t xml:space="preserve"> (c) </w:t>
+      </w:r>
+      <w:r>
+        <w:t>Structures undergo local backbone minimization by alternating 4 geometric parameters: distance (d), angle (</w:t>
+      </w:r>
+      <w:r>
+        <w:t>θ</w:t>
+      </w:r>
+      <w:r>
+        <w:t>), axial rotation (</w:t>
+      </w:r>
+      <w:r>
+        <w:t>ω</w:t>
+      </w:r>
+      <w:r>
+        <w:t>), and Z shift</w:t>
+      </w:r>
+      <w:r>
+        <w:t>.</w:t>
+      </w:r>
+      <w:r>
+        <w:t xml:space="preserve"> (d) Design geometries overlaid on the helix-helix density distribution in panel a. Each point is colored by their respective design energy score.</w:t>
       </w:r>
     </w:p>
     <w:p>
@@ -1745,7 +1790,47 @@
           <w:sz w:val="22"/>
           <w:szCs w:val="22"/>
         </w:rPr>
-        <w:t>We began by analyzing membrane protein structures found in the PDB. To do so, we extracted all membrane protein structures solved through x-ray crystallography and cryo-EM found in the Orientations of Proteins in Membranes (OPM) database in September 2019</w:t>
+        <w:t>To</w:t>
+      </w:r>
+      <w:r>
+        <w:rPr>
+          <w:rFonts w:asciiTheme="minorHAnsi" w:hAnsiTheme="minorHAnsi" w:cstheme="minorHAnsi"/>
+          <w:sz w:val="22"/>
+          <w:szCs w:val="22"/>
+        </w:rPr>
+        <w:t xml:space="preserve"> design a large dataset of protein dimers, we sought t</w:t>
+      </w:r>
+      <w:r>
+        <w:rPr>
+          <w:rFonts w:asciiTheme="minorHAnsi" w:hAnsiTheme="minorHAnsi" w:cstheme="minorHAnsi"/>
+          <w:sz w:val="22"/>
+          <w:szCs w:val="22"/>
+        </w:rPr>
+        <w:t>o identify helix-helix geometries for protein design of an array of structures with diverse stabilities that can be tested experimentally, w</w:t>
+      </w:r>
+      <w:r>
+        <w:rPr>
+          <w:rFonts w:asciiTheme="minorHAnsi" w:hAnsiTheme="minorHAnsi" w:cstheme="minorHAnsi"/>
+          <w:sz w:val="22"/>
+          <w:szCs w:val="22"/>
+        </w:rPr>
+        <w:t xml:space="preserve">e began by analyzing membrane protein structures found in the PDB. </w:t>
+      </w:r>
+      <w:r>
+        <w:rPr>
+          <w:rFonts w:asciiTheme="minorHAnsi" w:hAnsiTheme="minorHAnsi" w:cstheme="minorHAnsi"/>
+          <w:sz w:val="22"/>
+          <w:szCs w:val="22"/>
+        </w:rPr>
+        <w:t>W</w:t>
+      </w:r>
+      <w:r>
+        <w:rPr>
+          <w:rFonts w:asciiTheme="minorHAnsi" w:hAnsiTheme="minorHAnsi" w:cstheme="minorHAnsi"/>
+          <w:sz w:val="22"/>
+          <w:szCs w:val="22"/>
+        </w:rPr>
+        <w:t>e extracted all membrane protein structures solved through x-ray crystallography and cryo-EM found in the Orientations of Proteins in Membranes (OPM) database in September 2019</w:t>
       </w:r>
       <w:r>
         <w:rPr>
@@ -1777,7 +1862,55 @@
           <w:sz w:val="22"/>
           <w:szCs w:val="22"/>
         </w:rPr>
-        <w:t xml:space="preserve"> The geometric parameters for each of these pairs were extracted and plotted as a scatterplot that was used to determine the density distribution in geometric space between two parameters: distance and crossing angle (</w:t>
+        <w:t xml:space="preserve"> The geometric parameters for each of these pairs were </w:t>
+      </w:r>
+      <w:r>
+        <w:rPr>
+          <w:rFonts w:asciiTheme="minorHAnsi" w:hAnsiTheme="minorHAnsi" w:cstheme="minorHAnsi"/>
+          <w:sz w:val="22"/>
+          <w:szCs w:val="22"/>
+        </w:rPr>
+        <w:t>procured</w:t>
+      </w:r>
+      <w:r>
+        <w:rPr>
+          <w:rFonts w:asciiTheme="minorHAnsi" w:hAnsiTheme="minorHAnsi" w:cstheme="minorHAnsi"/>
+          <w:sz w:val="22"/>
+          <w:szCs w:val="22"/>
+        </w:rPr>
+        <w:t xml:space="preserve"> and plotted as a scatterplot</w:t>
+      </w:r>
+      <w:r>
+        <w:rPr>
+          <w:rFonts w:asciiTheme="minorHAnsi" w:hAnsiTheme="minorHAnsi" w:cstheme="minorHAnsi"/>
+          <w:sz w:val="22"/>
+          <w:szCs w:val="22"/>
+        </w:rPr>
+        <w:t>, allowing us</w:t>
+      </w:r>
+      <w:r>
+        <w:rPr>
+          <w:rFonts w:asciiTheme="minorHAnsi" w:hAnsiTheme="minorHAnsi" w:cstheme="minorHAnsi"/>
+          <w:sz w:val="22"/>
+          <w:szCs w:val="22"/>
+        </w:rPr>
+        <w:t xml:space="preserve"> to determine the density distribution</w:t>
+      </w:r>
+      <w:r>
+        <w:rPr>
+          <w:rFonts w:asciiTheme="minorHAnsi" w:hAnsiTheme="minorHAnsi" w:cstheme="minorHAnsi"/>
+          <w:sz w:val="22"/>
+          <w:szCs w:val="22"/>
+        </w:rPr>
+        <w:t xml:space="preserve"> of these parameters</w:t>
+      </w:r>
+      <w:r>
+        <w:rPr>
+          <w:rFonts w:asciiTheme="minorHAnsi" w:hAnsiTheme="minorHAnsi" w:cstheme="minorHAnsi"/>
+          <w:sz w:val="22"/>
+          <w:szCs w:val="22"/>
+        </w:rPr>
+        <w:t xml:space="preserve"> in geometric space (</w:t>
       </w:r>
       <w:r>
         <w:rPr>
@@ -1825,7 +1958,23 @@
           <w:sz w:val="22"/>
           <w:szCs w:val="22"/>
         </w:rPr>
-        <w:t xml:space="preserve"> We were able to identify </w:t>
+        <w:t xml:space="preserve"> </w:t>
+      </w:r>
+      <w:r>
+        <w:rPr>
+          <w:rFonts w:asciiTheme="minorHAnsi" w:hAnsiTheme="minorHAnsi" w:cstheme="minorHAnsi"/>
+          <w:sz w:val="22"/>
+          <w:szCs w:val="22"/>
+        </w:rPr>
+        <w:t>Utilizing the distances and crossing angles from these structures, w</w:t>
+      </w:r>
+      <w:r>
+        <w:rPr>
+          <w:rFonts w:asciiTheme="minorHAnsi" w:hAnsiTheme="minorHAnsi" w:cstheme="minorHAnsi"/>
+          <w:sz w:val="22"/>
+          <w:szCs w:val="22"/>
+        </w:rPr>
+        <w:t xml:space="preserve">e were able to identify </w:t>
       </w:r>
       <w:r>
         <w:rPr>
@@ -1841,7 +1990,23 @@
           <w:sz w:val="22"/>
           <w:szCs w:val="22"/>
         </w:rPr>
-        <w:t xml:space="preserve"> high-density regions</w:t>
+        <w:t xml:space="preserve"> high-density </w:t>
+      </w:r>
+      <w:r>
+        <w:rPr>
+          <w:rFonts w:asciiTheme="minorHAnsi" w:hAnsiTheme="minorHAnsi" w:cstheme="minorHAnsi"/>
+          <w:sz w:val="22"/>
+          <w:szCs w:val="22"/>
+        </w:rPr>
+        <w:t xml:space="preserve">geometric </w:t>
+      </w:r>
+      <w:r>
+        <w:rPr>
+          <w:rFonts w:asciiTheme="minorHAnsi" w:hAnsiTheme="minorHAnsi" w:cstheme="minorHAnsi"/>
+          <w:sz w:val="22"/>
+          <w:szCs w:val="22"/>
+        </w:rPr>
+        <w:t>regions</w:t>
       </w:r>
       <w:r>
         <w:rPr>
@@ -1857,23 +2022,95 @@
           <w:sz w:val="22"/>
           <w:szCs w:val="22"/>
         </w:rPr>
-        <w:t>between 8.5 and 10.5 angstroms in distance with a left-handed crossing angle from 20 to 40</w:t>
-      </w:r>
-      <w:r>
-        <w:rPr>
-          <w:rFonts w:asciiTheme="minorHAnsi" w:hAnsiTheme="minorHAnsi" w:cstheme="minorHAnsi"/>
-          <w:sz w:val="22"/>
-          <w:szCs w:val="22"/>
-        </w:rPr>
-        <w:t>, between 8.5 and 10.5 angstroms with a right-handed crossing angle between -30 and -60, and between 6.5 and 7.5 angstroms in distance with a right-handed crossing angle between -25 and -55. This third region</w:t>
-      </w:r>
-      <w:r>
-        <w:rPr>
-          <w:rFonts w:asciiTheme="minorHAnsi" w:hAnsiTheme="minorHAnsi" w:cstheme="minorHAnsi"/>
-          <w:sz w:val="22"/>
-          <w:szCs w:val="22"/>
-        </w:rPr>
-        <w:t xml:space="preserve"> is known as </w:t>
+        <w:t>between 8.5 and 10 angstroms in distance with a left-handed crossing angle from 20 to 40</w:t>
+      </w:r>
+      <w:r>
+        <w:rPr>
+          <w:rFonts w:asciiTheme="minorHAnsi" w:hAnsiTheme="minorHAnsi" w:cstheme="minorHAnsi"/>
+          <w:sz w:val="22"/>
+          <w:szCs w:val="22"/>
+        </w:rPr>
+        <w:t xml:space="preserve"> (Left)</w:t>
+      </w:r>
+      <w:r>
+        <w:rPr>
+          <w:rFonts w:asciiTheme="minorHAnsi" w:hAnsiTheme="minorHAnsi" w:cstheme="minorHAnsi"/>
+          <w:sz w:val="22"/>
+          <w:szCs w:val="22"/>
+        </w:rPr>
+        <w:t xml:space="preserve">, between </w:t>
+      </w:r>
+      <w:r>
+        <w:rPr>
+          <w:rFonts w:asciiTheme="minorHAnsi" w:hAnsiTheme="minorHAnsi" w:cstheme="minorHAnsi"/>
+          <w:sz w:val="22"/>
+          <w:szCs w:val="22"/>
+        </w:rPr>
+        <w:t>7</w:t>
+      </w:r>
+      <w:r>
+        <w:rPr>
+          <w:rFonts w:asciiTheme="minorHAnsi" w:hAnsiTheme="minorHAnsi" w:cstheme="minorHAnsi"/>
+          <w:sz w:val="22"/>
+          <w:szCs w:val="22"/>
+        </w:rPr>
+        <w:t>.</w:t>
+      </w:r>
+      <w:r>
+        <w:rPr>
+          <w:rFonts w:asciiTheme="minorHAnsi" w:hAnsiTheme="minorHAnsi" w:cstheme="minorHAnsi"/>
+          <w:sz w:val="22"/>
+          <w:szCs w:val="22"/>
+        </w:rPr>
+        <w:t>7</w:t>
+      </w:r>
+      <w:r>
+        <w:rPr>
+          <w:rFonts w:asciiTheme="minorHAnsi" w:hAnsiTheme="minorHAnsi" w:cstheme="minorHAnsi"/>
+          <w:sz w:val="22"/>
+          <w:szCs w:val="22"/>
+        </w:rPr>
+        <w:t xml:space="preserve">5 and </w:t>
+      </w:r>
+      <w:r>
+        <w:rPr>
+          <w:rFonts w:asciiTheme="minorHAnsi" w:hAnsiTheme="minorHAnsi" w:cstheme="minorHAnsi"/>
+          <w:sz w:val="22"/>
+          <w:szCs w:val="22"/>
+        </w:rPr>
+        <w:t>9.5</w:t>
+      </w:r>
+      <w:r>
+        <w:rPr>
+          <w:rFonts w:asciiTheme="minorHAnsi" w:hAnsiTheme="minorHAnsi" w:cstheme="minorHAnsi"/>
+          <w:sz w:val="22"/>
+          <w:szCs w:val="22"/>
+        </w:rPr>
+        <w:t xml:space="preserve"> angstroms with a right-handed crossing angle between -30 and -60</w:t>
+      </w:r>
+      <w:r>
+        <w:rPr>
+          <w:rFonts w:asciiTheme="minorHAnsi" w:hAnsiTheme="minorHAnsi" w:cstheme="minorHAnsi"/>
+          <w:sz w:val="22"/>
+          <w:szCs w:val="22"/>
+        </w:rPr>
+        <w:t xml:space="preserve"> (Right)</w:t>
+      </w:r>
+      <w:r>
+        <w:rPr>
+          <w:rFonts w:asciiTheme="minorHAnsi" w:hAnsiTheme="minorHAnsi" w:cstheme="minorHAnsi"/>
+          <w:sz w:val="22"/>
+          <w:szCs w:val="22"/>
+        </w:rPr>
+        <w:t>, and between 6.5 and 7.5 angstroms in distance with a right-handed crossing angle between -25 and -55</w:t>
+      </w:r>
+      <w:r>
+        <w:rPr>
+          <w:rFonts w:asciiTheme="minorHAnsi" w:hAnsiTheme="minorHAnsi" w:cstheme="minorHAnsi"/>
+          <w:sz w:val="22"/>
+          <w:szCs w:val="22"/>
+        </w:rPr>
+        <w:t xml:space="preserve"> (</w:t>
       </w:r>
       <w:proofErr w:type="spellStart"/>
       <w:r>
@@ -1891,7 +2128,57 @@
           <w:sz w:val="22"/>
           <w:szCs w:val="22"/>
         </w:rPr>
-        <w:t>, which is known to be stabilized by a combination of sidechain packing and hydrogen bonding (cite).</w:t>
+        <w:t>)</w:t>
+      </w:r>
+      <w:r>
+        <w:rPr>
+          <w:rFonts w:asciiTheme="minorHAnsi" w:hAnsiTheme="minorHAnsi" w:cstheme="minorHAnsi"/>
+          <w:sz w:val="22"/>
+          <w:szCs w:val="22"/>
+        </w:rPr>
+        <w:t xml:space="preserve">. </w:t>
+      </w:r>
+      <w:r>
+        <w:rPr>
+          <w:rFonts w:asciiTheme="minorHAnsi" w:hAnsiTheme="minorHAnsi" w:cstheme="minorHAnsi"/>
+          <w:sz w:val="22"/>
+          <w:szCs w:val="22"/>
+        </w:rPr>
+        <w:t xml:space="preserve">The </w:t>
+      </w:r>
+      <w:proofErr w:type="spellStart"/>
+      <w:r>
+        <w:rPr>
+          <w:rFonts w:asciiTheme="minorHAnsi" w:hAnsiTheme="minorHAnsi" w:cstheme="minorHAnsi"/>
+          <w:sz w:val="22"/>
+          <w:szCs w:val="22"/>
+        </w:rPr>
+        <w:t>GASright</w:t>
+      </w:r>
+      <w:proofErr w:type="spellEnd"/>
+      <w:r>
+        <w:rPr>
+          <w:rFonts w:asciiTheme="minorHAnsi" w:hAnsiTheme="minorHAnsi" w:cstheme="minorHAnsi"/>
+          <w:sz w:val="22"/>
+          <w:szCs w:val="22"/>
+        </w:rPr>
+        <w:t xml:space="preserve"> region</w:t>
+      </w:r>
+      <w:r>
+        <w:rPr>
+          <w:rFonts w:asciiTheme="minorHAnsi" w:hAnsiTheme="minorHAnsi" w:cstheme="minorHAnsi"/>
+          <w:sz w:val="22"/>
+          <w:szCs w:val="22"/>
+        </w:rPr>
+        <w:t xml:space="preserve"> is well characterized and</w:t>
+      </w:r>
+      <w:r>
+        <w:rPr>
+          <w:rFonts w:asciiTheme="minorHAnsi" w:hAnsiTheme="minorHAnsi" w:cstheme="minorHAnsi"/>
+          <w:sz w:val="22"/>
+          <w:szCs w:val="22"/>
+        </w:rPr>
+        <w:t xml:space="preserve"> known to be stabilized by a combination of sidechain packing and hydrogen bonding (cite).</w:t>
       </w:r>
       <w:r>
         <w:rPr>
@@ -1907,7 +2194,55 @@
           <w:sz w:val="22"/>
           <w:szCs w:val="22"/>
         </w:rPr>
-        <w:t xml:space="preserve">To investigate the impact of sidechain packing in the absence of other forces, we decided to use </w:t>
+        <w:t>W</w:t>
+      </w:r>
+      <w:r>
+        <w:rPr>
+          <w:rFonts w:asciiTheme="minorHAnsi" w:hAnsiTheme="minorHAnsi" w:cstheme="minorHAnsi"/>
+          <w:sz w:val="22"/>
+          <w:szCs w:val="22"/>
+        </w:rPr>
+        <w:t xml:space="preserve">e </w:t>
+      </w:r>
+      <w:r>
+        <w:rPr>
+          <w:rFonts w:asciiTheme="minorHAnsi" w:hAnsiTheme="minorHAnsi" w:cstheme="minorHAnsi"/>
+          <w:sz w:val="22"/>
+          <w:szCs w:val="22"/>
+        </w:rPr>
+        <w:t>opted</w:t>
+      </w:r>
+      <w:r>
+        <w:rPr>
+          <w:rFonts w:asciiTheme="minorHAnsi" w:hAnsiTheme="minorHAnsi" w:cstheme="minorHAnsi"/>
+          <w:sz w:val="22"/>
+          <w:szCs w:val="22"/>
+        </w:rPr>
+        <w:t xml:space="preserve"> to </w:t>
+      </w:r>
+      <w:r>
+        <w:rPr>
+          <w:rFonts w:asciiTheme="minorHAnsi" w:hAnsiTheme="minorHAnsi" w:cstheme="minorHAnsi"/>
+          <w:sz w:val="22"/>
+          <w:szCs w:val="22"/>
+        </w:rPr>
+        <w:t>design</w:t>
+      </w:r>
+      <w:r>
+        <w:rPr>
+          <w:rFonts w:asciiTheme="minorHAnsi" w:hAnsiTheme="minorHAnsi" w:cstheme="minorHAnsi"/>
+          <w:sz w:val="22"/>
+          <w:szCs w:val="22"/>
+        </w:rPr>
+        <w:t xml:space="preserve"> </w:t>
+      </w:r>
+      <w:r>
+        <w:rPr>
+          <w:rFonts w:asciiTheme="minorHAnsi" w:hAnsiTheme="minorHAnsi" w:cstheme="minorHAnsi"/>
+          <w:sz w:val="22"/>
+          <w:szCs w:val="22"/>
+        </w:rPr>
+        <w:t xml:space="preserve">within the </w:t>
       </w:r>
       <w:proofErr w:type="spellStart"/>
       <w:r>
@@ -1925,15 +2260,79 @@
           <w:sz w:val="22"/>
           <w:szCs w:val="22"/>
         </w:rPr>
-        <w:t xml:space="preserve"> as a control region where we can compare the impact of the additional stability included from hydrogen bonding. </w:t>
-      </w:r>
-      <w:r>
-        <w:rPr>
-          <w:rFonts w:asciiTheme="minorHAnsi" w:hAnsiTheme="minorHAnsi" w:cstheme="minorHAnsi"/>
-          <w:sz w:val="22"/>
-          <w:szCs w:val="22"/>
-        </w:rPr>
-        <w:t xml:space="preserve">For the rest of this study these regions will be referred to as </w:t>
+        <w:t xml:space="preserve"> </w:t>
+      </w:r>
+      <w:r>
+        <w:rPr>
+          <w:rFonts w:asciiTheme="minorHAnsi" w:hAnsiTheme="minorHAnsi" w:cstheme="minorHAnsi"/>
+          <w:sz w:val="22"/>
+          <w:szCs w:val="22"/>
+        </w:rPr>
+        <w:t xml:space="preserve">region </w:t>
+      </w:r>
+      <w:r>
+        <w:rPr>
+          <w:rFonts w:asciiTheme="minorHAnsi" w:hAnsiTheme="minorHAnsi" w:cstheme="minorHAnsi"/>
+          <w:sz w:val="22"/>
+          <w:szCs w:val="22"/>
+        </w:rPr>
+        <w:t>as a control</w:t>
+      </w:r>
+      <w:r>
+        <w:rPr>
+          <w:rFonts w:asciiTheme="minorHAnsi" w:hAnsiTheme="minorHAnsi" w:cstheme="minorHAnsi"/>
+          <w:sz w:val="22"/>
+          <w:szCs w:val="22"/>
+        </w:rPr>
+        <w:t>, allowing us to</w:t>
+      </w:r>
+      <w:r>
+        <w:rPr>
+          <w:rFonts w:asciiTheme="minorHAnsi" w:hAnsiTheme="minorHAnsi" w:cstheme="minorHAnsi"/>
+          <w:sz w:val="22"/>
+          <w:szCs w:val="22"/>
+        </w:rPr>
+        <w:t xml:space="preserve"> compare the impact of </w:t>
+      </w:r>
+      <w:r>
+        <w:rPr>
+          <w:rFonts w:asciiTheme="minorHAnsi" w:hAnsiTheme="minorHAnsi" w:cstheme="minorHAnsi"/>
+          <w:sz w:val="22"/>
+          <w:szCs w:val="22"/>
+        </w:rPr>
+        <w:t>sidechain packing alone</w:t>
+      </w:r>
+      <w:r>
+        <w:rPr>
+          <w:rFonts w:asciiTheme="minorHAnsi" w:hAnsiTheme="minorHAnsi" w:cstheme="minorHAnsi"/>
+          <w:sz w:val="22"/>
+          <w:szCs w:val="22"/>
+        </w:rPr>
+        <w:t xml:space="preserve"> in the Left and Right regions</w:t>
+      </w:r>
+      <w:r>
+        <w:rPr>
+          <w:rFonts w:asciiTheme="minorHAnsi" w:hAnsiTheme="minorHAnsi" w:cstheme="minorHAnsi"/>
+          <w:sz w:val="22"/>
+          <w:szCs w:val="22"/>
+        </w:rPr>
+        <w:t xml:space="preserve"> versus the</w:t>
+      </w:r>
+      <w:r>
+        <w:rPr>
+          <w:rFonts w:asciiTheme="minorHAnsi" w:hAnsiTheme="minorHAnsi" w:cstheme="minorHAnsi"/>
+          <w:sz w:val="22"/>
+          <w:szCs w:val="22"/>
+        </w:rPr>
+        <w:t xml:space="preserve"> additional stability included from hydrogen bonding</w:t>
+      </w:r>
+      <w:r>
+        <w:rPr>
+          <w:rFonts w:asciiTheme="minorHAnsi" w:hAnsiTheme="minorHAnsi" w:cstheme="minorHAnsi"/>
+          <w:sz w:val="22"/>
+          <w:szCs w:val="22"/>
+        </w:rPr>
+        <w:t xml:space="preserve"> in </w:t>
       </w:r>
       <w:proofErr w:type="spellStart"/>
       <w:r>
@@ -1951,7 +2350,7 @@
           <w:sz w:val="22"/>
           <w:szCs w:val="22"/>
         </w:rPr>
-        <w:t>, Left, and Right.</w:t>
+        <w:t>.</w:t>
       </w:r>
       <w:r>
         <w:rPr>
@@ -1967,15 +2366,7 @@
           <w:sz w:val="22"/>
           <w:szCs w:val="22"/>
         </w:rPr>
-        <w:t xml:space="preserve"> Each of </w:t>
-      </w:r>
-      <w:r>
-        <w:rPr>
-          <w:rFonts w:asciiTheme="minorHAnsi" w:hAnsiTheme="minorHAnsi" w:cstheme="minorHAnsi"/>
-          <w:sz w:val="22"/>
-          <w:szCs w:val="22"/>
-        </w:rPr>
-        <w:t>these geometric regions were used as inputs for computational design, with the expectation that these common regions would be most amenable for protein design.</w:t>
+        <w:t xml:space="preserve"> </w:t>
       </w:r>
     </w:p>
     <w:p>
@@ -2021,17 +2412,7 @@
           <w:sz w:val="22"/>
           <w:szCs w:val="22"/>
         </w:rPr>
-        <w:t xml:space="preserve"> </w:t>
-      </w:r>
-      <w:r>
-        <w:rPr>
-          <w:rFonts w:asciiTheme="minorHAnsi" w:hAnsiTheme="minorHAnsi" w:cstheme="minorHAnsi"/>
-          <w:b/>
-          <w:bCs/>
-          <w:sz w:val="22"/>
-          <w:szCs w:val="22"/>
-        </w:rPr>
-        <w:t>Strategy</w:t>
+        <w:t xml:space="preserve"> Strategy</w:t>
       </w:r>
     </w:p>
     <w:p>
@@ -2045,13 +2426,47 @@
           <w:szCs w:val="22"/>
         </w:rPr>
       </w:pPr>
-      <w:r>
-        <w:rPr>
-          <w:rFonts w:asciiTheme="minorHAnsi" w:hAnsiTheme="minorHAnsi" w:cstheme="minorHAnsi"/>
-          <w:sz w:val="22"/>
-          <w:szCs w:val="22"/>
-        </w:rPr>
-        <w:t>In order to reduce heterogeneity of our sequences, we have chosen to design sequences using a poly-Leu backbone sequence</w:t>
+      <w:proofErr w:type="gramStart"/>
+      <w:r>
+        <w:rPr>
+          <w:rFonts w:asciiTheme="minorHAnsi" w:hAnsiTheme="minorHAnsi" w:cstheme="minorHAnsi"/>
+          <w:sz w:val="22"/>
+          <w:szCs w:val="22"/>
+        </w:rPr>
+        <w:t>In order to</w:t>
+      </w:r>
+      <w:proofErr w:type="gramEnd"/>
+      <w:r>
+        <w:rPr>
+          <w:rFonts w:asciiTheme="minorHAnsi" w:hAnsiTheme="minorHAnsi" w:cstheme="minorHAnsi"/>
+          <w:sz w:val="22"/>
+          <w:szCs w:val="22"/>
+        </w:rPr>
+        <w:t xml:space="preserve"> reduce heterogeneity of our sequences, we</w:t>
+      </w:r>
+      <w:r>
+        <w:rPr>
+          <w:rFonts w:asciiTheme="minorHAnsi" w:hAnsiTheme="minorHAnsi" w:cstheme="minorHAnsi"/>
+          <w:sz w:val="22"/>
+          <w:szCs w:val="22"/>
+        </w:rPr>
+        <w:t xml:space="preserve"> </w:t>
+      </w:r>
+      <w:r>
+        <w:rPr>
+          <w:rFonts w:asciiTheme="minorHAnsi" w:hAnsiTheme="minorHAnsi" w:cstheme="minorHAnsi"/>
+          <w:sz w:val="22"/>
+          <w:szCs w:val="22"/>
+        </w:rPr>
+        <w:t>chose</w:t>
+      </w:r>
+      <w:r>
+        <w:rPr>
+          <w:rFonts w:asciiTheme="minorHAnsi" w:hAnsiTheme="minorHAnsi" w:cstheme="minorHAnsi"/>
+          <w:sz w:val="22"/>
+          <w:szCs w:val="22"/>
+        </w:rPr>
+        <w:t xml:space="preserve"> to design sequences using a poly-Leu backbone sequence</w:t>
       </w:r>
       <w:r>
         <w:rPr>
@@ -2282,7 +2697,7 @@
           <w:sz w:val="22"/>
           <w:szCs w:val="22"/>
         </w:rPr>
-        <w:t xml:space="preserve">reduces variability in hydrophobicity, and aims to normalize expression for each of these designs. For each of the geometric regions, </w:t>
+        <w:t xml:space="preserve">reduces variability </w:t>
       </w:r>
       <w:r>
         <w:rPr>
@@ -2291,7 +2706,73 @@
           <w:szCs w:val="22"/>
         </w:rPr>
         <w:lastRenderedPageBreak/>
-        <w:t xml:space="preserve">we identified 8 interfacial positions at the helix-helix interface for design. </w:t>
+        <w:t>in hydrophobicity, and aims to normalize</w:t>
+      </w:r>
+      <w:r>
+        <w:rPr>
+          <w:rFonts w:asciiTheme="minorHAnsi" w:hAnsiTheme="minorHAnsi" w:cstheme="minorHAnsi"/>
+          <w:sz w:val="22"/>
+          <w:szCs w:val="22"/>
+        </w:rPr>
+        <w:t xml:space="preserve"> experimental</w:t>
+      </w:r>
+      <w:r>
+        <w:rPr>
+          <w:rFonts w:asciiTheme="minorHAnsi" w:hAnsiTheme="minorHAnsi" w:cstheme="minorHAnsi"/>
+          <w:sz w:val="22"/>
+          <w:szCs w:val="22"/>
+        </w:rPr>
+        <w:t xml:space="preserve"> expression</w:t>
+      </w:r>
+      <w:r>
+        <w:rPr>
+          <w:rFonts w:asciiTheme="minorHAnsi" w:hAnsiTheme="minorHAnsi" w:cstheme="minorHAnsi"/>
+          <w:sz w:val="22"/>
+          <w:szCs w:val="22"/>
+        </w:rPr>
+        <w:t xml:space="preserve"> variability between</w:t>
+      </w:r>
+      <w:r>
+        <w:rPr>
+          <w:rFonts w:asciiTheme="minorHAnsi" w:hAnsiTheme="minorHAnsi" w:cstheme="minorHAnsi"/>
+          <w:sz w:val="22"/>
+          <w:szCs w:val="22"/>
+        </w:rPr>
+        <w:t xml:space="preserve"> designs. For each of the geometric regions, we identified 8 interfacial positions at the helix-helix interface for design</w:t>
+      </w:r>
+      <w:r>
+        <w:rPr>
+          <w:rFonts w:asciiTheme="minorHAnsi" w:hAnsiTheme="minorHAnsi" w:cstheme="minorHAnsi"/>
+          <w:sz w:val="22"/>
+          <w:szCs w:val="22"/>
+        </w:rPr>
+        <w:t xml:space="preserve"> (Figure </w:t>
+      </w:r>
+      <w:proofErr w:type="spellStart"/>
+      <w:r>
+        <w:rPr>
+          <w:rFonts w:asciiTheme="minorHAnsi" w:hAnsiTheme="minorHAnsi" w:cstheme="minorHAnsi"/>
+          <w:sz w:val="22"/>
+          <w:szCs w:val="22"/>
+        </w:rPr>
+        <w:t>MP_design</w:t>
+      </w:r>
+      <w:proofErr w:type="spellEnd"/>
+      <w:r>
+        <w:rPr>
+          <w:rFonts w:asciiTheme="minorHAnsi" w:hAnsiTheme="minorHAnsi" w:cstheme="minorHAnsi"/>
+          <w:sz w:val="22"/>
+          <w:szCs w:val="22"/>
+        </w:rPr>
+        <w:t xml:space="preserve"> B)</w:t>
+      </w:r>
+      <w:r>
+        <w:rPr>
+          <w:rFonts w:asciiTheme="minorHAnsi" w:hAnsiTheme="minorHAnsi" w:cstheme="minorHAnsi"/>
+          <w:sz w:val="22"/>
+          <w:szCs w:val="22"/>
+        </w:rPr>
+        <w:t xml:space="preserve">. </w:t>
       </w:r>
       <w:r>
         <w:rPr>
@@ -2383,7 +2864,7 @@
           <w:sz w:val="22"/>
           <w:szCs w:val="22"/>
         </w:rPr>
-        <w:t>GASrights</w:t>
+        <w:t>GASright</w:t>
       </w:r>
       <w:proofErr w:type="spellEnd"/>
       <w:r>
@@ -2442,23 +2923,23 @@
           <w:sz w:val="22"/>
           <w:szCs w:val="22"/>
         </w:rPr>
-        <w:t>For the right</w:t>
-      </w:r>
-      <w:r>
-        <w:rPr>
-          <w:rFonts w:asciiTheme="minorHAnsi" w:hAnsiTheme="minorHAnsi" w:cstheme="minorHAnsi"/>
-          <w:sz w:val="22"/>
-          <w:szCs w:val="22"/>
-        </w:rPr>
-        <w:t>-</w:t>
-      </w:r>
-      <w:r>
-        <w:rPr>
-          <w:rFonts w:asciiTheme="minorHAnsi" w:hAnsiTheme="minorHAnsi" w:cstheme="minorHAnsi"/>
-          <w:sz w:val="22"/>
-          <w:szCs w:val="22"/>
-        </w:rPr>
-        <w:t>handed design region</w:t>
+        <w:t xml:space="preserve">For the </w:t>
+      </w:r>
+      <w:r>
+        <w:rPr>
+          <w:rFonts w:asciiTheme="minorHAnsi" w:hAnsiTheme="minorHAnsi" w:cstheme="minorHAnsi"/>
+          <w:sz w:val="22"/>
+          <w:szCs w:val="22"/>
+        </w:rPr>
+        <w:t>Right</w:t>
+      </w:r>
+      <w:r>
+        <w:rPr>
+          <w:rFonts w:asciiTheme="minorHAnsi" w:hAnsiTheme="minorHAnsi" w:cstheme="minorHAnsi"/>
+          <w:sz w:val="22"/>
+          <w:szCs w:val="22"/>
+        </w:rPr>
+        <w:t xml:space="preserve"> design region</w:t>
       </w:r>
       <w:r>
         <w:rPr>
@@ -2499,7 +2980,7 @@
           <w:sz w:val="22"/>
           <w:szCs w:val="22"/>
         </w:rPr>
-        <w:t>GASrights</w:t>
+        <w:t>GASright</w:t>
       </w:r>
       <w:proofErr w:type="spellEnd"/>
       <w:r>
@@ -2540,23 +3021,23 @@
           <w:sz w:val="22"/>
           <w:szCs w:val="22"/>
         </w:rPr>
-        <w:t>or the left</w:t>
-      </w:r>
-      <w:r>
-        <w:rPr>
-          <w:rFonts w:asciiTheme="minorHAnsi" w:hAnsiTheme="minorHAnsi" w:cstheme="minorHAnsi"/>
-          <w:sz w:val="22"/>
-          <w:szCs w:val="22"/>
-        </w:rPr>
-        <w:t>-</w:t>
-      </w:r>
-      <w:r>
-        <w:rPr>
-          <w:rFonts w:asciiTheme="minorHAnsi" w:hAnsiTheme="minorHAnsi" w:cstheme="minorHAnsi"/>
-          <w:sz w:val="22"/>
-          <w:szCs w:val="22"/>
-        </w:rPr>
-        <w:t xml:space="preserve">handed design region, </w:t>
+        <w:t xml:space="preserve">or the </w:t>
+      </w:r>
+      <w:r>
+        <w:rPr>
+          <w:rFonts w:asciiTheme="minorHAnsi" w:hAnsiTheme="minorHAnsi" w:cstheme="minorHAnsi"/>
+          <w:sz w:val="22"/>
+          <w:szCs w:val="22"/>
+        </w:rPr>
+        <w:t>Left</w:t>
+      </w:r>
+      <w:r>
+        <w:rPr>
+          <w:rFonts w:asciiTheme="minorHAnsi" w:hAnsiTheme="minorHAnsi" w:cstheme="minorHAnsi"/>
+          <w:sz w:val="22"/>
+          <w:szCs w:val="22"/>
+        </w:rPr>
+        <w:t xml:space="preserve"> design region, </w:t>
       </w:r>
       <w:r>
         <w:rPr>
@@ -2588,7 +3069,15 @@
           <w:sz w:val="22"/>
           <w:szCs w:val="22"/>
         </w:rPr>
-        <w:t xml:space="preserve">left-handed </w:t>
+        <w:t>Left</w:t>
+      </w:r>
+      <w:r>
+        <w:rPr>
+          <w:rFonts w:asciiTheme="minorHAnsi" w:hAnsiTheme="minorHAnsi" w:cstheme="minorHAnsi"/>
+          <w:sz w:val="22"/>
+          <w:szCs w:val="22"/>
+        </w:rPr>
+        <w:t xml:space="preserve"> </w:t>
       </w:r>
       <w:r>
         <w:rPr>
@@ -2652,15 +3141,39 @@
           <w:sz w:val="22"/>
           <w:szCs w:val="22"/>
         </w:rPr>
-        <w:t xml:space="preserve"> interfaces typically found in</w:t>
-      </w:r>
-      <w:r>
-        <w:rPr>
-          <w:rFonts w:asciiTheme="minorHAnsi" w:hAnsiTheme="minorHAnsi" w:cstheme="minorHAnsi"/>
-          <w:sz w:val="22"/>
-          <w:szCs w:val="22"/>
-        </w:rPr>
-        <w:t xml:space="preserve"> knobs-into-holes packing and leucine zippers</w:t>
+        <w:t xml:space="preserve"> interfaces found in</w:t>
+      </w:r>
+      <w:r>
+        <w:rPr>
+          <w:rFonts w:asciiTheme="minorHAnsi" w:hAnsiTheme="minorHAnsi" w:cstheme="minorHAnsi"/>
+          <w:sz w:val="22"/>
+          <w:szCs w:val="22"/>
+        </w:rPr>
+        <w:t xml:space="preserve"> </w:t>
+      </w:r>
+      <w:r>
+        <w:rPr>
+          <w:rFonts w:asciiTheme="minorHAnsi" w:hAnsiTheme="minorHAnsi" w:cstheme="minorHAnsi"/>
+          <w:sz w:val="22"/>
+          <w:szCs w:val="22"/>
+        </w:rPr>
+        <w:t xml:space="preserve">the </w:t>
+      </w:r>
+      <w:r>
+        <w:rPr>
+          <w:rFonts w:asciiTheme="minorHAnsi" w:hAnsiTheme="minorHAnsi" w:cstheme="minorHAnsi"/>
+          <w:sz w:val="22"/>
+          <w:szCs w:val="22"/>
+        </w:rPr>
+        <w:t>knobs-into-holes and leucine zippers</w:t>
+      </w:r>
+      <w:r>
+        <w:rPr>
+          <w:rFonts w:asciiTheme="minorHAnsi" w:hAnsiTheme="minorHAnsi" w:cstheme="minorHAnsi"/>
+          <w:sz w:val="22"/>
+          <w:szCs w:val="22"/>
+        </w:rPr>
+        <w:t xml:space="preserve"> motifs</w:t>
       </w:r>
       <w:r>
         <w:rPr>
@@ -2808,6 +3321,14 @@
           <w:szCs w:val="22"/>
         </w:rPr>
         <w:t xml:space="preserve"> sequences with interhelical hydrogen bonding in the other regions</w:t>
+      </w:r>
+      <w:r>
+        <w:rPr>
+          <w:rFonts w:asciiTheme="minorHAnsi" w:hAnsiTheme="minorHAnsi" w:cstheme="minorHAnsi"/>
+          <w:sz w:val="22"/>
+          <w:szCs w:val="22"/>
+        </w:rPr>
+        <w:t xml:space="preserve"> (Figure MP_ design B)</w:t>
       </w:r>
       <w:r>
         <w:rPr>
@@ -3290,6 +3811,40 @@
           <w:sz w:val="22"/>
           <w:szCs w:val="22"/>
         </w:rPr>
+        <w:t xml:space="preserve"> We randomly generated 10000 geometries within the high-density regions (</w:t>
+      </w:r>
+      <w:r>
+        <w:rPr>
+          <w:rFonts w:asciiTheme="minorHAnsi" w:hAnsiTheme="minorHAnsi" w:cstheme="minorHAnsi"/>
+          <w:sz w:val="22"/>
+          <w:szCs w:val="22"/>
+        </w:rPr>
+        <w:t xml:space="preserve">Figure </w:t>
+      </w:r>
+      <w:proofErr w:type="spellStart"/>
+      <w:r>
+        <w:rPr>
+          <w:rFonts w:asciiTheme="minorHAnsi" w:hAnsiTheme="minorHAnsi" w:cstheme="minorHAnsi"/>
+          <w:sz w:val="22"/>
+          <w:szCs w:val="22"/>
+        </w:rPr>
+        <w:t>MP_design</w:t>
+      </w:r>
+      <w:proofErr w:type="spellEnd"/>
+      <w:r>
+        <w:rPr>
+          <w:rFonts w:asciiTheme="minorHAnsi" w:hAnsiTheme="minorHAnsi" w:cstheme="minorHAnsi"/>
+          <w:sz w:val="22"/>
+          <w:szCs w:val="22"/>
+        </w:rPr>
+        <w:t xml:space="preserve"> A) as inputs for our design algorithm (Methods).</w:t>
+      </w:r>
+      <w:r>
+        <w:rPr>
+          <w:rFonts w:asciiTheme="minorHAnsi" w:hAnsiTheme="minorHAnsi" w:cstheme="minorHAnsi"/>
+          <w:sz w:val="22"/>
+          <w:szCs w:val="22"/>
+        </w:rPr>
         <w:t xml:space="preserve"> </w:t>
       </w:r>
       <w:r>
@@ -3298,15 +3853,63 @@
           <w:sz w:val="22"/>
           <w:szCs w:val="22"/>
         </w:rPr>
-        <w:t xml:space="preserve">We randomly generated 10000 geometries </w:t>
-      </w:r>
-      <w:r>
-        <w:rPr>
-          <w:rFonts w:asciiTheme="minorHAnsi" w:hAnsiTheme="minorHAnsi" w:cstheme="minorHAnsi"/>
-          <w:sz w:val="22"/>
-          <w:szCs w:val="22"/>
-        </w:rPr>
-        <w:t>within the high-density regions (</w:t>
+        <w:t xml:space="preserve">A random geometry was </w:t>
+      </w:r>
+      <w:r>
+        <w:rPr>
+          <w:rFonts w:asciiTheme="minorHAnsi" w:hAnsiTheme="minorHAnsi" w:cstheme="minorHAnsi"/>
+          <w:sz w:val="22"/>
+          <w:szCs w:val="22"/>
+        </w:rPr>
+        <w:t>selected</w:t>
+      </w:r>
+      <w:r>
+        <w:rPr>
+          <w:rFonts w:asciiTheme="minorHAnsi" w:hAnsiTheme="minorHAnsi" w:cstheme="minorHAnsi"/>
+          <w:sz w:val="22"/>
+          <w:szCs w:val="22"/>
+        </w:rPr>
+        <w:t xml:space="preserve"> as the fixed backbone input</w:t>
+      </w:r>
+      <w:r>
+        <w:rPr>
+          <w:rFonts w:asciiTheme="minorHAnsi" w:hAnsiTheme="minorHAnsi" w:cstheme="minorHAnsi"/>
+          <w:sz w:val="22"/>
+          <w:szCs w:val="22"/>
+        </w:rPr>
+        <w:t xml:space="preserve"> for each design</w:t>
+      </w:r>
+      <w:r>
+        <w:rPr>
+          <w:rFonts w:asciiTheme="minorHAnsi" w:hAnsiTheme="minorHAnsi" w:cstheme="minorHAnsi"/>
+          <w:sz w:val="22"/>
+          <w:szCs w:val="22"/>
+        </w:rPr>
+        <w:t>, and positions on the</w:t>
+      </w:r>
+      <w:r>
+        <w:rPr>
+          <w:rFonts w:asciiTheme="minorHAnsi" w:hAnsiTheme="minorHAnsi" w:cstheme="minorHAnsi"/>
+          <w:sz w:val="22"/>
+          <w:szCs w:val="22"/>
+        </w:rPr>
+        <w:t xml:space="preserve"> defined</w:t>
+      </w:r>
+      <w:r>
+        <w:rPr>
+          <w:rFonts w:asciiTheme="minorHAnsi" w:hAnsiTheme="minorHAnsi" w:cstheme="minorHAnsi"/>
+          <w:sz w:val="22"/>
+          <w:szCs w:val="22"/>
+        </w:rPr>
+        <w:t xml:space="preserve"> interface were allowed to mutate between all amino acids in the given library</w:t>
+      </w:r>
+      <w:r>
+        <w:rPr>
+          <w:rFonts w:asciiTheme="minorHAnsi" w:hAnsiTheme="minorHAnsi" w:cstheme="minorHAnsi"/>
+          <w:sz w:val="22"/>
+          <w:szCs w:val="22"/>
+        </w:rPr>
+        <w:t xml:space="preserve"> (Figure </w:t>
       </w:r>
       <w:proofErr w:type="spellStart"/>
       <w:r>
@@ -3324,63 +3927,7 @@
           <w:sz w:val="22"/>
           <w:szCs w:val="22"/>
         </w:rPr>
-        <w:t xml:space="preserve"> A) </w:t>
-      </w:r>
-      <w:r>
-        <w:rPr>
-          <w:rFonts w:asciiTheme="minorHAnsi" w:hAnsiTheme="minorHAnsi" w:cstheme="minorHAnsi"/>
-          <w:sz w:val="22"/>
-          <w:szCs w:val="22"/>
-        </w:rPr>
-        <w:t>as inputs for our design algorithm (Methods).</w:t>
-      </w:r>
-      <w:r>
-        <w:rPr>
-          <w:rFonts w:asciiTheme="minorHAnsi" w:hAnsiTheme="minorHAnsi" w:cstheme="minorHAnsi"/>
-          <w:sz w:val="22"/>
-          <w:szCs w:val="22"/>
-        </w:rPr>
-        <w:t xml:space="preserve"> </w:t>
-      </w:r>
-      <w:r>
-        <w:rPr>
-          <w:rFonts w:asciiTheme="minorHAnsi" w:hAnsiTheme="minorHAnsi" w:cstheme="minorHAnsi"/>
-          <w:sz w:val="22"/>
-          <w:szCs w:val="22"/>
-        </w:rPr>
-        <w:t>A random geometry was used as the fixed backbone input</w:t>
-      </w:r>
-      <w:r>
-        <w:rPr>
-          <w:rFonts w:asciiTheme="minorHAnsi" w:hAnsiTheme="minorHAnsi" w:cstheme="minorHAnsi"/>
-          <w:sz w:val="22"/>
-          <w:szCs w:val="22"/>
-        </w:rPr>
-        <w:t xml:space="preserve"> for each design</w:t>
-      </w:r>
-      <w:r>
-        <w:rPr>
-          <w:rFonts w:asciiTheme="minorHAnsi" w:hAnsiTheme="minorHAnsi" w:cstheme="minorHAnsi"/>
-          <w:sz w:val="22"/>
-          <w:szCs w:val="22"/>
-        </w:rPr>
-        <w:t>, and positions on the</w:t>
-      </w:r>
-      <w:r>
-        <w:rPr>
-          <w:rFonts w:asciiTheme="minorHAnsi" w:hAnsiTheme="minorHAnsi" w:cstheme="minorHAnsi"/>
-          <w:sz w:val="22"/>
-          <w:szCs w:val="22"/>
-        </w:rPr>
-        <w:t xml:space="preserve"> defined</w:t>
-      </w:r>
-      <w:r>
-        <w:rPr>
-          <w:rFonts w:asciiTheme="minorHAnsi" w:hAnsiTheme="minorHAnsi" w:cstheme="minorHAnsi"/>
-          <w:sz w:val="22"/>
-          <w:szCs w:val="22"/>
-        </w:rPr>
-        <w:t xml:space="preserve"> interface were allowed to mutate between all amino acids in the given library</w:t>
+        <w:t xml:space="preserve"> B)</w:t>
       </w:r>
       <w:r>
         <w:rPr>
@@ -3747,6 +4294,32 @@
           <w:sz w:val="22"/>
           <w:szCs w:val="22"/>
         </w:rPr>
+        <w:t xml:space="preserve"> (Figure </w:t>
+      </w:r>
+      <w:proofErr w:type="spellStart"/>
+      <w:r>
+        <w:rPr>
+          <w:rFonts w:asciiTheme="minorHAnsi" w:hAnsiTheme="minorHAnsi" w:cstheme="minorHAnsi"/>
+          <w:sz w:val="22"/>
+          <w:szCs w:val="22"/>
+        </w:rPr>
+        <w:t>MP_design</w:t>
+      </w:r>
+      <w:proofErr w:type="spellEnd"/>
+      <w:r>
+        <w:rPr>
+          <w:rFonts w:asciiTheme="minorHAnsi" w:hAnsiTheme="minorHAnsi" w:cstheme="minorHAnsi"/>
+          <w:sz w:val="22"/>
+          <w:szCs w:val="22"/>
+        </w:rPr>
+        <w:t xml:space="preserve"> C)</w:t>
+      </w:r>
+      <w:r>
+        <w:rPr>
+          <w:rFonts w:asciiTheme="minorHAnsi" w:hAnsiTheme="minorHAnsi" w:cstheme="minorHAnsi"/>
+          <w:sz w:val="22"/>
+          <w:szCs w:val="22"/>
+        </w:rPr>
         <w:t xml:space="preserve">. </w:t>
       </w:r>
       <w:r>
@@ -3787,7 +4360,15 @@
           <w:sz w:val="22"/>
           <w:szCs w:val="22"/>
         </w:rPr>
-        <w:t>nces with a range of both energy and stability</w:t>
+        <w:t>nces with a range of both energy and st</w:t>
+      </w:r>
+      <w:r>
+        <w:rPr>
+          <w:rFonts w:asciiTheme="minorHAnsi" w:hAnsiTheme="minorHAnsi" w:cstheme="minorHAnsi"/>
+          <w:sz w:val="22"/>
+          <w:szCs w:val="22"/>
+        </w:rPr>
+        <w:t>ructure</w:t>
       </w:r>
       <w:r>
         <w:rPr>
@@ -3813,18 +4394,16 @@
           <w:sz w:val="22"/>
           <w:szCs w:val="22"/>
         </w:rPr>
-        <w:t xml:space="preserve"> C; change this figure, I think it’s the one for post filtering from </w:t>
-      </w:r>
-      <w:proofErr w:type="spellStart"/>
-      <w:r>
-        <w:rPr>
-          <w:rFonts w:asciiTheme="minorHAnsi" w:hAnsiTheme="minorHAnsi" w:cstheme="minorHAnsi"/>
-          <w:sz w:val="22"/>
-          <w:szCs w:val="22"/>
-        </w:rPr>
-        <w:t>ngs</w:t>
-      </w:r>
-      <w:proofErr w:type="spellEnd"/>
+        <w:t xml:space="preserve"> </w:t>
+      </w:r>
+      <w:r>
+        <w:rPr>
+          <w:rFonts w:asciiTheme="minorHAnsi" w:hAnsiTheme="minorHAnsi" w:cstheme="minorHAnsi"/>
+          <w:sz w:val="22"/>
+          <w:szCs w:val="22"/>
+        </w:rPr>
+        <w:t>D</w:t>
+      </w:r>
       <w:r>
         <w:rPr>
           <w:rFonts w:asciiTheme="minorHAnsi" w:hAnsiTheme="minorHAnsi" w:cstheme="minorHAnsi"/>
@@ -3855,7 +4434,47 @@
           <w:sz w:val="22"/>
           <w:szCs w:val="22"/>
         </w:rPr>
-        <w:t xml:space="preserve">However, due to the large scale of this study it would be difficult to determine the success of our design algorithm using these methods. As an alternative, </w:t>
+        <w:t>D</w:t>
+      </w:r>
+      <w:r>
+        <w:rPr>
+          <w:rFonts w:asciiTheme="minorHAnsi" w:hAnsiTheme="minorHAnsi" w:cstheme="minorHAnsi"/>
+          <w:sz w:val="22"/>
+          <w:szCs w:val="22"/>
+        </w:rPr>
+        <w:t>ue to the large scale of this study</w:t>
+      </w:r>
+      <w:r>
+        <w:rPr>
+          <w:rFonts w:asciiTheme="minorHAnsi" w:hAnsiTheme="minorHAnsi" w:cstheme="minorHAnsi"/>
+          <w:sz w:val="22"/>
+          <w:szCs w:val="22"/>
+        </w:rPr>
+        <w:t>,</w:t>
+      </w:r>
+      <w:r>
+        <w:rPr>
+          <w:rFonts w:asciiTheme="minorHAnsi" w:hAnsiTheme="minorHAnsi" w:cstheme="minorHAnsi"/>
+          <w:sz w:val="22"/>
+          <w:szCs w:val="22"/>
+        </w:rPr>
+        <w:t xml:space="preserve"> it would be difficult to determine the success of our design algorithm usin</w:t>
+      </w:r>
+      <w:r>
+        <w:rPr>
+          <w:rFonts w:asciiTheme="minorHAnsi" w:hAnsiTheme="minorHAnsi" w:cstheme="minorHAnsi"/>
+          <w:sz w:val="22"/>
+          <w:szCs w:val="22"/>
+        </w:rPr>
+        <w:t>g experimental structure validation</w:t>
+      </w:r>
+      <w:r>
+        <w:rPr>
+          <w:rFonts w:asciiTheme="minorHAnsi" w:hAnsiTheme="minorHAnsi" w:cstheme="minorHAnsi"/>
+          <w:sz w:val="22"/>
+          <w:szCs w:val="22"/>
+        </w:rPr>
+        <w:t xml:space="preserve">. As an alternative, </w:t>
       </w:r>
       <w:r>
         <w:rPr>
@@ -3873,7 +4492,39 @@
           <w:sz w:val="22"/>
           <w:szCs w:val="22"/>
         </w:rPr>
-        <w:t>Figure clash dataset A</w:t>
+        <w:t xml:space="preserve">Figure </w:t>
+      </w:r>
+      <w:proofErr w:type="spellStart"/>
+      <w:r>
+        <w:rPr>
+          <w:rFonts w:asciiTheme="minorHAnsi" w:hAnsiTheme="minorHAnsi" w:cstheme="minorHAnsi"/>
+          <w:b/>
+          <w:bCs/>
+          <w:sz w:val="22"/>
+          <w:szCs w:val="22"/>
+        </w:rPr>
+        <w:t>primary_</w:t>
+      </w:r>
+      <w:r>
+        <w:rPr>
+          <w:rFonts w:asciiTheme="minorHAnsi" w:hAnsiTheme="minorHAnsi" w:cstheme="minorHAnsi"/>
+          <w:b/>
+          <w:bCs/>
+          <w:sz w:val="22"/>
+          <w:szCs w:val="22"/>
+        </w:rPr>
+        <w:t>dataset</w:t>
+      </w:r>
+      <w:proofErr w:type="spellEnd"/>
+      <w:r>
+        <w:rPr>
+          <w:rFonts w:asciiTheme="minorHAnsi" w:hAnsiTheme="minorHAnsi" w:cstheme="minorHAnsi"/>
+          <w:b/>
+          <w:bCs/>
+          <w:sz w:val="22"/>
+          <w:szCs w:val="22"/>
+        </w:rPr>
+        <w:t xml:space="preserve"> A</w:t>
       </w:r>
       <w:r>
         <w:rPr>
@@ -4115,8 +4766,20 @@
           <w:sz w:val="22"/>
           <w:szCs w:val="22"/>
         </w:rPr>
-        <w:t>Determining the dataset with experiment and filtering</w:t>
-      </w:r>
+        <w:t xml:space="preserve">Experimental methods and filtering the </w:t>
+      </w:r>
+      <w:proofErr w:type="gramStart"/>
+      <w:r>
+        <w:rPr>
+          <w:rFonts w:asciiTheme="minorHAnsi" w:hAnsiTheme="minorHAnsi" w:cstheme="minorHAnsi"/>
+          <w:b/>
+          <w:bCs/>
+          <w:sz w:val="22"/>
+          <w:szCs w:val="22"/>
+        </w:rPr>
+        <w:t>dataset</w:t>
+      </w:r>
+      <w:proofErr w:type="gramEnd"/>
     </w:p>
     <w:p>
       <w:pPr>
@@ -4326,51 +4989,19 @@
         <w:jc w:val="both"/>
         <w:rPr>
           <w:rFonts w:asciiTheme="minorHAnsi" w:hAnsiTheme="minorHAnsi" w:cstheme="minorHAnsi"/>
-          <w:sz w:val="22"/>
-          <w:szCs w:val="22"/>
-        </w:rPr>
-      </w:pPr>
-      <w:r>
-        <w:rPr>
-          <w:rFonts w:asciiTheme="minorHAnsi" w:hAnsiTheme="minorHAnsi" w:cstheme="minorHAnsi"/>
-          <w:sz w:val="22"/>
-          <w:szCs w:val="22"/>
-        </w:rPr>
-        <w:t>After running each of the libraries through sort-seq in triplicate, sequences are filtered for proper insertion in the membrane by their ability to survive in maltose media (</w:t>
-      </w:r>
-      <w:r>
-        <w:rPr>
-          <w:rFonts w:asciiTheme="minorHAnsi" w:hAnsiTheme="minorHAnsi" w:cstheme="minorHAnsi"/>
           <w:b/>
           <w:bCs/>
           <w:sz w:val="22"/>
           <w:szCs w:val="22"/>
         </w:rPr>
-        <w:t>cite sort-seq</w:t>
-      </w:r>
-      <w:r>
-        <w:rPr>
-          <w:rFonts w:asciiTheme="minorHAnsi" w:hAnsiTheme="minorHAnsi" w:cstheme="minorHAnsi"/>
-          <w:sz w:val="22"/>
-          <w:szCs w:val="22"/>
-        </w:rPr>
-        <w:t>).</w:t>
-      </w:r>
-      <w:r>
-        <w:rPr>
-          <w:rFonts w:asciiTheme="minorHAnsi" w:hAnsiTheme="minorHAnsi" w:cstheme="minorHAnsi"/>
-          <w:sz w:val="22"/>
-          <w:szCs w:val="22"/>
-        </w:rPr>
-        <w:t xml:space="preserve"> The maltose test recovered x sequences</w:t>
-      </w:r>
-      <w:r>
-        <w:rPr>
-          <w:rFonts w:asciiTheme="minorHAnsi" w:hAnsiTheme="minorHAnsi" w:cstheme="minorHAnsi"/>
-          <w:sz w:val="22"/>
-          <w:szCs w:val="22"/>
-        </w:rPr>
-        <w:t xml:space="preserve"> </w:t>
+      </w:pPr>
+      <w:r>
+        <w:rPr>
+          <w:rFonts w:asciiTheme="minorHAnsi" w:hAnsiTheme="minorHAnsi" w:cstheme="minorHAnsi"/>
+          <w:sz w:val="22"/>
+          <w:szCs w:val="22"/>
+        </w:rPr>
+        <w:t>After running each of the libraries through sort-seq in triplicate, sequences are filtered for proper insertion in the membrane by their ability to survive in maltose media (</w:t>
       </w:r>
       <w:r>
         <w:rPr>
@@ -4380,7 +5011,77 @@
           <w:sz w:val="22"/>
           <w:szCs w:val="22"/>
         </w:rPr>
+        <w:t>cite sort-seq</w:t>
+      </w:r>
+      <w:r>
+        <w:rPr>
+          <w:rFonts w:asciiTheme="minorHAnsi" w:hAnsiTheme="minorHAnsi" w:cstheme="minorHAnsi"/>
+          <w:sz w:val="22"/>
+          <w:szCs w:val="22"/>
+        </w:rPr>
+        <w:t>).</w:t>
+      </w:r>
+      <w:r>
+        <w:rPr>
+          <w:rFonts w:asciiTheme="minorHAnsi" w:hAnsiTheme="minorHAnsi" w:cstheme="minorHAnsi"/>
+          <w:sz w:val="22"/>
+          <w:szCs w:val="22"/>
+        </w:rPr>
+        <w:t xml:space="preserve"> The maltose test recovered x sequences</w:t>
+      </w:r>
+      <w:r>
+        <w:rPr>
+          <w:rFonts w:asciiTheme="minorHAnsi" w:hAnsiTheme="minorHAnsi" w:cstheme="minorHAnsi"/>
+          <w:sz w:val="22"/>
+          <w:szCs w:val="22"/>
+        </w:rPr>
+        <w:t xml:space="preserve"> </w:t>
+      </w:r>
+      <w:r>
+        <w:rPr>
+          <w:rFonts w:asciiTheme="minorHAnsi" w:hAnsiTheme="minorHAnsi" w:cstheme="minorHAnsi"/>
+          <w:b/>
+          <w:bCs/>
+          <w:sz w:val="22"/>
+          <w:szCs w:val="22"/>
+        </w:rPr>
         <w:t>…maltose detail here after results come back…</w:t>
+      </w:r>
+    </w:p>
+    <w:p>
+      <w:pPr>
+        <w:pStyle w:val="Standard"/>
+        <w:jc w:val="both"/>
+        <w:rPr>
+          <w:rFonts w:asciiTheme="minorHAnsi" w:hAnsiTheme="minorHAnsi" w:cstheme="minorHAnsi"/>
+          <w:b/>
+          <w:bCs/>
+          <w:sz w:val="22"/>
+          <w:szCs w:val="22"/>
+        </w:rPr>
+      </w:pPr>
+    </w:p>
+    <w:p>
+      <w:pPr>
+        <w:pStyle w:val="Standard"/>
+        <w:jc w:val="both"/>
+        <w:rPr>
+          <w:rFonts w:asciiTheme="minorHAnsi" w:hAnsiTheme="minorHAnsi" w:cstheme="minorHAnsi"/>
+          <w:b/>
+          <w:bCs/>
+          <w:sz w:val="22"/>
+          <w:szCs w:val="22"/>
+        </w:rPr>
+      </w:pPr>
+      <w:r>
+        <w:rPr>
+          <w:rFonts w:asciiTheme="minorHAnsi" w:hAnsiTheme="minorHAnsi" w:cstheme="minorHAnsi"/>
+          <w:b/>
+          <w:bCs/>
+          <w:sz w:val="22"/>
+          <w:szCs w:val="22"/>
+        </w:rPr>
+        <w:t>Fluorescence distribution …</w:t>
       </w:r>
     </w:p>
     <w:p>
@@ -4454,7 +5155,103 @@
           <w:sz w:val="22"/>
           <w:szCs w:val="22"/>
         </w:rPr>
-        <w:t xml:space="preserve"> We separated the data for each design region by their classification as mutant or WT design, with the WT in dark green, void mutants in light green, and clash mutants in white. It is notable that the fluorescence of the </w:t>
+        <w:t xml:space="preserve"> We separated the data for each design region by </w:t>
+      </w:r>
+      <w:r>
+        <w:rPr>
+          <w:rFonts w:asciiTheme="minorHAnsi" w:hAnsiTheme="minorHAnsi" w:cstheme="minorHAnsi"/>
+          <w:sz w:val="22"/>
+          <w:szCs w:val="22"/>
+        </w:rPr>
+        <w:t>WT (</w:t>
+      </w:r>
+      <w:r>
+        <w:rPr>
+          <w:rFonts w:asciiTheme="minorHAnsi" w:hAnsiTheme="minorHAnsi" w:cstheme="minorHAnsi"/>
+          <w:sz w:val="22"/>
+          <w:szCs w:val="22"/>
+        </w:rPr>
+        <w:t>dark green</w:t>
+      </w:r>
+      <w:r>
+        <w:rPr>
+          <w:rFonts w:asciiTheme="minorHAnsi" w:hAnsiTheme="minorHAnsi" w:cstheme="minorHAnsi"/>
+          <w:sz w:val="22"/>
+          <w:szCs w:val="22"/>
+        </w:rPr>
+        <w:t>),</w:t>
+      </w:r>
+      <w:r>
+        <w:rPr>
+          <w:rFonts w:asciiTheme="minorHAnsi" w:hAnsiTheme="minorHAnsi" w:cstheme="minorHAnsi"/>
+          <w:sz w:val="22"/>
+          <w:szCs w:val="22"/>
+        </w:rPr>
+        <w:t xml:space="preserve"> void mutants </w:t>
+      </w:r>
+      <w:r>
+        <w:rPr>
+          <w:rFonts w:asciiTheme="minorHAnsi" w:hAnsiTheme="minorHAnsi" w:cstheme="minorHAnsi"/>
+          <w:sz w:val="22"/>
+          <w:szCs w:val="22"/>
+        </w:rPr>
+        <w:t>(</w:t>
+      </w:r>
+      <w:r>
+        <w:rPr>
+          <w:rFonts w:asciiTheme="minorHAnsi" w:hAnsiTheme="minorHAnsi" w:cstheme="minorHAnsi"/>
+          <w:sz w:val="22"/>
+          <w:szCs w:val="22"/>
+        </w:rPr>
+        <w:t>light green</w:t>
+      </w:r>
+      <w:r>
+        <w:rPr>
+          <w:rFonts w:asciiTheme="minorHAnsi" w:hAnsiTheme="minorHAnsi" w:cstheme="minorHAnsi"/>
+          <w:sz w:val="22"/>
+          <w:szCs w:val="22"/>
+        </w:rPr>
+        <w:t>)</w:t>
+      </w:r>
+      <w:r>
+        <w:rPr>
+          <w:rFonts w:asciiTheme="minorHAnsi" w:hAnsiTheme="minorHAnsi" w:cstheme="minorHAnsi"/>
+          <w:sz w:val="22"/>
+          <w:szCs w:val="22"/>
+        </w:rPr>
+        <w:t xml:space="preserve">, and clash mutants </w:t>
+      </w:r>
+      <w:r>
+        <w:rPr>
+          <w:rFonts w:asciiTheme="minorHAnsi" w:hAnsiTheme="minorHAnsi" w:cstheme="minorHAnsi"/>
+          <w:sz w:val="22"/>
+          <w:szCs w:val="22"/>
+        </w:rPr>
+        <w:t>(white)</w:t>
+      </w:r>
+      <w:r>
+        <w:rPr>
+          <w:rFonts w:asciiTheme="minorHAnsi" w:hAnsiTheme="minorHAnsi" w:cstheme="minorHAnsi"/>
+          <w:sz w:val="22"/>
+          <w:szCs w:val="22"/>
+        </w:rPr>
+        <w:t xml:space="preserve">. It is notable that the </w:t>
+      </w:r>
+      <w:r>
+        <w:rPr>
+          <w:rFonts w:asciiTheme="minorHAnsi" w:hAnsiTheme="minorHAnsi" w:cstheme="minorHAnsi"/>
+          <w:sz w:val="22"/>
+          <w:szCs w:val="22"/>
+        </w:rPr>
+        <w:t>fluorescence within</w:t>
+      </w:r>
+      <w:r>
+        <w:rPr>
+          <w:rFonts w:asciiTheme="minorHAnsi" w:hAnsiTheme="minorHAnsi" w:cstheme="minorHAnsi"/>
+          <w:sz w:val="22"/>
+          <w:szCs w:val="22"/>
+        </w:rPr>
+        <w:t xml:space="preserve"> the </w:t>
       </w:r>
       <w:proofErr w:type="spellStart"/>
       <w:r>
@@ -4472,7 +5269,23 @@
           <w:sz w:val="22"/>
           <w:szCs w:val="22"/>
         </w:rPr>
-        <w:t xml:space="preserve"> regions spans a larger fluorescence range than both the left- and right-handed regions, </w:t>
+        <w:t xml:space="preserve"> region</w:t>
+      </w:r>
+      <w:r>
+        <w:rPr>
+          <w:rFonts w:asciiTheme="minorHAnsi" w:hAnsiTheme="minorHAnsi" w:cstheme="minorHAnsi"/>
+          <w:sz w:val="22"/>
+          <w:szCs w:val="22"/>
+        </w:rPr>
+        <w:t xml:space="preserve"> </w:t>
+      </w:r>
+      <w:r>
+        <w:rPr>
+          <w:rFonts w:asciiTheme="minorHAnsi" w:hAnsiTheme="minorHAnsi" w:cstheme="minorHAnsi"/>
+          <w:sz w:val="22"/>
+          <w:szCs w:val="22"/>
+        </w:rPr>
+        <w:t xml:space="preserve">spans a larger range than both the left- and right-handed regions, </w:t>
       </w:r>
       <w:r>
         <w:rPr>
@@ -4548,7 +5361,39 @@
           <w:sz w:val="22"/>
           <w:szCs w:val="22"/>
         </w:rPr>
-        <w:t xml:space="preserve">We then used a t-test to calculate the significant difference between the fluorescence distributions of the WT designs against the mutant groups to determine the impact of each mutation on association. </w:t>
+        <w:t xml:space="preserve">We then used a t-test </w:t>
+      </w:r>
+      <w:r>
+        <w:rPr>
+          <w:rFonts w:asciiTheme="minorHAnsi" w:hAnsiTheme="minorHAnsi" w:cstheme="minorHAnsi"/>
+          <w:sz w:val="22"/>
+          <w:szCs w:val="22"/>
+        </w:rPr>
+        <w:t>to compare the</w:t>
+      </w:r>
+      <w:r>
+        <w:rPr>
+          <w:rFonts w:asciiTheme="minorHAnsi" w:hAnsiTheme="minorHAnsi" w:cstheme="minorHAnsi"/>
+          <w:sz w:val="22"/>
+          <w:szCs w:val="22"/>
+        </w:rPr>
+        <w:t xml:space="preserve"> fluorescence of the WT designs against the mutant groups</w:t>
+      </w:r>
+      <w:r>
+        <w:rPr>
+          <w:rFonts w:asciiTheme="minorHAnsi" w:hAnsiTheme="minorHAnsi" w:cstheme="minorHAnsi"/>
+          <w:sz w:val="22"/>
+          <w:szCs w:val="22"/>
+        </w:rPr>
+        <w:t xml:space="preserve">, allowing us </w:t>
+      </w:r>
+      <w:r>
+        <w:rPr>
+          <w:rFonts w:asciiTheme="minorHAnsi" w:hAnsiTheme="minorHAnsi" w:cstheme="minorHAnsi"/>
+          <w:sz w:val="22"/>
+          <w:szCs w:val="22"/>
+        </w:rPr>
+        <w:t xml:space="preserve">to determine the impact of each mutation on association. </w:t>
       </w:r>
       <w:r>
         <w:rPr>
@@ -4718,25 +5563,7 @@
           <w:sz w:val="22"/>
           <w:szCs w:val="22"/>
         </w:rPr>
-        <w:t xml:space="preserve"> proteins show </w:t>
-      </w:r>
-      <w:proofErr w:type="spellStart"/>
-      <w:r>
-        <w:rPr>
-          <w:rFonts w:asciiTheme="minorHAnsi" w:hAnsiTheme="minorHAnsi" w:cstheme="minorHAnsi"/>
-          <w:sz w:val="22"/>
-          <w:szCs w:val="22"/>
-        </w:rPr>
-        <w:t>an</w:t>
-      </w:r>
-      <w:proofErr w:type="spellEnd"/>
-      <w:r>
-        <w:rPr>
-          <w:rFonts w:asciiTheme="minorHAnsi" w:hAnsiTheme="minorHAnsi" w:cstheme="minorHAnsi"/>
-          <w:sz w:val="22"/>
-          <w:szCs w:val="22"/>
-        </w:rPr>
-        <w:t xml:space="preserve"> overall decrease in fluorescence</w:t>
+        <w:t xml:space="preserve"> proteins show an overall decrease in fluorescence</w:t>
       </w:r>
       <w:r>
         <w:rPr>
@@ -4827,21 +5654,46 @@
       <w:r>
         <w:rPr>
           <w:rFonts w:cstheme="minorHAnsi"/>
+          <w:b/>
+          <w:bCs/>
+        </w:rPr>
+        <w:t xml:space="preserve">Figure </w:t>
+      </w:r>
+      <w:proofErr w:type="spellStart"/>
+      <w:r>
+        <w:rPr>
+          <w:rFonts w:cstheme="minorHAnsi"/>
+          <w:b/>
+          <w:bCs/>
+        </w:rPr>
+        <w:t>primary_dataset</w:t>
+      </w:r>
+      <w:proofErr w:type="spellEnd"/>
+      <w:r>
+        <w:rPr>
+          <w:rFonts w:cstheme="minorHAnsi"/>
+          <w:b/>
+          <w:bCs/>
+        </w:rPr>
+        <w:t xml:space="preserve"> </w:t>
+      </w:r>
+    </w:p>
+    <w:p>
+      <w:pPr>
+        <w:jc w:val="both"/>
+        <w:rPr>
+          <w:rFonts w:cstheme="minorHAnsi"/>
+        </w:rPr>
+      </w:pPr>
+      <w:r>
+        <w:rPr>
           <w:noProof/>
         </w:rPr>
         <w:drawing>
-          <wp:anchor distT="0" distB="0" distL="114300" distR="114300" simplePos="0" relativeHeight="251662848" behindDoc="0" locked="0" layoutInCell="1" allowOverlap="1" wp14:anchorId="09F7D490" wp14:editId="62519503">
-            <wp:simplePos x="0" y="0"/>
-            <wp:positionH relativeFrom="column">
-              <wp:posOffset>457200</wp:posOffset>
-            </wp:positionH>
-            <wp:positionV relativeFrom="paragraph">
-              <wp:posOffset>384810</wp:posOffset>
-            </wp:positionV>
-            <wp:extent cx="5943600" cy="3286125"/>
-            <wp:effectExtent l="0" t="0" r="0" b="0"/>
-            <wp:wrapTopAndBottom/>
-            <wp:docPr id="2032323697" name="Picture 1" descr="A screenshot of a computer screen&#10;&#10;Description automatically generated"/>
+          <wp:inline distT="0" distB="0" distL="0" distR="0" wp14:anchorId="357A0749" wp14:editId="69FD3BFC">
+            <wp:extent cx="6858000" cy="3917950"/>
+            <wp:effectExtent l="0" t="0" r="0" b="6350"/>
+            <wp:docPr id="250563181" name="Picture 2" descr="A screenshot of a computer screen&#10;&#10;Description automatically generated"/>
             <wp:cNvGraphicFramePr>
               <a:graphicFrameLocks xmlns:a="http://schemas.openxmlformats.org/drawingml/2006/main" noChangeAspect="1"/>
             </wp:cNvGraphicFramePr>
@@ -4849,8 +5701,10 @@
               <a:graphicData uri="http://schemas.openxmlformats.org/drawingml/2006/picture">
                 <pic:pic xmlns:pic="http://schemas.openxmlformats.org/drawingml/2006/picture">
                   <pic:nvPicPr>
-                    <pic:cNvPr id="2032323697" name="Picture 1" descr="A screenshot of a computer screen&#10;&#10;Description automatically generated"/>
-                    <pic:cNvPicPr/>
+                    <pic:cNvPr id="250563181" name="Picture 2" descr="A screenshot of a computer screen&#10;&#10;Description automatically generated"/>
+                    <pic:cNvPicPr>
+                      <a:picLocks noChangeAspect="1" noChangeArrowheads="1"/>
+                    </pic:cNvPicPr>
                   </pic:nvPicPr>
                   <pic:blipFill>
                     <a:blip r:embed="rId8" cstate="print">
@@ -4860,97 +5714,140 @@
                         </a:ext>
                       </a:extLst>
                     </a:blip>
+                    <a:srcRect/>
                     <a:stretch>
                       <a:fillRect/>
                     </a:stretch>
                   </pic:blipFill>
-                  <pic:spPr>
+                  <pic:spPr bwMode="auto">
                     <a:xfrm>
                       <a:off x="0" y="0"/>
-                      <a:ext cx="5943600" cy="3286125"/>
+                      <a:ext cx="6858000" cy="3917950"/>
                     </a:xfrm>
                     <a:prstGeom prst="rect">
                       <a:avLst/>
                     </a:prstGeom>
+                    <a:noFill/>
+                    <a:ln>
+                      <a:noFill/>
+                    </a:ln>
                   </pic:spPr>
                 </pic:pic>
               </a:graphicData>
             </a:graphic>
-          </wp:anchor>
+          </wp:inline>
         </w:drawing>
       </w:r>
-      <w:r>
+    </w:p>
+    <w:p>
+      <w:pPr>
+        <w:jc w:val="both"/>
+        <w:rPr>
+          <w:rFonts w:cstheme="minorHAnsi"/>
+        </w:rPr>
+      </w:pPr>
+      <w:r>
+        <w:rPr>
+          <w:rFonts w:cstheme="minorHAnsi"/>
+        </w:rPr>
+        <w:lastRenderedPageBreak/>
+        <w:t xml:space="preserve">Figure </w:t>
+      </w:r>
+      <w:proofErr w:type="spellStart"/>
+      <w:r>
+        <w:rPr>
+          <w:rFonts w:cstheme="minorHAnsi"/>
+        </w:rPr>
+        <w:t>primary_dataset</w:t>
+      </w:r>
+      <w:proofErr w:type="spellEnd"/>
+      <w:r>
+        <w:rPr>
+          <w:rFonts w:cstheme="minorHAnsi"/>
+        </w:rPr>
+        <w:t xml:space="preserve">. A) </w:t>
+      </w:r>
+      <w:r>
+        <w:rPr>
+          <w:rFonts w:cstheme="minorHAnsi"/>
+        </w:rPr>
+        <w:t>Mutations made to each WT design. Clash mutants result in overlaps between atoms from each helix, Void mutants result in large pockets lacking atoms</w:t>
+      </w:r>
+      <w:r>
+        <w:rPr>
+          <w:rFonts w:cstheme="minorHAnsi"/>
+        </w:rPr>
+        <w:t>. B) The WT (dark green) fluorescence distribution is compared to the fluorescence distributions of their corresponding</w:t>
+      </w:r>
+      <w:r>
+        <w:rPr>
+          <w:rFonts w:cstheme="minorHAnsi"/>
+        </w:rPr>
+        <w:t xml:space="preserve"> void (light green) and clash (white) mutants</w:t>
+      </w:r>
+      <w:r>
+        <w:rPr>
+          <w:rFonts w:cstheme="minorHAnsi"/>
+        </w:rPr>
+        <w:t>.</w:t>
+      </w:r>
+      <w:r>
+        <w:rPr>
+          <w:rFonts w:cstheme="minorHAnsi"/>
+        </w:rPr>
+        <w:t xml:space="preserve"> p-values determining the significant difference between WT fluorescence and mutant fluorescence </w:t>
+      </w:r>
+      <w:proofErr w:type="gramStart"/>
+      <w:r>
+        <w:rPr>
+          <w:rFonts w:cstheme="minorHAnsi"/>
+        </w:rPr>
+        <w:t>is</w:t>
+      </w:r>
+      <w:proofErr w:type="gramEnd"/>
+      <w:r>
+        <w:rPr>
+          <w:rFonts w:cstheme="minorHAnsi"/>
+        </w:rPr>
+        <w:t xml:space="preserve"> shown over the corresponding boxplot.</w:t>
+      </w:r>
+      <w:r>
+        <w:rPr>
+          <w:rFonts w:cstheme="minorHAnsi"/>
+        </w:rPr>
+        <w:t xml:space="preserve"> C) Separated graphs for normalized fluorescence against the design energy score</w:t>
+      </w:r>
+      <w:r>
+        <w:rPr>
+          <w:rFonts w:cstheme="minorHAnsi"/>
+        </w:rPr>
+        <w:t>.</w:t>
+      </w:r>
+    </w:p>
+    <w:p>
+      <w:pPr>
+        <w:jc w:val="both"/>
         <w:rPr>
           <w:rFonts w:cstheme="minorHAnsi"/>
           <w:b/>
           <w:bCs/>
         </w:rPr>
-        <w:t xml:space="preserve">Figure clash dataset </w:t>
-      </w:r>
-    </w:p>
-    <w:p>
-      <w:pPr>
-        <w:jc w:val="both"/>
-        <w:rPr>
-          <w:rFonts w:cstheme="minorHAnsi"/>
-        </w:rPr>
-      </w:pPr>
-    </w:p>
-    <w:p>
-      <w:pPr>
-        <w:jc w:val="both"/>
-        <w:rPr>
-          <w:rFonts w:cstheme="minorHAnsi"/>
-        </w:rPr>
-      </w:pPr>
-      <w:r>
-        <w:rPr>
-          <w:rFonts w:cstheme="minorHAnsi"/>
-        </w:rPr>
-        <w:t xml:space="preserve">Figure </w:t>
-      </w:r>
-      <w:r>
-        <w:rPr>
-          <w:rFonts w:cstheme="minorHAnsi"/>
-        </w:rPr>
-        <w:t>clash dataset</w:t>
-      </w:r>
-      <w:r>
-        <w:rPr>
-          <w:rFonts w:cstheme="minorHAnsi"/>
-        </w:rPr>
-        <w:t xml:space="preserve">. A) </w:t>
-      </w:r>
-      <w:r>
-        <w:rPr>
-          <w:rFonts w:cstheme="minorHAnsi"/>
-        </w:rPr>
-        <w:t>Mutations made to each WT design. Clash mutants result in overlaps between atoms from each helix, Void mutants result in large pockets lacking atoms</w:t>
-      </w:r>
-      <w:r>
-        <w:rPr>
-          <w:rFonts w:cstheme="minorHAnsi"/>
-        </w:rPr>
-        <w:t>. B) The WT (dark green) fluorescence distribution is compared to the fluorescence distributions of their corresponding mutants. C) Separated graphs for normalized fluorescence against the design energy score in A.</w:t>
-      </w:r>
-    </w:p>
-    <w:p>
-      <w:pPr>
-        <w:jc w:val="both"/>
+      </w:pPr>
+      <w:r>
         <w:rPr>
           <w:rFonts w:cstheme="minorHAnsi"/>
           <w:b/>
           <w:bCs/>
         </w:rPr>
-      </w:pPr>
+        <w:t>Structural</w:t>
+      </w:r>
       <w:r>
         <w:rPr>
           <w:rFonts w:cstheme="minorHAnsi"/>
           <w:b/>
           <w:bCs/>
         </w:rPr>
-        <w:lastRenderedPageBreak/>
-        <w:t>Structural</w:t>
+        <w:t xml:space="preserve"> and energetic</w:t>
       </w:r>
       <w:r>
         <w:rPr>
@@ -4958,16 +5855,18 @@
           <w:b/>
           <w:bCs/>
         </w:rPr>
-        <w:t xml:space="preserve"> and energetic</w:t>
-      </w:r>
+        <w:t xml:space="preserve"> validation by clashing </w:t>
+      </w:r>
+      <w:proofErr w:type="gramStart"/>
       <w:r>
         <w:rPr>
           <w:rFonts w:cstheme="minorHAnsi"/>
           <w:b/>
           <w:bCs/>
         </w:rPr>
-        <w:t xml:space="preserve"> validation by clashing mutations</w:t>
-      </w:r>
+        <w:t>mutations</w:t>
+      </w:r>
+      <w:proofErr w:type="gramEnd"/>
     </w:p>
     <w:p>
       <w:pPr>
@@ -5039,7 +5938,33 @@
           <w:b/>
           <w:bCs/>
         </w:rPr>
-        <w:t>Figure clash dataset C</w:t>
+        <w:t xml:space="preserve">Figure </w:t>
+      </w:r>
+      <w:proofErr w:type="spellStart"/>
+      <w:r>
+        <w:rPr>
+          <w:rFonts w:cstheme="minorHAnsi"/>
+          <w:b/>
+          <w:bCs/>
+        </w:rPr>
+        <w:t>primary_</w:t>
+      </w:r>
+      <w:r>
+        <w:rPr>
+          <w:rFonts w:cstheme="minorHAnsi"/>
+          <w:b/>
+          <w:bCs/>
+        </w:rPr>
+        <w:t>dataset</w:t>
+      </w:r>
+      <w:proofErr w:type="spellEnd"/>
+      <w:r>
+        <w:rPr>
+          <w:rFonts w:cstheme="minorHAnsi"/>
+          <w:b/>
+          <w:bCs/>
+        </w:rPr>
+        <w:t xml:space="preserve"> C</w:t>
       </w:r>
       <w:r>
         <w:rPr>
@@ -5071,7 +5996,7 @@
         <w:rPr>
           <w:rFonts w:cstheme="minorHAnsi"/>
         </w:rPr>
-        <w:t xml:space="preserve"> are much more stable and appear to follow our design principles better than the other regions</w:t>
+        <w:t xml:space="preserve"> are more stable and appear to follow our design principles better than the other regions</w:t>
       </w:r>
       <w:r>
         <w:rPr>
@@ -5091,13 +6016,81 @@
         <w:rPr>
           <w:rFonts w:cstheme="minorHAnsi"/>
         </w:rPr>
-        <w:t xml:space="preserve"> sequences expressed the most fluorescence of all three design regions, suggesting that interhelical hydrogen bonding is necessary for high level association in membrane proteins. Additionally, our design energy score expected many of the left-handed structures to be more stable than right-handed, which can be seen in Figure clash dataset B. However, it doesn’t appear that our design energy score is able to capture differences between </w:t>
-      </w:r>
-      <w:r>
-        <w:rPr>
-          <w:rFonts w:cstheme="minorHAnsi"/>
-        </w:rPr>
-        <w:t>many structures in the lower threshold of association (0.25-0.4). This</w:t>
+        <w:t xml:space="preserve"> sequences expressed the most fluorescence of all three design regions, suggesting that interhelical hydrogen bonding is necessary for high level association in membrane proteins. Additionally, our design energy score expected many of the left-handed structures to be more stable than right-handed, which </w:t>
+      </w:r>
+      <w:r>
+        <w:rPr>
+          <w:rFonts w:cstheme="minorHAnsi"/>
+        </w:rPr>
+        <w:t>is supported by</w:t>
+      </w:r>
+      <w:r>
+        <w:rPr>
+          <w:rFonts w:cstheme="minorHAnsi"/>
+        </w:rPr>
+        <w:t xml:space="preserve"> Figure </w:t>
+      </w:r>
+      <w:proofErr w:type="spellStart"/>
+      <w:r>
+        <w:rPr>
+          <w:rFonts w:cstheme="minorHAnsi"/>
+        </w:rPr>
+        <w:t>primary_</w:t>
+      </w:r>
+      <w:r>
+        <w:rPr>
+          <w:rFonts w:cstheme="minorHAnsi"/>
+        </w:rPr>
+        <w:t>dataset</w:t>
+      </w:r>
+      <w:proofErr w:type="spellEnd"/>
+      <w:r>
+        <w:rPr>
+          <w:rFonts w:cstheme="minorHAnsi"/>
+        </w:rPr>
+        <w:t xml:space="preserve"> B. However, it doesn’t appear that our design energy score is able to capture </w:t>
+      </w:r>
+      <w:r>
+        <w:rPr>
+          <w:rFonts w:cstheme="minorHAnsi"/>
+        </w:rPr>
+        <w:t xml:space="preserve">meaningful </w:t>
+      </w:r>
+      <w:r>
+        <w:rPr>
+          <w:rFonts w:cstheme="minorHAnsi"/>
+        </w:rPr>
+        <w:t xml:space="preserve">differences between </w:t>
+      </w:r>
+      <w:r>
+        <w:rPr>
+          <w:rFonts w:cstheme="minorHAnsi"/>
+        </w:rPr>
+        <w:t xml:space="preserve">many structures in the lower threshold of association </w:t>
+      </w:r>
+      <w:r>
+        <w:rPr>
+          <w:rFonts w:cstheme="minorHAnsi"/>
+        </w:rPr>
+        <w:t xml:space="preserve">where many of the Left and Right designs are found </w:t>
+      </w:r>
+      <w:r>
+        <w:rPr>
+          <w:rFonts w:cstheme="minorHAnsi"/>
+        </w:rPr>
+        <w:t>(0.25-0.</w:t>
+      </w:r>
+      <w:r>
+        <w:rPr>
+          <w:rFonts w:cstheme="minorHAnsi"/>
+        </w:rPr>
+        <w:t>6</w:t>
+      </w:r>
+      <w:r>
+        <w:rPr>
+          <w:rFonts w:cstheme="minorHAnsi"/>
+        </w:rPr>
+        <w:t>). This</w:t>
       </w:r>
       <w:r>
         <w:rPr>
@@ -9986,6 +10979,7 @@
   <w:style w:type="character" w:default="1" w:styleId="DefaultParagraphFont">
     <w:name w:val="Default Paragraph Font"/>
     <w:uiPriority w:val="1"/>
+    <w:semiHidden/>
     <w:unhideWhenUsed/>
   </w:style>
   <w:style w:type="table" w:default="1" w:styleId="TableNormal">

</xml_diff>

<commit_message>
updated drafts; need more edits on public chapter
</commit_message>
<xml_diff>
--- a/van_der_Waals_Paper/draft_v3.docx
+++ b/van_der_Waals_Paper/draft_v3.docx
@@ -2360,14 +2360,6 @@
         </w:rPr>
         <w:t xml:space="preserve"> </w:t>
       </w:r>
-      <w:r>
-        <w:rPr>
-          <w:rFonts w:asciiTheme="minorHAnsi" w:hAnsiTheme="minorHAnsi" w:cstheme="minorHAnsi"/>
-          <w:sz w:val="22"/>
-          <w:szCs w:val="22"/>
-        </w:rPr>
-        <w:t xml:space="preserve"> </w:t>
-      </w:r>
     </w:p>
     <w:p>
       <w:pPr>
@@ -2426,23 +2418,13 @@
           <w:szCs w:val="22"/>
         </w:rPr>
       </w:pPr>
-      <w:proofErr w:type="gramStart"/>
-      <w:r>
-        <w:rPr>
-          <w:rFonts w:asciiTheme="minorHAnsi" w:hAnsiTheme="minorHAnsi" w:cstheme="minorHAnsi"/>
-          <w:sz w:val="22"/>
-          <w:szCs w:val="22"/>
-        </w:rPr>
-        <w:t>In order to</w:t>
-      </w:r>
-      <w:proofErr w:type="gramEnd"/>
-      <w:r>
-        <w:rPr>
-          <w:rFonts w:asciiTheme="minorHAnsi" w:hAnsiTheme="minorHAnsi" w:cstheme="minorHAnsi"/>
-          <w:sz w:val="22"/>
-          <w:szCs w:val="22"/>
-        </w:rPr>
-        <w:t xml:space="preserve"> reduce heterogeneity of our sequences, we</w:t>
+      <w:r>
+        <w:rPr>
+          <w:rFonts w:asciiTheme="minorHAnsi" w:hAnsiTheme="minorHAnsi" w:cstheme="minorHAnsi"/>
+          <w:sz w:val="22"/>
+          <w:szCs w:val="22"/>
+        </w:rPr>
+        <w:t>In order to reduce heterogeneity of our sequences, we</w:t>
       </w:r>
       <w:r>
         <w:rPr>
@@ -2466,7 +2448,39 @@
           <w:sz w:val="22"/>
           <w:szCs w:val="22"/>
         </w:rPr>
-        <w:t xml:space="preserve"> to design sequences using a poly-Leu backbone sequence</w:t>
+        <w:t xml:space="preserve"> to design</w:t>
+      </w:r>
+      <w:r>
+        <w:rPr>
+          <w:rFonts w:asciiTheme="minorHAnsi" w:hAnsiTheme="minorHAnsi" w:cstheme="minorHAnsi"/>
+          <w:sz w:val="22"/>
+          <w:szCs w:val="22"/>
+        </w:rPr>
+        <w:t xml:space="preserve"> homodimer</w:t>
+      </w:r>
+      <w:r>
+        <w:rPr>
+          <w:rFonts w:asciiTheme="minorHAnsi" w:hAnsiTheme="minorHAnsi" w:cstheme="minorHAnsi"/>
+          <w:sz w:val="22"/>
+          <w:szCs w:val="22"/>
+        </w:rPr>
+        <w:t xml:space="preserve"> sequences using a </w:t>
+      </w:r>
+      <w:r>
+        <w:rPr>
+          <w:rFonts w:asciiTheme="minorHAnsi" w:hAnsiTheme="minorHAnsi" w:cstheme="minorHAnsi"/>
+          <w:sz w:val="22"/>
+          <w:szCs w:val="22"/>
+        </w:rPr>
+        <w:t xml:space="preserve">21-amino-acid </w:t>
+      </w:r>
+      <w:r>
+        <w:rPr>
+          <w:rFonts w:asciiTheme="minorHAnsi" w:hAnsiTheme="minorHAnsi" w:cstheme="minorHAnsi"/>
+          <w:sz w:val="22"/>
+          <w:szCs w:val="22"/>
+        </w:rPr>
+        <w:t>poly-Leu backbone sequence</w:t>
       </w:r>
       <w:r>
         <w:rPr>
@@ -2689,15 +2703,7 @@
           <w:sz w:val="22"/>
           <w:szCs w:val="22"/>
         </w:rPr>
-        <w:t xml:space="preserve">. This strategy ensures that all designs have the same TM domain length, </w:t>
-      </w:r>
-      <w:r>
-        <w:rPr>
-          <w:rFonts w:asciiTheme="minorHAnsi" w:hAnsiTheme="minorHAnsi" w:cstheme="minorHAnsi"/>
-          <w:sz w:val="22"/>
-          <w:szCs w:val="22"/>
-        </w:rPr>
-        <w:t xml:space="preserve">reduces variability </w:t>
+        <w:t xml:space="preserve">. This strategy ensures that all designs have the same TM domain </w:t>
       </w:r>
       <w:r>
         <w:rPr>
@@ -2706,7 +2712,15 @@
           <w:szCs w:val="22"/>
         </w:rPr>
         <w:lastRenderedPageBreak/>
-        <w:t>in hydrophobicity, and aims to normalize</w:t>
+        <w:t xml:space="preserve">length, </w:t>
+      </w:r>
+      <w:r>
+        <w:rPr>
+          <w:rFonts w:asciiTheme="minorHAnsi" w:hAnsiTheme="minorHAnsi" w:cstheme="minorHAnsi"/>
+          <w:sz w:val="22"/>
+          <w:szCs w:val="22"/>
+        </w:rPr>
+        <w:t>reduces variability in hydrophobicity, and aims to normalize</w:t>
       </w:r>
       <w:r>
         <w:rPr>
@@ -2899,7 +2913,15 @@
           <w:sz w:val="22"/>
           <w:szCs w:val="22"/>
         </w:rPr>
-        <w:t>an interfacial position that will be allowed to alternate for design</w:t>
+        <w:t>an interfacial position that will be</w:t>
+      </w:r>
+      <w:r>
+        <w:rPr>
+          <w:rFonts w:asciiTheme="minorHAnsi" w:hAnsiTheme="minorHAnsi" w:cstheme="minorHAnsi"/>
+          <w:sz w:val="22"/>
+          <w:szCs w:val="22"/>
+        </w:rPr>
+        <w:t xml:space="preserve"> designed</w:t>
       </w:r>
       <w:r>
         <w:rPr>
@@ -4766,20 +4788,8 @@
           <w:sz w:val="22"/>
           <w:szCs w:val="22"/>
         </w:rPr>
-        <w:t xml:space="preserve">Experimental methods and filtering the </w:t>
-      </w:r>
-      <w:proofErr w:type="gramStart"/>
-      <w:r>
-        <w:rPr>
-          <w:rFonts w:asciiTheme="minorHAnsi" w:hAnsiTheme="minorHAnsi" w:cstheme="minorHAnsi"/>
-          <w:b/>
-          <w:bCs/>
-          <w:sz w:val="22"/>
-          <w:szCs w:val="22"/>
-        </w:rPr>
-        <w:t>dataset</w:t>
-      </w:r>
-      <w:proofErr w:type="gramEnd"/>
+        <w:t>Experimental methods and filtering the dataset</w:t>
+      </w:r>
     </w:p>
     <w:p>
       <w:pPr>
@@ -5081,7 +5091,7 @@
           <w:sz w:val="22"/>
           <w:szCs w:val="22"/>
         </w:rPr>
-        <w:t>Fluorescence distribution …</w:t>
+        <w:t>Design sequence fluorescence distribution</w:t>
       </w:r>
     </w:p>
     <w:p>
@@ -5795,21 +5805,7 @@
         <w:rPr>
           <w:rFonts w:cstheme="minorHAnsi"/>
         </w:rPr>
-        <w:t xml:space="preserve"> p-values determining the significant difference between WT fluorescence and mutant fluorescence </w:t>
-      </w:r>
-      <w:proofErr w:type="gramStart"/>
-      <w:r>
-        <w:rPr>
-          <w:rFonts w:cstheme="minorHAnsi"/>
-        </w:rPr>
-        <w:t>is</w:t>
-      </w:r>
-      <w:proofErr w:type="gramEnd"/>
-      <w:r>
-        <w:rPr>
-          <w:rFonts w:cstheme="minorHAnsi"/>
-        </w:rPr>
-        <w:t xml:space="preserve"> shown over the corresponding boxplot.</w:t>
+        <w:t xml:space="preserve"> p-values determining the significant difference between WT fluorescence and mutant fluorescence is shown over the corresponding boxplot.</w:t>
       </w:r>
       <w:r>
         <w:rPr>
@@ -5855,18 +5851,8 @@
           <w:b/>
           <w:bCs/>
         </w:rPr>
-        <w:t xml:space="preserve"> validation by clashing </w:t>
-      </w:r>
-      <w:proofErr w:type="gramStart"/>
-      <w:r>
-        <w:rPr>
-          <w:rFonts w:cstheme="minorHAnsi"/>
-          <w:b/>
-          <w:bCs/>
-        </w:rPr>
-        <w:t>mutations</w:t>
-      </w:r>
-      <w:proofErr w:type="gramEnd"/>
+        <w:t xml:space="preserve"> validation by clashing mutations</w:t>
+      </w:r>
     </w:p>
     <w:p>
       <w:pPr>
@@ -6151,12 +6137,193 @@
           <w:bCs/>
         </w:rPr>
       </w:pPr>
-      <w:r>
-        <w:rPr>
-          <w:rFonts w:cstheme="minorHAnsi"/>
-          <w:b/>
-          <w:bCs/>
-        </w:rPr>
+    </w:p>
+    <w:p>
+      <w:pPr>
+        <w:jc w:val="both"/>
+        <w:rPr>
+          <w:rFonts w:cstheme="minorHAnsi"/>
+          <w:b/>
+          <w:bCs/>
+        </w:rPr>
+      </w:pPr>
+    </w:p>
+    <w:p>
+      <w:pPr>
+        <w:jc w:val="both"/>
+        <w:rPr>
+          <w:rFonts w:cstheme="minorHAnsi"/>
+          <w:b/>
+          <w:bCs/>
+        </w:rPr>
+      </w:pPr>
+    </w:p>
+    <w:p>
+      <w:pPr>
+        <w:jc w:val="both"/>
+        <w:rPr>
+          <w:rFonts w:cstheme="minorHAnsi"/>
+          <w:b/>
+          <w:bCs/>
+        </w:rPr>
+      </w:pPr>
+    </w:p>
+    <w:p>
+      <w:pPr>
+        <w:jc w:val="both"/>
+        <w:rPr>
+          <w:rFonts w:cstheme="minorHAnsi"/>
+          <w:b/>
+          <w:bCs/>
+        </w:rPr>
+      </w:pPr>
+    </w:p>
+    <w:p>
+      <w:pPr>
+        <w:jc w:val="both"/>
+        <w:rPr>
+          <w:rFonts w:cstheme="minorHAnsi"/>
+          <w:b/>
+          <w:bCs/>
+        </w:rPr>
+      </w:pPr>
+    </w:p>
+    <w:p>
+      <w:pPr>
+        <w:jc w:val="both"/>
+        <w:rPr>
+          <w:rFonts w:cstheme="minorHAnsi"/>
+          <w:b/>
+          <w:bCs/>
+        </w:rPr>
+      </w:pPr>
+    </w:p>
+    <w:p>
+      <w:pPr>
+        <w:jc w:val="both"/>
+        <w:rPr>
+          <w:rFonts w:cstheme="minorHAnsi"/>
+          <w:b/>
+          <w:bCs/>
+        </w:rPr>
+      </w:pPr>
+    </w:p>
+    <w:p>
+      <w:pPr>
+        <w:jc w:val="both"/>
+        <w:rPr>
+          <w:rFonts w:cstheme="minorHAnsi"/>
+          <w:b/>
+          <w:bCs/>
+        </w:rPr>
+      </w:pPr>
+    </w:p>
+    <w:p>
+      <w:pPr>
+        <w:jc w:val="both"/>
+        <w:rPr>
+          <w:rFonts w:cstheme="minorHAnsi"/>
+          <w:b/>
+          <w:bCs/>
+        </w:rPr>
+      </w:pPr>
+    </w:p>
+    <w:p>
+      <w:pPr>
+        <w:jc w:val="both"/>
+        <w:rPr>
+          <w:rFonts w:cstheme="minorHAnsi"/>
+          <w:b/>
+          <w:bCs/>
+        </w:rPr>
+      </w:pPr>
+    </w:p>
+    <w:p>
+      <w:pPr>
+        <w:jc w:val="both"/>
+        <w:rPr>
+          <w:rFonts w:cstheme="minorHAnsi"/>
+          <w:b/>
+          <w:bCs/>
+        </w:rPr>
+      </w:pPr>
+    </w:p>
+    <w:p>
+      <w:pPr>
+        <w:jc w:val="both"/>
+        <w:rPr>
+          <w:rFonts w:cstheme="minorHAnsi"/>
+          <w:b/>
+          <w:bCs/>
+        </w:rPr>
+      </w:pPr>
+    </w:p>
+    <w:p>
+      <w:pPr>
+        <w:jc w:val="both"/>
+        <w:rPr>
+          <w:rFonts w:cstheme="minorHAnsi"/>
+          <w:b/>
+          <w:bCs/>
+        </w:rPr>
+      </w:pPr>
+    </w:p>
+    <w:p>
+      <w:pPr>
+        <w:jc w:val="both"/>
+        <w:rPr>
+          <w:rFonts w:cstheme="minorHAnsi"/>
+          <w:b/>
+          <w:bCs/>
+        </w:rPr>
+      </w:pPr>
+    </w:p>
+    <w:p>
+      <w:pPr>
+        <w:jc w:val="both"/>
+        <w:rPr>
+          <w:rFonts w:cstheme="minorHAnsi"/>
+          <w:b/>
+          <w:bCs/>
+        </w:rPr>
+      </w:pPr>
+    </w:p>
+    <w:p>
+      <w:pPr>
+        <w:jc w:val="both"/>
+        <w:rPr>
+          <w:rFonts w:cstheme="minorHAnsi"/>
+          <w:b/>
+          <w:bCs/>
+        </w:rPr>
+      </w:pPr>
+    </w:p>
+    <w:p>
+      <w:pPr>
+        <w:jc w:val="both"/>
+        <w:rPr>
+          <w:rFonts w:cstheme="minorHAnsi"/>
+          <w:b/>
+          <w:bCs/>
+        </w:rPr>
+      </w:pPr>
+    </w:p>
+    <w:p>
+      <w:pPr>
+        <w:jc w:val="both"/>
+        <w:rPr>
+          <w:rFonts w:cstheme="minorHAnsi"/>
+          <w:b/>
+          <w:bCs/>
+        </w:rPr>
+      </w:pPr>
+      <w:r>
+        <w:rPr>
+          <w:rFonts w:cstheme="minorHAnsi"/>
+          <w:b/>
+          <w:bCs/>
+        </w:rPr>
+        <w:lastRenderedPageBreak/>
         <w:t xml:space="preserve">top 5 </w:t>
       </w:r>
     </w:p>
@@ -6171,7 +6338,6 @@
         <w:rPr>
           <w:noProof/>
         </w:rPr>
-        <w:lastRenderedPageBreak/>
         <w:drawing>
           <wp:inline distT="0" distB="0" distL="0" distR="0" wp14:anchorId="55A1AA8B" wp14:editId="5F7F03C3">
             <wp:extent cx="6858000" cy="6443345"/>
@@ -6239,7 +6405,19 @@
         <w:rPr>
           <w:rFonts w:cstheme="minorHAnsi"/>
         </w:rPr>
-        <w:t xml:space="preserve"> top 5</w:t>
+        <w:t xml:space="preserve"> top</w:t>
+      </w:r>
+      <w:r>
+        <w:rPr>
+          <w:rFonts w:cstheme="minorHAnsi"/>
+        </w:rPr>
+        <w:t>_</w:t>
+      </w:r>
+      <w:r>
+        <w:rPr>
+          <w:rFonts w:cstheme="minorHAnsi"/>
+        </w:rPr>
+        <w:t>5</w:t>
       </w:r>
       <w:r>
         <w:rPr>
@@ -6260,14 +6438,62 @@
         <w:rPr>
           <w:rFonts w:cstheme="minorHAnsi"/>
         </w:rPr>
-        <w:t xml:space="preserve">As a representation of our structures, we’ve extracted the top 5 structures from each region (figure top 5). Each of these sequences are quite well packed, with the left- and right-handed sequences having small voids at the interface compared to </w:t>
+        <w:t xml:space="preserve">As a representation of our structures, we’ve extracted the </w:t>
+      </w:r>
+      <w:r>
+        <w:rPr>
+          <w:rFonts w:cstheme="minorHAnsi"/>
+        </w:rPr>
+        <w:t>5 of the most stable</w:t>
+      </w:r>
+      <w:r>
+        <w:rPr>
+          <w:rFonts w:cstheme="minorHAnsi"/>
+        </w:rPr>
+        <w:t xml:space="preserve"> structures from each region (figure top</w:t>
+      </w:r>
+      <w:r>
+        <w:rPr>
+          <w:rFonts w:cstheme="minorHAnsi"/>
+        </w:rPr>
+        <w:t>_</w:t>
+      </w:r>
+      <w:r>
+        <w:rPr>
+          <w:rFonts w:cstheme="minorHAnsi"/>
+        </w:rPr>
+        <w:t xml:space="preserve">5). Each of these sequences are quite well packed, with the </w:t>
+      </w:r>
+      <w:r>
+        <w:rPr>
+          <w:rFonts w:cstheme="minorHAnsi"/>
+        </w:rPr>
+        <w:t>Left</w:t>
+      </w:r>
+      <w:r>
+        <w:rPr>
+          <w:rFonts w:cstheme="minorHAnsi"/>
+        </w:rPr>
+        <w:t xml:space="preserve"> and </w:t>
+      </w:r>
+      <w:r>
+        <w:rPr>
+          <w:rFonts w:cstheme="minorHAnsi"/>
+        </w:rPr>
+        <w:t>R</w:t>
+      </w:r>
+      <w:r>
+        <w:rPr>
+          <w:rFonts w:cstheme="minorHAnsi"/>
+        </w:rPr>
+        <w:t xml:space="preserve">ight sequences having small voids at the interface compared to </w:t>
       </w:r>
       <w:proofErr w:type="spellStart"/>
       <w:r>
         <w:rPr>
           <w:rFonts w:cstheme="minorHAnsi"/>
         </w:rPr>
-        <w:t>GASrights</w:t>
+        <w:t>GASright</w:t>
       </w:r>
       <w:proofErr w:type="spellEnd"/>
       <w:r>
@@ -6288,7 +6514,19 @@
         <w:rPr>
           <w:rFonts w:cstheme="minorHAnsi"/>
         </w:rPr>
-        <w:t xml:space="preserve"> sequence stability is influenced by increased packing compared to the other regions, accompanied by the increased stability with interhelical hydrogen bonding.</w:t>
+        <w:t xml:space="preserve"> sequence stability is influenced by increased packing compared to the other regions</w:t>
+      </w:r>
+      <w:r>
+        <w:rPr>
+          <w:rFonts w:cstheme="minorHAnsi"/>
+        </w:rPr>
+        <w:t xml:space="preserve"> and bolstered</w:t>
+      </w:r>
+      <w:r>
+        <w:rPr>
+          <w:rFonts w:cstheme="minorHAnsi"/>
+        </w:rPr>
+        <w:t xml:space="preserve"> by increased stability with interhelical hydrogen bonding.</w:t>
       </w:r>
       <w:r>
         <w:rPr>
@@ -6300,7 +6538,31 @@
         <w:rPr>
           <w:rFonts w:cstheme="minorHAnsi"/>
         </w:rPr>
-        <w:t>To verify the structures of these sequences, w</w:t>
+        <w:t>To evaluate the validity of our</w:t>
+      </w:r>
+      <w:r>
+        <w:rPr>
+          <w:rFonts w:cstheme="minorHAnsi"/>
+        </w:rPr>
+        <w:t xml:space="preserve"> </w:t>
+      </w:r>
+      <w:r>
+        <w:rPr>
+          <w:rFonts w:cstheme="minorHAnsi"/>
+        </w:rPr>
+        <w:t>design structures</w:t>
+      </w:r>
+      <w:r>
+        <w:rPr>
+          <w:rFonts w:cstheme="minorHAnsi"/>
+        </w:rPr>
+        <w:t xml:space="preserve">, </w:t>
+      </w:r>
+      <w:r>
+        <w:rPr>
+          <w:rFonts w:cstheme="minorHAnsi"/>
+        </w:rPr>
+        <w:t>w</w:t>
       </w:r>
       <w:r>
         <w:rPr>
@@ -6379,7 +6641,19 @@
         <w:rPr>
           <w:rFonts w:cstheme="minorHAnsi"/>
         </w:rPr>
-        <w:t>of the 15 sequences have a C</w:t>
+        <w:t>of the 15 s</w:t>
+      </w:r>
+      <w:r>
+        <w:rPr>
+          <w:rFonts w:cstheme="minorHAnsi"/>
+        </w:rPr>
+        <w:t>tructures</w:t>
+      </w:r>
+      <w:r>
+        <w:rPr>
+          <w:rFonts w:cstheme="minorHAnsi"/>
+        </w:rPr>
+        <w:t xml:space="preserve"> have a C</w:t>
       </w:r>
       <w:r>
         <w:t>α</w:t>
@@ -6388,7 +6662,19 @@
         <w:rPr>
           <w:rFonts w:cstheme="minorHAnsi"/>
         </w:rPr>
-        <w:t xml:space="preserve"> RMSD below 1.5 angstroms, showing good agreement between our designed structure and the TMDOCK predictions. </w:t>
+        <w:t xml:space="preserve"> RMSD below 1.5 angstroms, showing good agreement between our designed structure and the TMDOCK predictions</w:t>
+      </w:r>
+      <w:r>
+        <w:rPr>
+          <w:rFonts w:cstheme="minorHAnsi"/>
+        </w:rPr>
+        <w:t xml:space="preserve"> (figure top_5)</w:t>
+      </w:r>
+      <w:r>
+        <w:rPr>
+          <w:rFonts w:cstheme="minorHAnsi"/>
+        </w:rPr>
+        <w:t xml:space="preserve">. </w:t>
       </w:r>
     </w:p>
     <w:p>
@@ -6546,6 +6832,32 @@
           <w:rFonts w:cstheme="minorHAnsi"/>
         </w:rPr>
         <w:t xml:space="preserve"> vs the predicted van der Waals energy.</w:t>
+      </w:r>
+    </w:p>
+    <w:p>
+      <w:pPr>
+        <w:jc w:val="both"/>
+        <w:rPr>
+          <w:rFonts w:cstheme="minorHAnsi"/>
+          <w:b/>
+          <w:bCs/>
+        </w:rPr>
+      </w:pPr>
+      <w:r>
+        <w:rPr>
+          <w:rFonts w:cstheme="minorHAnsi"/>
+          <w:b/>
+          <w:bCs/>
+        </w:rPr>
+        <w:t xml:space="preserve">Conversion of fluorescence to </w:t>
+      </w:r>
+      <w:r>
+        <w:rPr>
+          <w:rFonts w:cstheme="minorHAnsi"/>
+          <w:b/>
+          <w:bCs/>
+        </w:rPr>
+        <w:t>ΔG</w:t>
       </w:r>
     </w:p>
     <w:p>

</xml_diff>

<commit_message>
most recent draft + comments; next write the sections well
</commit_message>
<xml_diff>
--- a/van_der_Waals_Paper/draft_v3.docx
+++ b/van_der_Waals_Paper/draft_v3.docx
@@ -3350,7 +3350,25 @@
           <w:sz w:val="22"/>
           <w:szCs w:val="22"/>
         </w:rPr>
-        <w:t xml:space="preserve"> (Figure MP_ design B)</w:t>
+        <w:t xml:space="preserve"> (Figure </w:t>
+      </w:r>
+      <w:proofErr w:type="spellStart"/>
+      <w:r>
+        <w:rPr>
+          <w:rFonts w:asciiTheme="minorHAnsi" w:hAnsiTheme="minorHAnsi" w:cstheme="minorHAnsi"/>
+          <w:sz w:val="22"/>
+          <w:szCs w:val="22"/>
+        </w:rPr>
+        <w:t>MP_design</w:t>
+      </w:r>
+      <w:proofErr w:type="spellEnd"/>
+      <w:r>
+        <w:rPr>
+          <w:rFonts w:asciiTheme="minorHAnsi" w:hAnsiTheme="minorHAnsi" w:cstheme="minorHAnsi"/>
+          <w:sz w:val="22"/>
+          <w:szCs w:val="22"/>
+        </w:rPr>
+        <w:t xml:space="preserve"> B)</w:t>
       </w:r>
       <w:r>
         <w:rPr>
@@ -5045,7 +5063,63 @@
           <w:sz w:val="22"/>
           <w:szCs w:val="22"/>
         </w:rPr>
-        <w:t>82% (3950/4788) sequences. This includes 71% (768/1045) WT sequences and … of their mutants.</w:t>
+        <w:t xml:space="preserve">82% (3950/4788) </w:t>
+      </w:r>
+      <w:r>
+        <w:rPr>
+          <w:rFonts w:asciiTheme="minorHAnsi" w:hAnsiTheme="minorHAnsi" w:cstheme="minorHAnsi"/>
+          <w:sz w:val="22"/>
+          <w:szCs w:val="22"/>
+        </w:rPr>
+        <w:t xml:space="preserve">of </w:t>
+      </w:r>
+      <w:r>
+        <w:rPr>
+          <w:rFonts w:asciiTheme="minorHAnsi" w:hAnsiTheme="minorHAnsi" w:cstheme="minorHAnsi"/>
+          <w:sz w:val="22"/>
+          <w:szCs w:val="22"/>
+        </w:rPr>
+        <w:t>sequences.</w:t>
+      </w:r>
+      <w:r>
+        <w:rPr>
+          <w:rFonts w:asciiTheme="minorHAnsi" w:hAnsiTheme="minorHAnsi" w:cstheme="minorHAnsi"/>
+          <w:sz w:val="22"/>
+          <w:szCs w:val="22"/>
+        </w:rPr>
+        <w:t xml:space="preserve"> </w:t>
+      </w:r>
+      <w:r>
+        <w:rPr>
+          <w:rFonts w:asciiTheme="minorHAnsi" w:hAnsiTheme="minorHAnsi" w:cstheme="minorHAnsi"/>
+          <w:sz w:val="22"/>
+          <w:szCs w:val="22"/>
+        </w:rPr>
+        <w:t>This includes 71% (768/10</w:t>
+      </w:r>
+      <w:r>
+        <w:rPr>
+          <w:rFonts w:asciiTheme="minorHAnsi" w:hAnsiTheme="minorHAnsi" w:cstheme="minorHAnsi"/>
+          <w:sz w:val="22"/>
+          <w:szCs w:val="22"/>
+        </w:rPr>
+        <w:t>7</w:t>
+      </w:r>
+      <w:r>
+        <w:rPr>
+          <w:rFonts w:asciiTheme="minorHAnsi" w:hAnsiTheme="minorHAnsi" w:cstheme="minorHAnsi"/>
+          <w:sz w:val="22"/>
+          <w:szCs w:val="22"/>
+        </w:rPr>
+        <w:t>5) WT sequences and … of their mutants.</w:t>
+      </w:r>
+      <w:r>
+        <w:rPr>
+          <w:rFonts w:asciiTheme="minorHAnsi" w:hAnsiTheme="minorHAnsi" w:cstheme="minorHAnsi"/>
+          <w:sz w:val="22"/>
+          <w:szCs w:val="22"/>
+        </w:rPr>
+        <w:t xml:space="preserve"> (here maybe just put how many WTs with at least one mutant sequence recovered; need to adjust the datasets after this to reflect that too)</w:t>
       </w:r>
     </w:p>
     <w:p>
@@ -5103,7 +5177,23 @@
           <w:sz w:val="22"/>
           <w:szCs w:val="22"/>
         </w:rPr>
-        <w:t>We first looked at the fluorescence distribution of the WT designs found in our libraries and compared them to each group of their respective mutants</w:t>
+        <w:t xml:space="preserve">We first looked at the fluorescence distribution of the WT designs and compared each group </w:t>
+      </w:r>
+      <w:r>
+        <w:rPr>
+          <w:rFonts w:asciiTheme="minorHAnsi" w:hAnsiTheme="minorHAnsi" w:cstheme="minorHAnsi"/>
+          <w:sz w:val="22"/>
+          <w:szCs w:val="22"/>
+        </w:rPr>
+        <w:t>to</w:t>
+      </w:r>
+      <w:r>
+        <w:rPr>
+          <w:rFonts w:asciiTheme="minorHAnsi" w:hAnsiTheme="minorHAnsi" w:cstheme="minorHAnsi"/>
+          <w:sz w:val="22"/>
+          <w:szCs w:val="22"/>
+        </w:rPr>
+        <w:t xml:space="preserve"> their respective mutants</w:t>
       </w:r>
       <w:r>
         <w:rPr>
@@ -5285,7 +5375,39 @@
           <w:sz w:val="22"/>
           <w:szCs w:val="22"/>
         </w:rPr>
-        <w:t xml:space="preserve">spans a larger range than both the left- and right-handed regions, </w:t>
+        <w:t xml:space="preserve">spans a larger range than both the </w:t>
+      </w:r>
+      <w:r>
+        <w:rPr>
+          <w:rFonts w:asciiTheme="minorHAnsi" w:hAnsiTheme="minorHAnsi" w:cstheme="minorHAnsi"/>
+          <w:sz w:val="22"/>
+          <w:szCs w:val="22"/>
+        </w:rPr>
+        <w:t>Left</w:t>
+      </w:r>
+      <w:r>
+        <w:rPr>
+          <w:rFonts w:asciiTheme="minorHAnsi" w:hAnsiTheme="minorHAnsi" w:cstheme="minorHAnsi"/>
+          <w:sz w:val="22"/>
+          <w:szCs w:val="22"/>
+        </w:rPr>
+        <w:t xml:space="preserve"> and </w:t>
+      </w:r>
+      <w:r>
+        <w:rPr>
+          <w:rFonts w:asciiTheme="minorHAnsi" w:hAnsiTheme="minorHAnsi" w:cstheme="minorHAnsi"/>
+          <w:sz w:val="22"/>
+          <w:szCs w:val="22"/>
+        </w:rPr>
+        <w:t>Right</w:t>
+      </w:r>
+      <w:r>
+        <w:rPr>
+          <w:rFonts w:asciiTheme="minorHAnsi" w:hAnsiTheme="minorHAnsi" w:cstheme="minorHAnsi"/>
+          <w:sz w:val="22"/>
+          <w:szCs w:val="22"/>
+        </w:rPr>
+        <w:t xml:space="preserve">, </w:t>
       </w:r>
       <w:r>
         <w:rPr>
@@ -5311,7 +5433,39 @@
           <w:sz w:val="22"/>
           <w:szCs w:val="22"/>
         </w:rPr>
-        <w:t xml:space="preserve"> ability to self-associate with the addition of hydrogen bonding</w:t>
+        <w:t xml:space="preserve"> </w:t>
+      </w:r>
+      <w:r>
+        <w:rPr>
+          <w:rFonts w:asciiTheme="minorHAnsi" w:hAnsiTheme="minorHAnsi" w:cstheme="minorHAnsi"/>
+          <w:sz w:val="22"/>
+          <w:szCs w:val="22"/>
+        </w:rPr>
+        <w:t>strong</w:t>
+      </w:r>
+      <w:r>
+        <w:rPr>
+          <w:rFonts w:asciiTheme="minorHAnsi" w:hAnsiTheme="minorHAnsi" w:cstheme="minorHAnsi"/>
+          <w:sz w:val="22"/>
+          <w:szCs w:val="22"/>
+        </w:rPr>
+        <w:t xml:space="preserve"> self-associat</w:t>
+      </w:r>
+      <w:r>
+        <w:rPr>
+          <w:rFonts w:asciiTheme="minorHAnsi" w:hAnsiTheme="minorHAnsi" w:cstheme="minorHAnsi"/>
+          <w:sz w:val="22"/>
+          <w:szCs w:val="22"/>
+        </w:rPr>
+        <w:t>ion</w:t>
+      </w:r>
+      <w:r>
+        <w:rPr>
+          <w:rFonts w:asciiTheme="minorHAnsi" w:hAnsiTheme="minorHAnsi" w:cstheme="minorHAnsi"/>
+          <w:sz w:val="22"/>
+          <w:szCs w:val="22"/>
+        </w:rPr>
+        <w:t xml:space="preserve"> with the addition of hydrogen bonding</w:t>
       </w:r>
       <w:r>
         <w:rPr>
@@ -5335,7 +5489,39 @@
           <w:sz w:val="22"/>
           <w:szCs w:val="22"/>
         </w:rPr>
-        <w:t xml:space="preserve">However, many proteins in both the left- and right-handed designs are above the fluorescence of our monomeric control (25% </w:t>
+        <w:t xml:space="preserve">However, many proteins in both the </w:t>
+      </w:r>
+      <w:r>
+        <w:rPr>
+          <w:rFonts w:asciiTheme="minorHAnsi" w:hAnsiTheme="minorHAnsi" w:cstheme="minorHAnsi"/>
+          <w:sz w:val="22"/>
+          <w:szCs w:val="22"/>
+        </w:rPr>
+        <w:t>Left</w:t>
+      </w:r>
+      <w:r>
+        <w:rPr>
+          <w:rFonts w:asciiTheme="minorHAnsi" w:hAnsiTheme="minorHAnsi" w:cstheme="minorHAnsi"/>
+          <w:sz w:val="22"/>
+          <w:szCs w:val="22"/>
+        </w:rPr>
+        <w:t xml:space="preserve"> and </w:t>
+      </w:r>
+      <w:r>
+        <w:rPr>
+          <w:rFonts w:asciiTheme="minorHAnsi" w:hAnsiTheme="minorHAnsi" w:cstheme="minorHAnsi"/>
+          <w:sz w:val="22"/>
+          <w:szCs w:val="22"/>
+        </w:rPr>
+        <w:t>Right</w:t>
+      </w:r>
+      <w:r>
+        <w:rPr>
+          <w:rFonts w:asciiTheme="minorHAnsi" w:hAnsiTheme="minorHAnsi" w:cstheme="minorHAnsi"/>
+          <w:sz w:val="22"/>
+          <w:szCs w:val="22"/>
+        </w:rPr>
+        <w:t xml:space="preserve"> are above the fluorescence of our monomeric control (25% </w:t>
       </w:r>
       <w:proofErr w:type="spellStart"/>
       <w:r>
@@ -5489,15 +5675,39 @@
           <w:sz w:val="22"/>
           <w:szCs w:val="22"/>
         </w:rPr>
-        <w:t>left- and right-handed</w:t>
-      </w:r>
-      <w:r>
-        <w:rPr>
-          <w:rFonts w:asciiTheme="minorHAnsi" w:hAnsiTheme="minorHAnsi" w:cstheme="minorHAnsi"/>
-          <w:sz w:val="22"/>
-          <w:szCs w:val="22"/>
-        </w:rPr>
-        <w:t xml:space="preserve"> designs show an increase in their void </w:t>
+        <w:t>Left</w:t>
+      </w:r>
+      <w:r>
+        <w:rPr>
+          <w:rFonts w:asciiTheme="minorHAnsi" w:hAnsiTheme="minorHAnsi" w:cstheme="minorHAnsi"/>
+          <w:sz w:val="22"/>
+          <w:szCs w:val="22"/>
+        </w:rPr>
+        <w:t xml:space="preserve"> and </w:t>
+      </w:r>
+      <w:r>
+        <w:rPr>
+          <w:rFonts w:asciiTheme="minorHAnsi" w:hAnsiTheme="minorHAnsi" w:cstheme="minorHAnsi"/>
+          <w:sz w:val="22"/>
+          <w:szCs w:val="22"/>
+        </w:rPr>
+        <w:t xml:space="preserve">Right </w:t>
+      </w:r>
+      <w:r>
+        <w:rPr>
+          <w:rFonts w:asciiTheme="minorHAnsi" w:hAnsiTheme="minorHAnsi" w:cstheme="minorHAnsi"/>
+          <w:sz w:val="22"/>
+          <w:szCs w:val="22"/>
+        </w:rPr>
+        <w:t xml:space="preserve">regions </w:t>
+      </w:r>
+      <w:r>
+        <w:rPr>
+          <w:rFonts w:asciiTheme="minorHAnsi" w:hAnsiTheme="minorHAnsi" w:cstheme="minorHAnsi"/>
+          <w:sz w:val="22"/>
+          <w:szCs w:val="22"/>
+        </w:rPr>
+        <w:t xml:space="preserve">show an increase in void </w:t>
       </w:r>
       <w:r>
         <w:rPr>
@@ -5513,7 +5723,7 @@
           <w:sz w:val="22"/>
           <w:szCs w:val="22"/>
         </w:rPr>
-        <w:t xml:space="preserve"> respective fluorescence</w:t>
+        <w:t xml:space="preserve"> fluorescence</w:t>
       </w:r>
       <w:r>
         <w:rPr>
@@ -5563,15 +5773,7 @@
           <w:sz w:val="22"/>
           <w:szCs w:val="22"/>
         </w:rPr>
-        <w:t xml:space="preserve"> proteins show an overall decrease in fluorescence</w:t>
-      </w:r>
-      <w:r>
-        <w:rPr>
-          <w:rFonts w:asciiTheme="minorHAnsi" w:hAnsiTheme="minorHAnsi" w:cstheme="minorHAnsi"/>
-          <w:sz w:val="22"/>
-          <w:szCs w:val="22"/>
-        </w:rPr>
-        <w:t xml:space="preserve"> that is not significant.</w:t>
+        <w:t xml:space="preserve"> proteins show a decrease in fluorescence</w:t>
       </w:r>
       <w:r>
         <w:rPr>
@@ -5587,6 +5789,14 @@
           <w:sz w:val="22"/>
           <w:szCs w:val="22"/>
         </w:rPr>
+        <w:t>nearing</w:t>
+      </w:r>
+      <w:r>
+        <w:rPr>
+          <w:rFonts w:asciiTheme="minorHAnsi" w:hAnsiTheme="minorHAnsi" w:cstheme="minorHAnsi"/>
+          <w:sz w:val="22"/>
+          <w:szCs w:val="22"/>
+        </w:rPr>
         <w:t xml:space="preserve"> </w:t>
       </w:r>
       <w:r>
@@ -5595,31 +5805,23 @@
           <w:sz w:val="22"/>
           <w:szCs w:val="22"/>
         </w:rPr>
-        <w:t>We speculate that creating these voids in dimers may not necessarily be destabilizing because of the potential for these sequences to undergo dimerization with an alternative structure that fills the void</w:t>
-      </w:r>
-      <w:r>
-        <w:rPr>
-          <w:rFonts w:asciiTheme="minorHAnsi" w:hAnsiTheme="minorHAnsi" w:cstheme="minorHAnsi"/>
-          <w:sz w:val="22"/>
-          <w:szCs w:val="22"/>
-        </w:rPr>
-        <w:t>,</w:t>
-      </w:r>
-      <w:r>
-        <w:rPr>
-          <w:rFonts w:asciiTheme="minorHAnsi" w:hAnsiTheme="minorHAnsi" w:cstheme="minorHAnsi"/>
-          <w:sz w:val="22"/>
-          <w:szCs w:val="22"/>
-        </w:rPr>
-        <w:t xml:space="preserve"> resulting in structures that are stabilized more favorably than their WTs</w:t>
-      </w:r>
-      <w:r>
-        <w:rPr>
-          <w:rFonts w:asciiTheme="minorHAnsi" w:hAnsiTheme="minorHAnsi" w:cstheme="minorHAnsi"/>
-          <w:sz w:val="22"/>
-          <w:szCs w:val="22"/>
-        </w:rPr>
-        <w:t xml:space="preserve"> for sequences primarily stabilized by tight sidechain packing</w:t>
+        <w:t>s</w:t>
+      </w:r>
+      <w:r>
+        <w:rPr>
+          <w:rFonts w:asciiTheme="minorHAnsi" w:hAnsiTheme="minorHAnsi" w:cstheme="minorHAnsi"/>
+          <w:sz w:val="22"/>
+          <w:szCs w:val="22"/>
+        </w:rPr>
+        <w:t>ignifican</w:t>
+      </w:r>
+      <w:r>
+        <w:rPr>
+          <w:rFonts w:asciiTheme="minorHAnsi" w:hAnsiTheme="minorHAnsi" w:cstheme="minorHAnsi"/>
+          <w:sz w:val="22"/>
+          <w:szCs w:val="22"/>
+        </w:rPr>
+        <w:t>ce</w:t>
       </w:r>
       <w:r>
         <w:rPr>
@@ -5629,11 +5831,74 @@
         </w:rPr>
         <w:t>.</w:t>
       </w:r>
+      <w:r>
+        <w:rPr>
+          <w:rFonts w:asciiTheme="minorHAnsi" w:hAnsiTheme="minorHAnsi" w:cstheme="minorHAnsi"/>
+          <w:sz w:val="22"/>
+          <w:szCs w:val="22"/>
+        </w:rPr>
+        <w:t xml:space="preserve"> </w:t>
+      </w:r>
+      <w:r>
+        <w:rPr>
+          <w:rFonts w:asciiTheme="minorHAnsi" w:hAnsiTheme="minorHAnsi" w:cstheme="minorHAnsi"/>
+          <w:sz w:val="22"/>
+          <w:szCs w:val="22"/>
+        </w:rPr>
+        <w:t xml:space="preserve"> </w:t>
+      </w:r>
+      <w:r>
+        <w:rPr>
+          <w:rFonts w:asciiTheme="minorHAnsi" w:hAnsiTheme="minorHAnsi" w:cstheme="minorHAnsi"/>
+          <w:sz w:val="22"/>
+          <w:szCs w:val="22"/>
+        </w:rPr>
+        <w:t>We speculate that creating these voids in dimers</w:t>
+      </w:r>
+      <w:r>
+        <w:rPr>
+          <w:rFonts w:asciiTheme="minorHAnsi" w:hAnsiTheme="minorHAnsi" w:cstheme="minorHAnsi"/>
+          <w:sz w:val="22"/>
+          <w:szCs w:val="22"/>
+        </w:rPr>
+        <w:t xml:space="preserve"> relying solely on packing</w:t>
+      </w:r>
+      <w:r>
+        <w:rPr>
+          <w:rFonts w:asciiTheme="minorHAnsi" w:hAnsiTheme="minorHAnsi" w:cstheme="minorHAnsi"/>
+          <w:sz w:val="22"/>
+          <w:szCs w:val="22"/>
+        </w:rPr>
+        <w:t xml:space="preserve"> may not necessarily be destabilizing because of the potential for these sequences to undergo dimerization with an alternative structure that fills the void</w:t>
+      </w:r>
+      <w:r>
+        <w:rPr>
+          <w:rFonts w:asciiTheme="minorHAnsi" w:hAnsiTheme="minorHAnsi" w:cstheme="minorHAnsi"/>
+          <w:sz w:val="22"/>
+          <w:szCs w:val="22"/>
+        </w:rPr>
+        <w:t>. We speculate that rather than creating a void at the interface, the smaller alanine resulted in alternative structures that fill the void by allowing the helices to associate more tightly. As a result, these</w:t>
+      </w:r>
+      <w:r>
+        <w:rPr>
+          <w:rFonts w:asciiTheme="minorHAnsi" w:hAnsiTheme="minorHAnsi" w:cstheme="minorHAnsi"/>
+          <w:sz w:val="22"/>
+          <w:szCs w:val="22"/>
+        </w:rPr>
+        <w:t xml:space="preserve"> structures </w:t>
+      </w:r>
+      <w:r>
+        <w:rPr>
+          <w:rFonts w:asciiTheme="minorHAnsi" w:hAnsiTheme="minorHAnsi" w:cstheme="minorHAnsi"/>
+          <w:sz w:val="22"/>
+          <w:szCs w:val="22"/>
+        </w:rPr>
+        <w:t>may have increased sidechain packing, resulting in increased fluorescence in void mutants for both the Left and Right design regions.</w:t>
+      </w:r>
     </w:p>
     <w:p>
       <w:pPr>
         <w:pStyle w:val="Standard"/>
-        <w:ind w:firstLine="720"/>
         <w:jc w:val="both"/>
         <w:rPr>
           <w:rFonts w:asciiTheme="minorHAnsi" w:hAnsiTheme="minorHAnsi" w:cstheme="minorHAnsi"/>
@@ -5689,6 +5954,7 @@
         <w:rPr>
           <w:noProof/>
         </w:rPr>
+        <w:lastRenderedPageBreak/>
         <w:drawing>
           <wp:inline distT="0" distB="0" distL="0" distR="0" wp14:anchorId="357A0749" wp14:editId="69FD3BFC">
             <wp:extent cx="6858000" cy="3917950"/>
@@ -5750,7 +6016,6 @@
         <w:rPr>
           <w:rFonts w:cstheme="minorHAnsi"/>
         </w:rPr>
-        <w:lastRenderedPageBreak/>
         <w:t xml:space="preserve">Figure </w:t>
       </w:r>
       <w:proofErr w:type="spellStart"/>
@@ -6117,146 +6382,6 @@
         </w:rPr>
         <w:t>If wanted more info here, could also have a dataset where we get rid of the clashing data (below 25%) and analyze that</w:t>
       </w:r>
-    </w:p>
-    <w:p>
-      <w:pPr>
-        <w:jc w:val="both"/>
-        <w:rPr>
-          <w:rFonts w:cstheme="minorHAnsi"/>
-          <w:b/>
-          <w:bCs/>
-        </w:rPr>
-      </w:pPr>
-    </w:p>
-    <w:p>
-      <w:pPr>
-        <w:jc w:val="both"/>
-        <w:rPr>
-          <w:rFonts w:cstheme="minorHAnsi"/>
-          <w:b/>
-          <w:bCs/>
-        </w:rPr>
-      </w:pPr>
-    </w:p>
-    <w:p>
-      <w:pPr>
-        <w:jc w:val="both"/>
-        <w:rPr>
-          <w:rFonts w:cstheme="minorHAnsi"/>
-          <w:b/>
-          <w:bCs/>
-        </w:rPr>
-      </w:pPr>
-    </w:p>
-    <w:p>
-      <w:pPr>
-        <w:jc w:val="both"/>
-        <w:rPr>
-          <w:rFonts w:cstheme="minorHAnsi"/>
-          <w:b/>
-          <w:bCs/>
-        </w:rPr>
-      </w:pPr>
-    </w:p>
-    <w:p>
-      <w:pPr>
-        <w:jc w:val="both"/>
-        <w:rPr>
-          <w:rFonts w:cstheme="minorHAnsi"/>
-          <w:b/>
-          <w:bCs/>
-        </w:rPr>
-      </w:pPr>
-    </w:p>
-    <w:p>
-      <w:pPr>
-        <w:jc w:val="both"/>
-        <w:rPr>
-          <w:rFonts w:cstheme="minorHAnsi"/>
-          <w:b/>
-          <w:bCs/>
-        </w:rPr>
-      </w:pPr>
-    </w:p>
-    <w:p>
-      <w:pPr>
-        <w:jc w:val="both"/>
-        <w:rPr>
-          <w:rFonts w:cstheme="minorHAnsi"/>
-          <w:b/>
-          <w:bCs/>
-        </w:rPr>
-      </w:pPr>
-    </w:p>
-    <w:p>
-      <w:pPr>
-        <w:jc w:val="both"/>
-        <w:rPr>
-          <w:rFonts w:cstheme="minorHAnsi"/>
-          <w:b/>
-          <w:bCs/>
-        </w:rPr>
-      </w:pPr>
-    </w:p>
-    <w:p>
-      <w:pPr>
-        <w:jc w:val="both"/>
-        <w:rPr>
-          <w:rFonts w:cstheme="minorHAnsi"/>
-          <w:b/>
-          <w:bCs/>
-        </w:rPr>
-      </w:pPr>
-    </w:p>
-    <w:p>
-      <w:pPr>
-        <w:jc w:val="both"/>
-        <w:rPr>
-          <w:rFonts w:cstheme="minorHAnsi"/>
-          <w:b/>
-          <w:bCs/>
-        </w:rPr>
-      </w:pPr>
-    </w:p>
-    <w:p>
-      <w:pPr>
-        <w:jc w:val="both"/>
-        <w:rPr>
-          <w:rFonts w:cstheme="minorHAnsi"/>
-          <w:b/>
-          <w:bCs/>
-        </w:rPr>
-      </w:pPr>
-    </w:p>
-    <w:p>
-      <w:pPr>
-        <w:jc w:val="both"/>
-        <w:rPr>
-          <w:rFonts w:cstheme="minorHAnsi"/>
-          <w:b/>
-          <w:bCs/>
-        </w:rPr>
-      </w:pPr>
-    </w:p>
-    <w:p>
-      <w:pPr>
-        <w:jc w:val="both"/>
-        <w:rPr>
-          <w:rFonts w:cstheme="minorHAnsi"/>
-          <w:b/>
-          <w:bCs/>
-        </w:rPr>
-      </w:pPr>
-    </w:p>
-    <w:p>
-      <w:pPr>
-        <w:jc w:val="both"/>
-        <w:rPr>
-          <w:rFonts w:cstheme="minorHAnsi"/>
-          <w:b/>
-          <w:bCs/>
-        </w:rPr>
-      </w:pPr>
     </w:p>
     <w:p>
       <w:pPr>

</xml_diff>